<commit_message>
Update the Ion Mobility Spectrum Filtering tutorial to match the UI changes.
</commit_message>
<xml_diff>
--- a/pwiz_tools/Skyline/Documentation/Tutorials/Skyline Ion Mobility Spectrum Filtering.docx
+++ b/pwiz_tools/Skyline/Documentation/Tutorials/Skyline Ion Mobility Spectrum Filtering.docx
@@ -1,6 +1,6 @@
 
 <file path=word/document.xml><?xml version="1.0" encoding="utf-8"?>
-<w:document xmlns:wpc="http://schemas.microsoft.com/office/word/2010/wordprocessingCanvas" xmlns:cx="http://schemas.microsoft.com/office/drawing/2014/chartex" xmlns:cx1="http://schemas.microsoft.com/office/drawing/2015/9/8/chartex" xmlns:cx2="http://schemas.microsoft.com/office/drawing/2015/10/21/chartex" xmlns:cx3="http://schemas.microsoft.com/office/drawing/2016/5/9/chartex" xmlns:cx4="http://schemas.microsoft.com/office/drawing/2016/5/10/chartex" xmlns:cx5="http://schemas.microsoft.com/office/drawing/2016/5/11/chartex" xmlns:cx6="http://schemas.microsoft.com/office/drawing/2016/5/12/chartex" xmlns:cx7="http://schemas.microsoft.com/office/drawing/2016/5/13/chartex" xmlns:cx8="http://schemas.microsoft.com/office/drawing/2016/5/14/chartex" xmlns:mc="http://schemas.openxmlformats.org/markup-compatibility/2006" xmlns:aink="http://schemas.microsoft.com/office/drawing/2016/ink" xmlns:am3d="http://schemas.microsoft.com/office/drawing/2017/model3d" xmlns:o="urn:schemas-microsoft-com:office:office" xmlns:r="http://schemas.openxmlformats.org/officeDocument/2006/relationships" xmlns:m="http://schemas.openxmlformats.org/officeDocument/2006/math" xmlns:v="urn:schemas-microsoft-com:vml" xmlns:wp14="http://schemas.microsoft.com/office/word/2010/wordprocessingDrawing" xmlns:wp="http://schemas.openxmlformats.org/drawingml/2006/wordprocessingDrawing" xmlns:w10="urn:schemas-microsoft-com:office:word" xmlns:w="http://schemas.openxmlformats.org/wordprocessingml/2006/main" xmlns:w14="http://schemas.microsoft.com/office/word/2010/wordml" xmlns:w15="http://schemas.microsoft.com/office/word/2012/wordml" xmlns:w16cid="http://schemas.microsoft.com/office/word/2016/wordml/cid" xmlns:w16se="http://schemas.microsoft.com/office/word/2015/wordml/symex" xmlns:wpg="http://schemas.microsoft.com/office/word/2010/wordprocessingGroup" xmlns:wpi="http://schemas.microsoft.com/office/word/2010/wordprocessingInk" xmlns:wne="http://schemas.microsoft.com/office/word/2006/wordml" xmlns:wps="http://schemas.microsoft.com/office/word/2010/wordprocessingShape" mc:Ignorable="w14 w15 w16se w16cid wp14">
+<w:document xmlns:wpc="http://schemas.microsoft.com/office/word/2010/wordprocessingCanvas" xmlns:cx="http://schemas.microsoft.com/office/drawing/2014/chartex" xmlns:mc="http://schemas.openxmlformats.org/markup-compatibility/2006" xmlns:o="urn:schemas-microsoft-com:office:office" xmlns:r="http://schemas.openxmlformats.org/officeDocument/2006/relationships" xmlns:m="http://schemas.openxmlformats.org/officeDocument/2006/math" xmlns:v="urn:schemas-microsoft-com:vml" xmlns:wp14="http://schemas.microsoft.com/office/word/2010/wordprocessingDrawing" xmlns:wp="http://schemas.openxmlformats.org/drawingml/2006/wordprocessingDrawing" xmlns:w10="urn:schemas-microsoft-com:office:word" xmlns:w="http://schemas.openxmlformats.org/wordprocessingml/2006/main" xmlns:w14="http://schemas.microsoft.com/office/word/2010/wordml" xmlns:w15="http://schemas.microsoft.com/office/word/2012/wordml" xmlns:w16se="http://schemas.microsoft.com/office/word/2015/wordml/symex" xmlns:wpg="http://schemas.microsoft.com/office/word/2010/wordprocessingGroup" xmlns:wpi="http://schemas.microsoft.com/office/word/2010/wordprocessingInk" xmlns:wne="http://schemas.microsoft.com/office/word/2006/wordml" xmlns:wps="http://schemas.microsoft.com/office/word/2010/wordprocessingShape" mc:Ignorable="w14 w15 w16se wp14">
   <w:body>
     <w:p>
       <w:pPr>
@@ -24,7 +24,10 @@
         <w:t xml:space="preserve"> </w:t>
       </w:r>
       <w:r>
-        <w:t>learn how data from a simple mixture can be used to create drift time predictions</w:t>
+        <w:t xml:space="preserve">learn how data from a simple mixture can be used to create </w:t>
+      </w:r>
+      <w:r>
+        <w:t>ion mobility libraries for use</w:t>
       </w:r>
       <w:r>
         <w:t xml:space="preserve"> </w:t>
@@ -33,7 +36,7 @@
         <w:t xml:space="preserve">in ion mobility separation (IMS) </w:t>
       </w:r>
       <w:r>
-        <w:t>for use with more complex samples</w:t>
+        <w:t>with more complex samples</w:t>
       </w:r>
       <w:r>
         <w:t>.</w:t>
@@ -69,7 +72,19 @@
         <w:t xml:space="preserve"> water,</w:t>
       </w:r>
       <w:r>
-        <w:t xml:space="preserve"> drift times and collision cross sections can be added to a Skyline peptide </w:t>
+        <w:t xml:space="preserve"> </w:t>
+      </w:r>
+      <w:r>
+        <w:t>ion mobility</w:t>
+      </w:r>
+      <w:r>
+        <w:t xml:space="preserve"> and collision cross section</w:t>
+      </w:r>
+      <w:r>
+        <w:t xml:space="preserve"> value</w:t>
+      </w:r>
+      <w:r>
+        <w:t xml:space="preserve">s can be added to a Skyline </w:t>
       </w:r>
       <w:r>
         <w:t>document</w:t>
@@ -84,10 +99,7 @@
         <w:t xml:space="preserve"> </w:t>
       </w:r>
       <w:r>
-        <w:t>drift tim</w:t>
-      </w:r>
-      <w:r>
-        <w:t>e</w:t>
+        <w:t>ion mobility</w:t>
       </w:r>
       <w:r>
         <w:t xml:space="preserve"> for a given precursor can be used to </w:t>
@@ -374,124 +386,147 @@
       <w:r>
         <w:t>IMSFiltering</w:t>
       </w:r>
+      <w:proofErr w:type="spellEnd"/>
+      <w:r>
+        <w:t>“</w:t>
+      </w:r>
+      <w:r>
+        <w:t xml:space="preserve"> </w:t>
+      </w:r>
+      <w:r>
+        <w:t>f</w:t>
+      </w:r>
+      <w:r>
+        <w:t>older</w:t>
+      </w:r>
+      <w:r>
+        <w:t xml:space="preserve"> so that it contains </w:t>
+      </w:r>
+      <w:r>
+        <w:t xml:space="preserve">subfolders named </w:t>
+      </w:r>
+      <w:r>
+        <w:rPr>
+          <w:rFonts w:asciiTheme="minorHAnsi" w:eastAsia="Calibri" w:hAnsiTheme="minorHAnsi" w:cs="Consolas"/>
+          <w:highlight w:val="white"/>
+        </w:rPr>
+        <w:t>BSA_Frag_100nM_18May15_Fir_15-04-02.d</w:t>
+      </w:r>
+      <w:r>
+        <w:rPr>
+          <w:rFonts w:asciiTheme="minorHAnsi" w:eastAsia="Calibri" w:hAnsiTheme="minorHAnsi" w:cs="Consolas"/>
+        </w:rPr>
+        <w:t xml:space="preserve"> and </w:t>
+      </w:r>
+      <w:r>
+        <w:rPr>
+          <w:rFonts w:asciiTheme="minorHAnsi" w:eastAsia="Calibri" w:hAnsiTheme="minorHAnsi" w:cs="Consolas"/>
+          <w:highlight w:val="white"/>
+        </w:rPr>
+        <w:t>Yeast_0pt1ug_BSA_50nM_18May15_Fir_15-04-01.d</w:t>
+      </w:r>
+      <w:r>
+        <w:t>.</w:t>
+      </w:r>
+      <w:r>
+        <w:t xml:space="preserve"> Note that while these </w:t>
+      </w:r>
+      <w:r>
+        <w:t xml:space="preserve">are referred to </w:t>
+      </w:r>
+      <w:r>
+        <w:t xml:space="preserve">as files in this tutorial, they are technically </w:t>
+      </w:r>
+      <w:r>
+        <w:t>folders</w:t>
+      </w:r>
+      <w:r>
+        <w:t>.</w:t>
+      </w:r>
+    </w:p>
+    <w:p>
+      <w:r>
+        <w:t xml:space="preserve">The file </w:t>
+      </w:r>
+      <w:r>
+        <w:rPr>
+          <w:i/>
+        </w:rPr>
+        <w:t>BSA_Frag_100nM_18May15_Fir_15-04-</w:t>
+      </w:r>
+      <w:proofErr w:type="gramStart"/>
+      <w:r>
+        <w:rPr>
+          <w:i/>
+        </w:rPr>
+        <w:t>02.d</w:t>
+      </w:r>
+      <w:proofErr w:type="gramEnd"/>
+      <w:r>
+        <w:t xml:space="preserve"> contain</w:t>
+      </w:r>
+      <w:r>
+        <w:rPr>
+          <w:rFonts w:eastAsia="Calibri"/>
+        </w:rPr>
+        <w:t xml:space="preserve">s the raw data from a tryptic digest of BSA standard mix in water, which should make a clean training set for BSA peptide drift times. The file </w:t>
+      </w:r>
+      <w:r>
+        <w:rPr>
+          <w:rFonts w:eastAsia="Calibri"/>
+          <w:i/>
+        </w:rPr>
+        <w:t>Yeast_0pt1ug_BSA_10</w:t>
+      </w:r>
+      <w:r>
+        <w:rPr>
+          <w:rFonts w:eastAsia="Calibri"/>
+          <w:i/>
+        </w:rPr>
+        <w:t>0nM_18May15_Fir_15-04-</w:t>
+      </w:r>
+      <w:proofErr w:type="gramStart"/>
+      <w:r>
+        <w:rPr>
+          <w:rFonts w:eastAsia="Calibri"/>
+          <w:i/>
+        </w:rPr>
+        <w:t>01.d</w:t>
+      </w:r>
+      <w:proofErr w:type="gramEnd"/>
+      <w:r>
+        <w:t xml:space="preserve"> contains the raw data from a sample of the BSA standard mix and spiked into a yeast cell lysate background.</w:t>
+      </w:r>
+      <w:r>
+        <w:t xml:space="preserve"> </w:t>
+      </w:r>
+    </w:p>
+    <w:p>
+      <w:r>
+        <w:lastRenderedPageBreak/>
+        <w:t>Both files contain ion mobility information.</w:t>
+      </w:r>
+      <w:r>
+        <w:t xml:space="preserve"> In this example, ion mobility is expressed in terms of drift time but the concepts can be generalize</w:t>
+      </w:r>
+      <w:r>
+        <w:t>d</w:t>
+      </w:r>
+      <w:r>
+        <w:t xml:space="preserve"> to other ion mobility types such as inverse reduced ion mobility.</w:t>
+      </w:r>
+    </w:p>
+    <w:p>
+      <w:pPr>
+        <w:rPr>
+          <w:rFonts w:asciiTheme="minorHAnsi" w:hAnsiTheme="minorHAnsi"/>
+        </w:rPr>
+      </w:pPr>
+      <w:r>
+        <w:t>Also note that while this tutorial is in terms of peptides, like most things in Skyline these principles are equally applicable to small molecule targets.</w:t>
+      </w:r>
       <w:bookmarkStart w:id="0" w:name="_GoBack"/>
       <w:bookmarkEnd w:id="0"/>
-      <w:proofErr w:type="spellEnd"/>
-      <w:r>
-        <w:t>“</w:t>
-      </w:r>
-      <w:r>
-        <w:t xml:space="preserve"> </w:t>
-      </w:r>
-      <w:r>
-        <w:t>f</w:t>
-      </w:r>
-      <w:r>
-        <w:t>older</w:t>
-      </w:r>
-      <w:r>
-        <w:t xml:space="preserve"> so that it contains </w:t>
-      </w:r>
-      <w:r>
-        <w:t xml:space="preserve">subfolders named </w:t>
-      </w:r>
-      <w:r>
-        <w:rPr>
-          <w:rFonts w:asciiTheme="minorHAnsi" w:eastAsia="Calibri" w:hAnsiTheme="minorHAnsi" w:cs="Consolas"/>
-          <w:highlight w:val="white"/>
-        </w:rPr>
-        <w:t>BSA_Frag_100nM_18May15_Fir_15-04-02.d</w:t>
-      </w:r>
-      <w:r>
-        <w:rPr>
-          <w:rFonts w:asciiTheme="minorHAnsi" w:eastAsia="Calibri" w:hAnsiTheme="minorHAnsi" w:cs="Consolas"/>
-        </w:rPr>
-        <w:t xml:space="preserve"> and </w:t>
-      </w:r>
-      <w:r>
-        <w:rPr>
-          <w:rFonts w:asciiTheme="minorHAnsi" w:eastAsia="Calibri" w:hAnsiTheme="minorHAnsi" w:cs="Consolas"/>
-          <w:highlight w:val="white"/>
-        </w:rPr>
-        <w:t>Yeast_0pt1ug_BSA_50nM_18May15_Fir_15-04-01.d</w:t>
-      </w:r>
-      <w:r>
-        <w:t>.</w:t>
-      </w:r>
-      <w:r>
-        <w:t xml:space="preserve"> Note that while these </w:t>
-      </w:r>
-      <w:r>
-        <w:t xml:space="preserve">are referred to </w:t>
-      </w:r>
-      <w:r>
-        <w:t xml:space="preserve">as files in this tutorial, they are technically </w:t>
-      </w:r>
-      <w:r>
-        <w:t>folders</w:t>
-      </w:r>
-      <w:r>
-        <w:t>.</w:t>
-      </w:r>
-    </w:p>
-    <w:p>
-      <w:pPr>
-        <w:rPr>
-          <w:rFonts w:asciiTheme="minorHAnsi" w:hAnsiTheme="minorHAnsi"/>
-        </w:rPr>
-      </w:pPr>
-      <w:r>
-        <w:t xml:space="preserve">The file </w:t>
-      </w:r>
-      <w:r>
-        <w:rPr>
-          <w:i/>
-        </w:rPr>
-        <w:t>BSA_Frag_100nM_18May15_Fir_15-04-</w:t>
-      </w:r>
-      <w:proofErr w:type="gramStart"/>
-      <w:r>
-        <w:rPr>
-          <w:i/>
-        </w:rPr>
-        <w:t>02.d</w:t>
-      </w:r>
-      <w:proofErr w:type="gramEnd"/>
-      <w:r>
-        <w:t xml:space="preserve"> contain</w:t>
-      </w:r>
-      <w:r>
-        <w:rPr>
-          <w:rFonts w:eastAsia="Calibri"/>
-        </w:rPr>
-        <w:t xml:space="preserve">s the raw data from a tryptic digest of BSA standard mix in water, which should make a clean training set for BSA peptide drift times. The file </w:t>
-      </w:r>
-      <w:r>
-        <w:rPr>
-          <w:rFonts w:eastAsia="Calibri"/>
-          <w:i/>
-        </w:rPr>
-        <w:t>Yeast_0pt1ug_BSA_10</w:t>
-      </w:r>
-      <w:r>
-        <w:rPr>
-          <w:rFonts w:eastAsia="Calibri"/>
-          <w:i/>
-        </w:rPr>
-        <w:t>0nM_18May15_Fir_15-04-</w:t>
-      </w:r>
-      <w:proofErr w:type="gramStart"/>
-      <w:r>
-        <w:rPr>
-          <w:rFonts w:eastAsia="Calibri"/>
-          <w:i/>
-        </w:rPr>
-        <w:t>01.d</w:t>
-      </w:r>
-      <w:proofErr w:type="gramEnd"/>
-      <w:r>
-        <w:t xml:space="preserve"> contains the raw data from a sample of the BSA standard mix and spiked into a yeast cell lysate background.</w:t>
-      </w:r>
     </w:p>
     <w:p>
       <w:pPr>
@@ -499,7 +534,6 @@
         <w:spacing w:after="120"/>
       </w:pPr>
       <w:r>
-        <w:lastRenderedPageBreak/>
         <w:t xml:space="preserve">Start Skyline and </w:t>
       </w:r>
       <w:r>
@@ -707,22 +741,10 @@
         <w:t>obility</w:t>
       </w:r>
       <w:r>
-        <w:t xml:space="preserve"> information.  The document setting</w:t>
-      </w:r>
-      <w:r>
-        <w:t>s</w:t>
-      </w:r>
-      <w:r>
-        <w:t xml:space="preserve"> are, however, set to accept ion mobility results (data) files.  They can be either standard MS1 data or </w:t>
-      </w:r>
-      <w:r>
-        <w:t xml:space="preserve">“All Ions” </w:t>
-      </w:r>
-      <w:r>
-        <w:t xml:space="preserve">data files with </w:t>
-      </w:r>
-      <w:r>
-        <w:t>alternating low- and high-energy spectra without precursor isolation.</w:t>
+        <w:t xml:space="preserve"> information</w:t>
+      </w:r>
+      <w:r>
+        <w:t>.</w:t>
       </w:r>
       <w:r>
         <w:t xml:space="preserve"> It is probably worth reviewing the transition settings:</w:t>
@@ -808,6 +830,7 @@
     </w:p>
     <w:p>
       <w:r>
+        <w:lastRenderedPageBreak/>
         <w:t xml:space="preserve">The </w:t>
       </w:r>
       <w:r>
@@ -825,12 +848,11 @@
         <w:rPr>
           <w:noProof/>
         </w:rPr>
-        <w:lastRenderedPageBreak/>
         <w:drawing>
-          <wp:inline distT="0" distB="0" distL="0" distR="0" wp14:anchorId="2B7B257E" wp14:editId="56EE5911">
-            <wp:extent cx="3781425" cy="5753100"/>
+          <wp:inline distT="0" distB="0" distL="0" distR="0" wp14:anchorId="6DA9514F" wp14:editId="4BD5894D">
+            <wp:extent cx="3781425" cy="5734050"/>
             <wp:effectExtent l="0" t="0" r="9525" b="0"/>
-            <wp:docPr id="13" name="Picture 13"/>
+            <wp:docPr id="10" name="Picture 10"/>
             <wp:cNvGraphicFramePr>
               <a:graphicFrameLocks xmlns:a="http://schemas.openxmlformats.org/drawingml/2006/main" noChangeAspect="1"/>
             </wp:cNvGraphicFramePr>
@@ -850,7 +872,7 @@
                   <pic:spPr>
                     <a:xfrm>
                       <a:off x="0" y="0"/>
-                      <a:ext cx="3781425" cy="5753100"/>
+                      <a:ext cx="3781425" cy="5734050"/>
                     </a:xfrm>
                     <a:prstGeom prst="rect">
                       <a:avLst/>
@@ -885,6 +907,7 @@
     </w:p>
     <w:p>
       <w:r>
+        <w:lastRenderedPageBreak/>
         <w:t xml:space="preserve">Finally, the </w:t>
       </w:r>
       <w:r>
@@ -894,11 +917,7 @@
         <w:t>Include all matching scans</w:t>
       </w:r>
       <w:r>
-        <w:t xml:space="preserve"> option tells Skyline to extract full-gradient chromatograms, which is not usually desirable, but in both the retention time and drift time dimensions we do not yet have enough information to narrow the range we want to consider for the target ions. But, with one of the samples being a BSA standard mix injected into water, you can be reasonably sure of finding the ions of </w:t>
-      </w:r>
-      <w:r>
-        <w:lastRenderedPageBreak/>
-        <w:t>interest and training Skyline to restrict the range of consideration in a more complex sample.</w:t>
+        <w:t xml:space="preserve"> option tells Skyline to extract full-gradient chromatograms, which is not usually desirable, but in both the retention time and drift time dimensions we do not yet have enough information to narrow the range we want to consider for the target ions. But, with one of the samples being a BSA standard mix injected into water, you can be reasonably sure of finding the ions of interest and training Skyline to restrict the range of consideration in a more complex sample.</w:t>
       </w:r>
       <w:r>
         <w:t xml:space="preserve">  If the initial spectral library document was created under the same chromatographic conditions as the ion mobility data sets, the retention time can be included.</w:t>
@@ -1112,6 +1131,7 @@
         </w:numPr>
       </w:pPr>
       <w:r>
+        <w:lastRenderedPageBreak/>
         <w:t xml:space="preserve">Check </w:t>
       </w:r>
       <w:r>
@@ -1150,7 +1170,6 @@
     </w:p>
     <w:p>
       <w:r>
-        <w:lastRenderedPageBreak/>
         <w:t xml:space="preserve">The </w:t>
       </w:r>
       <w:r>
@@ -3909,7 +3928,13 @@
         <w:spacing w:after="120"/>
       </w:pPr>
       <w:r>
-        <w:t>Training a Drift Time Predictor</w:t>
+        <w:t>Creating</w:t>
+      </w:r>
+      <w:r>
+        <w:t xml:space="preserve"> </w:t>
+      </w:r>
+      <w:r>
+        <w:t>an Ion Mobility Library</w:t>
       </w:r>
     </w:p>
     <w:p>
@@ -3978,46 +4003,25 @@
         <w:t xml:space="preserve"> sample and then applying it to more complex data.</w:t>
       </w:r>
       <w:r>
-        <w:t xml:space="preserve">  This is accomplished via the Drift Time Predictor.  </w:t>
-      </w:r>
-      <w:r>
-        <w:t xml:space="preserve">Here predictor is meant in the same sense as the Retention Time Predictor, since it is used to predict where the ions will appear in drift time in new runs. </w:t>
-      </w:r>
-      <w:r>
-        <w:t xml:space="preserve">The process proceeds by finding the best </w:t>
-      </w:r>
+        <w:t xml:space="preserve">  This is accomplished via the </w:t>
+      </w:r>
+      <w:r>
+        <w:t>Use Results button in the Edit Ion Mobility Library dialog</w:t>
+      </w:r>
+      <w:r>
+        <w:t xml:space="preserve">.  </w:t>
+      </w:r>
+    </w:p>
+    <w:p>
       <w:r>
         <w:lastRenderedPageBreak/>
-        <w:t xml:space="preserve">match in drift time and recording this </w:t>
-      </w:r>
-      <w:r>
-        <w:t>in a library with association to</w:t>
-      </w:r>
-      <w:r>
-        <w:t xml:space="preserve"> respective peptides precursors.  When the file </w:t>
-      </w:r>
-      <w:r>
-        <w:t>h</w:t>
-      </w:r>
-      <w:r>
-        <w:t xml:space="preserve">as previously been </w:t>
-      </w:r>
-      <w:r>
-        <w:t xml:space="preserve">Single Field </w:t>
-      </w:r>
-      <w:r>
-        <w:t>calibrated then the</w:t>
-      </w:r>
-      <w:r>
-        <w:t xml:space="preserve"> library entries are recorded with</w:t>
-      </w:r>
-      <w:r>
-        <w:t xml:space="preserve"> a collision cross section and calibration is applied to determine the actual drift time for each respective data file.</w:t>
-      </w:r>
-    </w:p>
-    <w:p>
-      <w:r>
-        <w:t>To train the drift time predictor for this tutorial, first remove the yeast data by doing the following:</w:t>
+        <w:t xml:space="preserve">To </w:t>
+      </w:r>
+      <w:r>
+        <w:t>create the ion mobility library</w:t>
+      </w:r>
+      <w:r>
+        <w:t xml:space="preserve"> for this tutorial, first remove the yeast data by doing the following:</w:t>
       </w:r>
     </w:p>
     <w:p>
@@ -4161,12 +4165,20 @@
         <w:t>Save</w:t>
       </w:r>
       <w:r>
-        <w:t xml:space="preserve"> (ctrl-S) to permanently remove the imported results.</w:t>
-      </w:r>
-    </w:p>
-    <w:p>
-      <w:r>
-        <w:t>And then train the predictor by doing the following:</w:t>
+        <w:t xml:space="preserve"> (</w:t>
+      </w:r>
+      <w:proofErr w:type="gramStart"/>
+      <w:r>
+        <w:t>ctrl</w:t>
+      </w:r>
+      <w:proofErr w:type="gramEnd"/>
+      <w:r>
+        <w:t>-S) to permanently remove the imported results.</w:t>
+      </w:r>
+    </w:p>
+    <w:p>
+      <w:r>
+        <w:t>And then create the library by doing the following:</w:t>
       </w:r>
     </w:p>
     <w:p>
@@ -4193,10 +4205,13 @@
         <w:rPr>
           <w:b/>
         </w:rPr>
-        <w:t>Peptide Settings</w:t>
+        <w:t>Transition Settings</w:t>
       </w:r>
       <w:r>
         <w:t>.</w:t>
+      </w:r>
+      <w:r>
+        <w:t xml:space="preserve"> </w:t>
       </w:r>
     </w:p>
     <w:p>
@@ -4214,187 +4229,22 @@
         <w:rPr>
           <w:b/>
         </w:rPr>
-        <w:t>Prediction</w:t>
+        <w:t>Ion Mobility</w:t>
       </w:r>
       <w:r>
         <w:t xml:space="preserve"> tab.</w:t>
       </w:r>
     </w:p>
     <w:p>
-      <w:pPr>
-        <w:pStyle w:val="ListParagraph"/>
-        <w:numPr>
-          <w:ilvl w:val="0"/>
-          <w:numId w:val="10"/>
-        </w:numPr>
-      </w:pPr>
-      <w:r>
-        <w:t xml:space="preserve">In the </w:t>
-      </w:r>
-      <w:r>
-        <w:rPr>
-          <w:b/>
-        </w:rPr>
-        <w:t>Drift time predictor</w:t>
-      </w:r>
-      <w:r>
-        <w:t xml:space="preserve"> dropdown list, click </w:t>
-      </w:r>
-      <w:r>
-        <w:rPr>
-          <w:b/>
-        </w:rPr>
-        <w:t>Add</w:t>
-      </w:r>
-      <w:r>
-        <w:t>.</w:t>
-      </w:r>
-    </w:p>
-    <w:p>
-      <w:pPr>
-        <w:pStyle w:val="ListParagraph"/>
-        <w:numPr>
-          <w:ilvl w:val="0"/>
-          <w:numId w:val="10"/>
-        </w:numPr>
-      </w:pPr>
-      <w:r>
-        <w:t xml:space="preserve">In the </w:t>
-      </w:r>
-      <w:r>
-        <w:rPr>
-          <w:b/>
-        </w:rPr>
-        <w:t>Name</w:t>
-      </w:r>
-      <w:r>
-        <w:t xml:space="preserve"> field of the </w:t>
-      </w:r>
-      <w:r>
-        <w:rPr>
-          <w:b/>
-        </w:rPr>
-        <w:t xml:space="preserve">Edit Drift Time Predictor </w:t>
-      </w:r>
-      <w:r>
-        <w:t>form that appears enter “BSA”.</w:t>
-      </w:r>
-    </w:p>
-    <w:p>
-      <w:pPr>
-        <w:pStyle w:val="ListParagraph"/>
-        <w:numPr>
-          <w:ilvl w:val="0"/>
-          <w:numId w:val="10"/>
-        </w:numPr>
-      </w:pPr>
-      <w:r>
-        <w:t xml:space="preserve">In the </w:t>
-      </w:r>
-      <w:r>
-        <w:rPr>
-          <w:b/>
-        </w:rPr>
-        <w:t>Resolving power</w:t>
-      </w:r>
-      <w:r>
-        <w:t xml:space="preserve"> field enter “50”.</w:t>
-      </w:r>
-    </w:p>
-    <w:p>
-      <w:pPr>
-        <w:pStyle w:val="ListParagraph"/>
-        <w:numPr>
-          <w:ilvl w:val="0"/>
-          <w:numId w:val="10"/>
-        </w:numPr>
-      </w:pPr>
-      <w:r>
-        <w:t xml:space="preserve">Click the </w:t>
-      </w:r>
-      <w:r>
-        <w:rPr>
-          <w:b/>
-        </w:rPr>
-        <w:t>Use Results</w:t>
-      </w:r>
-      <w:r>
-        <w:t xml:space="preserve"> button.</w:t>
-      </w:r>
-    </w:p>
-    <w:p>
-      <w:pPr>
-        <w:rPr>
-          <w:color w:val="000000"/>
-        </w:rPr>
-      </w:pPr>
-      <w:r>
-        <w:t xml:space="preserve">This starts the training process, which enumerates each peptide precursor loading the apex MS1 and MS/MS spectra just as you did manually for the charge 3 precursor of the peptide </w:t>
-      </w:r>
-      <w:r>
-        <w:rPr>
-          <w:color w:val="000000"/>
-        </w:rPr>
-        <w:t>NE</w:t>
-      </w:r>
-      <w:r>
-        <w:rPr>
-          <w:b/>
-          <w:bCs/>
-          <w:color w:val="000000"/>
-          <w:u w:val="single"/>
-        </w:rPr>
-        <w:t>C</w:t>
-      </w:r>
-      <w:r>
-        <w:rPr>
-          <w:color w:val="000000"/>
-        </w:rPr>
-        <w:t xml:space="preserve">FLSHKDDSPDLPK. Skyline then determines the resolution width drift time range that would produce the maximum signal </w:t>
-      </w:r>
-      <w:r>
-        <w:rPr>
-          <w:color w:val="000000"/>
-        </w:rPr>
-        <w:t>i</w:t>
-      </w:r>
-      <w:r>
-        <w:rPr>
-          <w:color w:val="000000"/>
-        </w:rPr>
-        <w:t>n the MS1 spectrum</w:t>
-      </w:r>
-      <w:r>
-        <w:rPr>
-          <w:color w:val="000000"/>
-        </w:rPr>
-        <w:t xml:space="preserve"> for the targeted </w:t>
-      </w:r>
-      <w:r>
-        <w:rPr>
-          <w:i/>
-          <w:color w:val="000000"/>
-        </w:rPr>
-        <w:t>m/z</w:t>
-      </w:r>
-      <w:r>
-        <w:rPr>
-          <w:color w:val="000000"/>
-        </w:rPr>
-        <w:t xml:space="preserve"> ranges. It then does the same for MS/MS and records any small shift that may separate the MS1 and MS/MS signal. When this is done, the form should look like:</w:t>
-      </w:r>
-    </w:p>
-    <w:p>
       <w:r>
         <w:rPr>
           <w:noProof/>
         </w:rPr>
-        <w:lastRenderedPageBreak/>
         <w:drawing>
-          <wp:inline distT="0" distB="0" distL="0" distR="0" wp14:anchorId="399AE27B" wp14:editId="1B73481F">
-            <wp:extent cx="5124450" cy="4276725"/>
-            <wp:effectExtent l="0" t="0" r="0" b="9525"/>
-            <wp:docPr id="3" name="Picture 3"/>
+          <wp:inline distT="0" distB="0" distL="0" distR="0" wp14:anchorId="70E924DF" wp14:editId="4F8AB6CB">
+            <wp:extent cx="3724275" cy="5647389"/>
+            <wp:effectExtent l="0" t="0" r="0" b="0"/>
+            <wp:docPr id="16" name="Picture 16"/>
             <wp:cNvGraphicFramePr>
               <a:graphicFrameLocks xmlns:a="http://schemas.openxmlformats.org/drawingml/2006/main" noChangeAspect="1"/>
             </wp:cNvGraphicFramePr>
@@ -4414,7 +4264,7 @@
                   <pic:spPr>
                     <a:xfrm>
                       <a:off x="0" y="0"/>
-                      <a:ext cx="5124450" cy="4276725"/>
+                      <a:ext cx="3726764" cy="5651163"/>
                     </a:xfrm>
                     <a:prstGeom prst="rect">
                       <a:avLst/>
@@ -4428,176 +4278,292 @@
       </w:r>
     </w:p>
     <w:p>
-      <w:r>
-        <w:t xml:space="preserve">Note that the peptide </w:t>
-      </w:r>
-      <w:r>
-        <w:rPr>
-          <w:color w:val="000000"/>
-        </w:rPr>
-        <w:t>NE</w:t>
-      </w:r>
-      <w:r>
-        <w:rPr>
-          <w:b/>
-          <w:bCs/>
-          <w:color w:val="000000"/>
-          <w:u w:val="single"/>
-        </w:rPr>
-        <w:t>C</w:t>
-      </w:r>
-      <w:r>
-        <w:rPr>
-          <w:color w:val="000000"/>
-        </w:rPr>
-        <w:t>FLSHKDDSPDLPK you have been looking at was found to yield peak intensity at 24</w:t>
-      </w:r>
-      <w:r>
-        <w:rPr>
-          <w:color w:val="000000"/>
-        </w:rPr>
-        <w:t xml:space="preserve">.5064 </w:t>
-      </w:r>
-      <w:proofErr w:type="spellStart"/>
-      <w:r>
-        <w:rPr>
-          <w:color w:val="000000"/>
-        </w:rPr>
-        <w:t>msec</w:t>
-      </w:r>
-      <w:proofErr w:type="spellEnd"/>
-      <w:r>
-        <w:rPr>
-          <w:color w:val="000000"/>
-        </w:rPr>
-        <w:t>, about where you would expect from the 3D spectrum plots you have examined.</w:t>
-      </w:r>
-    </w:p>
-    <w:p>
-      <w:r>
-        <w:t xml:space="preserve">Note </w:t>
-      </w:r>
-      <w:r>
-        <w:t xml:space="preserve">also </w:t>
-      </w:r>
-      <w:r>
-        <w:t xml:space="preserve">that the CCS column is left empty. </w:t>
-      </w:r>
-      <w:r>
-        <w:t xml:space="preserve">As previously mentioned when a </w:t>
-      </w:r>
-      <w:r>
-        <w:t xml:space="preserve">Single Field </w:t>
-      </w:r>
-      <w:r>
-        <w:t xml:space="preserve">calibration has been applied to the data prior to processing, then </w:t>
-      </w:r>
-      <w:r>
-        <w:t xml:space="preserve">the </w:t>
-      </w:r>
-      <w:r>
-        <w:t xml:space="preserve">CCS </w:t>
-      </w:r>
-      <w:r>
-        <w:t xml:space="preserve">value would be calculated and stored as well, allowing for </w:t>
-      </w:r>
-      <w:r>
-        <w:t xml:space="preserve">calibrated </w:t>
-      </w:r>
-      <w:r>
-        <w:t xml:space="preserve">drift time </w:t>
-      </w:r>
-      <w:r>
-        <w:t xml:space="preserve">extraction </w:t>
-      </w:r>
-      <w:r>
-        <w:t xml:space="preserve">in </w:t>
-      </w:r>
-      <w:r>
-        <w:t>all results data sets</w:t>
-      </w:r>
-      <w:r>
-        <w:t>. In this case, the files do not support CCS calibration. So, you will have to rely on drift time consistency between runs, which work</w:t>
-      </w:r>
-      <w:r>
-        <w:t>s</w:t>
-      </w:r>
-      <w:r>
-        <w:t xml:space="preserve"> without issue in this </w:t>
-      </w:r>
-      <w:r>
-        <w:t>example</w:t>
-      </w:r>
-      <w:r>
-        <w:t>.</w:t>
-      </w:r>
-    </w:p>
-    <w:p>
       <w:pPr>
         <w:pStyle w:val="ListParagraph"/>
         <w:numPr>
           <w:ilvl w:val="0"/>
-          <w:numId w:val="11"/>
+          <w:numId w:val="10"/>
         </w:numPr>
       </w:pPr>
       <w:r>
+        <w:lastRenderedPageBreak/>
+        <w:t xml:space="preserve">Set the ion mobility filtering </w:t>
+      </w:r>
+      <w:r>
+        <w:rPr>
+          <w:b/>
+        </w:rPr>
+        <w:t>Window type</w:t>
+      </w:r>
+      <w:r>
+        <w:t xml:space="preserve"> to “Resolving power”.</w:t>
+      </w:r>
+    </w:p>
+    <w:p>
+      <w:pPr>
+        <w:pStyle w:val="ListParagraph"/>
+        <w:numPr>
+          <w:ilvl w:val="0"/>
+          <w:numId w:val="10"/>
+        </w:numPr>
+      </w:pPr>
+      <w:r>
+        <w:t xml:space="preserve">In the </w:t>
+      </w:r>
+      <w:r>
+        <w:rPr>
+          <w:b/>
+        </w:rPr>
+        <w:t>Resolving power</w:t>
+      </w:r>
+      <w:r>
+        <w:t xml:space="preserve"> field enter “50”.</w:t>
+      </w:r>
+    </w:p>
+    <w:p>
+      <w:pPr>
+        <w:pStyle w:val="ListParagraph"/>
+        <w:numPr>
+          <w:ilvl w:val="0"/>
+          <w:numId w:val="10"/>
+        </w:numPr>
+      </w:pPr>
+      <w:r>
+        <w:t xml:space="preserve">In the </w:t>
+      </w:r>
+      <w:r>
+        <w:rPr>
+          <w:b/>
+        </w:rPr>
+        <w:t>Ion mobility library</w:t>
+      </w:r>
+      <w:r>
+        <w:t xml:space="preserve"> dropdown list, click </w:t>
+      </w:r>
+      <w:r>
+        <w:rPr>
+          <w:b/>
+        </w:rPr>
+        <w:t>Add</w:t>
+      </w:r>
+      <w:r>
+        <w:t>.</w:t>
+      </w:r>
+    </w:p>
+    <w:p>
+      <w:pPr>
+        <w:pStyle w:val="ListParagraph"/>
+        <w:numPr>
+          <w:ilvl w:val="0"/>
+          <w:numId w:val="10"/>
+        </w:numPr>
+      </w:pPr>
+      <w:r>
+        <w:t xml:space="preserve">In the </w:t>
+      </w:r>
+      <w:r>
+        <w:rPr>
+          <w:b/>
+        </w:rPr>
+        <w:t>Name</w:t>
+      </w:r>
+      <w:r>
+        <w:t xml:space="preserve"> field of the </w:t>
+      </w:r>
+      <w:r>
+        <w:rPr>
+          <w:b/>
+        </w:rPr>
+        <w:t xml:space="preserve">Edit </w:t>
+      </w:r>
+      <w:r>
+        <w:rPr>
+          <w:b/>
+        </w:rPr>
+        <w:t>Ion Mobility Library</w:t>
+      </w:r>
+      <w:r>
+        <w:rPr>
+          <w:b/>
+        </w:rPr>
+        <w:t xml:space="preserve"> </w:t>
+      </w:r>
+      <w:r>
+        <w:t>form that appears enter “BSA”.</w:t>
+      </w:r>
+    </w:p>
+    <w:p>
+      <w:pPr>
+        <w:pStyle w:val="ListParagraph"/>
+        <w:numPr>
+          <w:ilvl w:val="0"/>
+          <w:numId w:val="10"/>
+        </w:numPr>
+      </w:pPr>
+      <w:r>
+        <w:t xml:space="preserve">In </w:t>
+      </w:r>
+      <w:r>
+        <w:rPr>
+          <w:b/>
+        </w:rPr>
+        <w:t>the Ion mobility library file</w:t>
+      </w:r>
+      <w:r>
+        <w:t xml:space="preserve"> field enter a file name and path for the database file you are creating. Skyline ion mobility libraries are kept in SQLite files with filename extension </w:t>
+      </w:r>
+      <w:proofErr w:type="gramStart"/>
+      <w:r>
+        <w:t>“.</w:t>
+      </w:r>
+      <w:proofErr w:type="spellStart"/>
+      <w:r>
+        <w:t>imsdb</w:t>
+      </w:r>
+      <w:proofErr w:type="spellEnd"/>
+      <w:proofErr w:type="gramEnd"/>
+      <w:r>
+        <w:t>”.</w:t>
+      </w:r>
+    </w:p>
+    <w:p>
+      <w:pPr>
+        <w:pStyle w:val="ListParagraph"/>
+        <w:numPr>
+          <w:ilvl w:val="0"/>
+          <w:numId w:val="10"/>
+        </w:numPr>
+      </w:pPr>
+      <w:r>
         <w:t xml:space="preserve">Click the </w:t>
       </w:r>
       <w:r>
         <w:rPr>
           <w:b/>
         </w:rPr>
-        <w:t>OK</w:t>
-      </w:r>
-      <w:r>
-        <w:t xml:space="preserve"> button to save the drift time predictor.</w:t>
-      </w:r>
-    </w:p>
-    <w:p>
-      <w:r>
-        <w:t xml:space="preserve">Make sure your new predictor is selected in the </w:t>
-      </w:r>
-      <w:r>
-        <w:rPr>
-          <w:b/>
-        </w:rPr>
-        <w:t xml:space="preserve">Peptide Settings </w:t>
-      </w:r>
-      <w:r>
-        <w:t xml:space="preserve">– </w:t>
-      </w:r>
-      <w:r>
-        <w:rPr>
-          <w:b/>
-        </w:rPr>
-        <w:t>Prediction</w:t>
-      </w:r>
-      <w:r>
-        <w:t xml:space="preserve"> tab </w:t>
-      </w:r>
-      <w:r>
-        <w:t>and</w:t>
-      </w:r>
-      <w:r>
-        <w:t xml:space="preserve"> that </w:t>
-      </w:r>
-      <w:r>
-        <w:rPr>
-          <w:b/>
-        </w:rPr>
-        <w:t>Use measured retention times when present</w:t>
-      </w:r>
-      <w:r>
-        <w:t xml:space="preserve"> is checked and the </w:t>
-      </w:r>
-      <w:r>
-        <w:rPr>
-          <w:b/>
-        </w:rPr>
-        <w:t>Time window</w:t>
-      </w:r>
-      <w:r>
-        <w:t xml:space="preserve"> field is set to “6” minutes. The form should look like this:</w:t>
+        <w:t>Use Results</w:t>
+      </w:r>
+      <w:r>
+        <w:t xml:space="preserve"> button.</w:t>
+      </w:r>
+    </w:p>
+    <w:p>
+      <w:pPr>
+        <w:pStyle w:val="ListParagraph"/>
+      </w:pPr>
+    </w:p>
+    <w:p>
+      <w:pPr>
+        <w:rPr>
+          <w:color w:val="000000"/>
+        </w:rPr>
+      </w:pPr>
+      <w:r>
+        <w:t xml:space="preserve">This starts the training process, which enumerates each peptide precursor loading the apex MS1 and MS/MS spectra just as you did manually for the charge 3 precursor of the peptide </w:t>
+      </w:r>
+      <w:r>
+        <w:rPr>
+          <w:color w:val="000000"/>
+        </w:rPr>
+        <w:t>NE</w:t>
+      </w:r>
+      <w:r>
+        <w:rPr>
+          <w:b/>
+          <w:bCs/>
+          <w:color w:val="000000"/>
+          <w:u w:val="single"/>
+        </w:rPr>
+        <w:t>C</w:t>
+      </w:r>
+      <w:r>
+        <w:rPr>
+          <w:color w:val="000000"/>
+        </w:rPr>
+        <w:t xml:space="preserve">FLSHKDDSPDLPK. Skyline then determines the resolution width drift time range that would produce the maximum signal </w:t>
+      </w:r>
+      <w:r>
+        <w:rPr>
+          <w:color w:val="000000"/>
+        </w:rPr>
+        <w:t>i</w:t>
+      </w:r>
+      <w:r>
+        <w:rPr>
+          <w:color w:val="000000"/>
+        </w:rPr>
+        <w:t>n the MS1 spectrum</w:t>
+      </w:r>
+      <w:r>
+        <w:rPr>
+          <w:color w:val="000000"/>
+        </w:rPr>
+        <w:t xml:space="preserve"> for the targeted </w:t>
+      </w:r>
+      <w:r>
+        <w:rPr>
+          <w:i/>
+          <w:color w:val="000000"/>
+        </w:rPr>
+        <w:t>m/z</w:t>
+      </w:r>
+      <w:r>
+        <w:rPr>
+          <w:color w:val="000000"/>
+        </w:rPr>
+        <w:t xml:space="preserve"> ranges. It then does the same for MS/MS and records any small shift that may separate the MS1 and MS/MS signal. </w:t>
+      </w:r>
+    </w:p>
+    <w:p>
+      <w:pPr>
+        <w:rPr>
+          <w:color w:val="000000"/>
+        </w:rPr>
+      </w:pPr>
+      <w:r>
+        <w:t xml:space="preserve">If the file contains </w:t>
+      </w:r>
+      <w:r>
+        <w:t>calibrat</w:t>
+      </w:r>
+      <w:r>
+        <w:t>ion values</w:t>
+      </w:r>
+      <w:r>
+        <w:t xml:space="preserve"> then the library entries are recorded with a collision cross section</w:t>
+      </w:r>
+      <w:r>
+        <w:t xml:space="preserve"> derived from the observed ion mobility peaks</w:t>
+      </w:r>
+      <w:proofErr w:type="gramStart"/>
+      <w:r>
+        <w:t xml:space="preserve">. </w:t>
+      </w:r>
+      <w:proofErr w:type="gramEnd"/>
+      <w:r>
+        <w:t>This CCS information can later be used</w:t>
+      </w:r>
+      <w:r>
+        <w:t xml:space="preserve"> </w:t>
+      </w:r>
+      <w:r>
+        <w:t>with other independently calibrated data files to determine the appropriate ion mobility value for filtering purposes</w:t>
+      </w:r>
+      <w:r>
+        <w:t>.</w:t>
+      </w:r>
+    </w:p>
+    <w:p>
+      <w:pPr>
+        <w:rPr>
+          <w:color w:val="000000"/>
+        </w:rPr>
+      </w:pPr>
+      <w:r>
+        <w:rPr>
+          <w:color w:val="000000"/>
+        </w:rPr>
+        <w:t>When this is done, the form should look like:</w:t>
       </w:r>
     </w:p>
     <w:p>
@@ -4605,12 +4571,11 @@
         <w:rPr>
           <w:noProof/>
         </w:rPr>
-        <w:lastRenderedPageBreak/>
         <w:drawing>
-          <wp:inline distT="0" distB="0" distL="0" distR="0" wp14:anchorId="75AD6368" wp14:editId="30CEA152">
-            <wp:extent cx="3781425" cy="5191125"/>
-            <wp:effectExtent l="0" t="0" r="9525" b="9525"/>
-            <wp:docPr id="33" name="Picture 33"/>
+          <wp:inline distT="0" distB="0" distL="0" distR="0" wp14:anchorId="5F2F9922" wp14:editId="6A2FD842">
+            <wp:extent cx="5943600" cy="3457575"/>
+            <wp:effectExtent l="0" t="0" r="0" b="9525"/>
+            <wp:docPr id="17" name="Picture 17"/>
             <wp:cNvGraphicFramePr>
               <a:graphicFrameLocks xmlns:a="http://schemas.openxmlformats.org/drawingml/2006/main" noChangeAspect="1"/>
             </wp:cNvGraphicFramePr>
@@ -4630,7 +4595,7 @@
                   <pic:spPr>
                     <a:xfrm>
                       <a:off x="0" y="0"/>
-                      <a:ext cx="3781425" cy="5191125"/>
+                      <a:ext cx="5943600" cy="3457575"/>
                     </a:xfrm>
                     <a:prstGeom prst="rect">
                       <a:avLst/>
@@ -4644,6 +4609,138 @@
       </w:r>
     </w:p>
     <w:p>
+      <w:r>
+        <w:t xml:space="preserve">Note that the peptide </w:t>
+      </w:r>
+      <w:r>
+        <w:rPr>
+          <w:color w:val="000000"/>
+        </w:rPr>
+        <w:t>NE</w:t>
+      </w:r>
+      <w:r>
+        <w:rPr>
+          <w:b/>
+          <w:bCs/>
+          <w:color w:val="000000"/>
+          <w:u w:val="single"/>
+        </w:rPr>
+        <w:t>C</w:t>
+      </w:r>
+      <w:r>
+        <w:rPr>
+          <w:color w:val="000000"/>
+        </w:rPr>
+        <w:t>FLSHKDDSPDLPK you have been looking at was found to yield peak intensity at 24</w:t>
+      </w:r>
+      <w:r>
+        <w:rPr>
+          <w:color w:val="000000"/>
+        </w:rPr>
+        <w:t xml:space="preserve">.5064 </w:t>
+      </w:r>
+      <w:proofErr w:type="spellStart"/>
+      <w:r>
+        <w:rPr>
+          <w:color w:val="000000"/>
+        </w:rPr>
+        <w:t>msec</w:t>
+      </w:r>
+      <w:proofErr w:type="spellEnd"/>
+      <w:r>
+        <w:rPr>
+          <w:color w:val="000000"/>
+        </w:rPr>
+        <w:t>, about where you would expect from the 3D spectrum plots you have examined.</w:t>
+      </w:r>
+    </w:p>
+    <w:p>
+      <w:r>
+        <w:lastRenderedPageBreak/>
+        <w:t xml:space="preserve">Note </w:t>
+      </w:r>
+      <w:r>
+        <w:t xml:space="preserve">also </w:t>
+      </w:r>
+      <w:r>
+        <w:t>that the CCS column is left empty.</w:t>
+      </w:r>
+      <w:r>
+        <w:t xml:space="preserve"> If these data files contained calibration values</w:t>
+      </w:r>
+      <w:r>
+        <w:t xml:space="preserve">, then </w:t>
+      </w:r>
+      <w:r>
+        <w:t xml:space="preserve">the </w:t>
+      </w:r>
+      <w:r>
+        <w:t xml:space="preserve">CCS </w:t>
+      </w:r>
+      <w:r>
+        <w:t xml:space="preserve">value would </w:t>
+      </w:r>
+      <w:r>
+        <w:t xml:space="preserve">have been </w:t>
+      </w:r>
+      <w:proofErr w:type="gramStart"/>
+      <w:r>
+        <w:t>be</w:t>
+      </w:r>
+      <w:proofErr w:type="gramEnd"/>
+      <w:r>
+        <w:t xml:space="preserve"> calculated and stored as well, allowing for </w:t>
+      </w:r>
+      <w:r>
+        <w:t xml:space="preserve">calibrated </w:t>
+      </w:r>
+      <w:r>
+        <w:t xml:space="preserve">drift time </w:t>
+      </w:r>
+      <w:r>
+        <w:t xml:space="preserve">extraction </w:t>
+      </w:r>
+      <w:r>
+        <w:t xml:space="preserve">in </w:t>
+      </w:r>
+      <w:r>
+        <w:t>all results data sets</w:t>
+      </w:r>
+      <w:r>
+        <w:t>. In this case, the</w:t>
+      </w:r>
+      <w:r>
+        <w:t>se particular</w:t>
+      </w:r>
+      <w:r>
+        <w:t xml:space="preserve"> files do not support CCS calibration</w:t>
+      </w:r>
+      <w:r>
+        <w:t xml:space="preserve"> (most do, you are unlikely to encounter this with your own ion mobility data)</w:t>
+      </w:r>
+      <w:r>
+        <w:t xml:space="preserve">. </w:t>
+      </w:r>
+      <w:r>
+        <w:t>In this case,</w:t>
+      </w:r>
+      <w:r>
+        <w:t xml:space="preserve"> you will have to rely on drift time consistency between runs, which work</w:t>
+      </w:r>
+      <w:r>
+        <w:t>s</w:t>
+      </w:r>
+      <w:r>
+        <w:t xml:space="preserve"> without issue in this </w:t>
+      </w:r>
+      <w:r>
+        <w:t>example</w:t>
+      </w:r>
+      <w:r>
+        <w:t>.</w:t>
+      </w:r>
+    </w:p>
+    <w:p>
       <w:pPr>
         <w:pStyle w:val="ListParagraph"/>
         <w:numPr>
@@ -4661,184 +4758,78 @@
         <w:t>OK</w:t>
       </w:r>
       <w:r>
-        <w:t xml:space="preserve"> button in the </w:t>
-      </w:r>
-      <w:r>
-        <w:rPr>
-          <w:b/>
-        </w:rPr>
-        <w:t>Peptide Settings</w:t>
-      </w:r>
-      <w:r>
-        <w:t xml:space="preserve"> form.</w:t>
-      </w:r>
-    </w:p>
-    <w:p>
-      <w:r>
-        <w:t xml:space="preserve">Before reimporting the </w:t>
-      </w:r>
-      <w:proofErr w:type="gramStart"/>
-      <w:r>
-        <w:t>yeast</w:t>
-      </w:r>
-      <w:proofErr w:type="gramEnd"/>
-      <w:r>
-        <w:t xml:space="preserve"> sample data do the following to also limit the retention time ranges for chromatogram extraction:</w:t>
-      </w:r>
-    </w:p>
-    <w:p>
-      <w:pPr>
-        <w:pStyle w:val="ListParagraph"/>
-        <w:numPr>
-          <w:ilvl w:val="0"/>
-          <w:numId w:val="11"/>
-        </w:numPr>
-        <w:rPr>
-          <w:color w:val="000000"/>
-        </w:rPr>
-      </w:pPr>
-      <w:r>
-        <w:rPr>
-          <w:color w:val="000000"/>
-        </w:rPr>
-        <w:t xml:space="preserve">On the </w:t>
-      </w:r>
-      <w:r>
-        <w:rPr>
-          <w:b/>
-          <w:color w:val="000000"/>
-        </w:rPr>
-        <w:t>Settings</w:t>
-      </w:r>
-      <w:r>
-        <w:rPr>
-          <w:color w:val="000000"/>
-        </w:rPr>
-        <w:t xml:space="preserve"> menu, click </w:t>
-      </w:r>
-      <w:r>
-        <w:rPr>
-          <w:b/>
-          <w:color w:val="000000"/>
-        </w:rPr>
-        <w:t>Transition Settings</w:t>
-      </w:r>
-      <w:r>
-        <w:rPr>
-          <w:color w:val="000000"/>
-        </w:rPr>
+        <w:t xml:space="preserve"> button to save the </w:t>
+      </w:r>
+      <w:r>
+        <w:t>ion mobility library</w:t>
+      </w:r>
+      <w:r>
         <w:t>.</w:t>
       </w:r>
     </w:p>
     <w:p>
-      <w:pPr>
-        <w:pStyle w:val="ListParagraph"/>
-        <w:numPr>
-          <w:ilvl w:val="0"/>
-          <w:numId w:val="11"/>
-        </w:numPr>
-        <w:rPr>
-          <w:color w:val="000000"/>
-        </w:rPr>
-      </w:pPr>
-      <w:r>
-        <w:rPr>
-          <w:color w:val="000000"/>
-        </w:rPr>
-        <w:t xml:space="preserve">Click the </w:t>
-      </w:r>
-      <w:r>
-        <w:rPr>
-          <w:b/>
-          <w:color w:val="000000"/>
-        </w:rPr>
-        <w:t>Full-Scan</w:t>
-      </w:r>
-      <w:r>
-        <w:rPr>
-          <w:color w:val="000000"/>
-        </w:rPr>
-        <w:t xml:space="preserve"> tab.</w:t>
-      </w:r>
-    </w:p>
-    <w:p>
-      <w:pPr>
-        <w:pStyle w:val="ListParagraph"/>
-        <w:numPr>
-          <w:ilvl w:val="0"/>
-          <w:numId w:val="11"/>
-        </w:numPr>
-        <w:rPr>
-          <w:color w:val="000000"/>
-        </w:rPr>
-      </w:pPr>
-      <w:r>
-        <w:rPr>
-          <w:color w:val="000000"/>
-        </w:rPr>
-        <w:t xml:space="preserve">Choose the </w:t>
-      </w:r>
-      <w:r>
-        <w:rPr>
-          <w:b/>
-          <w:color w:val="000000"/>
-        </w:rPr>
-        <w:t>Use only scans within [] minutes of predicted RT</w:t>
-      </w:r>
-      <w:r>
-        <w:rPr>
-          <w:color w:val="000000"/>
-        </w:rPr>
-        <w:t xml:space="preserve"> option.</w:t>
-      </w:r>
-    </w:p>
-    <w:p>
-      <w:pPr>
-        <w:pStyle w:val="ListParagraph"/>
-        <w:numPr>
-          <w:ilvl w:val="0"/>
-          <w:numId w:val="11"/>
-        </w:numPr>
-        <w:rPr>
-          <w:color w:val="000000"/>
-        </w:rPr>
-      </w:pPr>
-      <w:r>
-        <w:rPr>
-          <w:color w:val="000000"/>
-        </w:rPr>
-        <w:t>Change the number of minutes to “3” (for +/- 3 minutes or a 6-minute window)</w:t>
-      </w:r>
-    </w:p>
-    <w:p>
-      <w:pPr>
-        <w:rPr>
-          <w:color w:val="000000"/>
-        </w:rPr>
-      </w:pPr>
-      <w:r>
-        <w:rPr>
-          <w:color w:val="000000"/>
-        </w:rPr>
-        <w:t>The form should look like:</w:t>
-      </w:r>
-    </w:p>
-    <w:p>
-      <w:pPr>
-        <w:rPr>
-          <w:color w:val="000000"/>
-        </w:rPr>
-      </w:pPr>
+      <w:r>
+        <w:t xml:space="preserve">Make sure your new </w:t>
+      </w:r>
+      <w:r>
+        <w:t>library</w:t>
+      </w:r>
+      <w:r>
+        <w:t xml:space="preserve"> is selected in the </w:t>
+      </w:r>
+      <w:r>
+        <w:rPr>
+          <w:b/>
+        </w:rPr>
+        <w:t>Transition</w:t>
+      </w:r>
+      <w:r>
+        <w:rPr>
+          <w:b/>
+        </w:rPr>
+        <w:t xml:space="preserve"> Settings </w:t>
+      </w:r>
+      <w:r>
+        <w:t xml:space="preserve">– </w:t>
+      </w:r>
+      <w:r>
+        <w:rPr>
+          <w:b/>
+        </w:rPr>
+        <w:t>Ion Mobility</w:t>
+      </w:r>
+      <w:r>
+        <w:t xml:space="preserve"> tab </w:t>
+      </w:r>
+      <w:r>
+        <w:t>and</w:t>
+      </w:r>
+      <w:r>
+        <w:t xml:space="preserve"> that </w:t>
+      </w:r>
+      <w:r>
+        <w:rPr>
+          <w:b/>
+        </w:rPr>
+        <w:t>Resolving power</w:t>
+      </w:r>
+      <w:r>
+        <w:t xml:space="preserve"> is set to 50</w:t>
+      </w:r>
+      <w:r>
+        <w:t>. The form should look like this:</w:t>
+      </w:r>
+    </w:p>
+    <w:p>
       <w:r>
         <w:rPr>
           <w:noProof/>
         </w:rPr>
-        <w:lastRenderedPageBreak/>
         <w:drawing>
-          <wp:inline distT="0" distB="0" distL="0" distR="0" wp14:anchorId="71213C64" wp14:editId="1616E37E">
-            <wp:extent cx="3781425" cy="5753100"/>
+          <wp:inline distT="0" distB="0" distL="0" distR="0" wp14:anchorId="29B6242A" wp14:editId="6300D30B">
+            <wp:extent cx="3781425" cy="5734050"/>
             <wp:effectExtent l="0" t="0" r="9525" b="0"/>
-            <wp:docPr id="34" name="Picture 34"/>
+            <wp:docPr id="18" name="Picture 18"/>
             <wp:cNvGraphicFramePr>
               <a:graphicFrameLocks xmlns:a="http://schemas.openxmlformats.org/drawingml/2006/main" noChangeAspect="1"/>
             </wp:cNvGraphicFramePr>
@@ -4858,7 +4849,7 @@
                   <pic:spPr>
                     <a:xfrm>
                       <a:off x="0" y="0"/>
-                      <a:ext cx="3781425" cy="5753100"/>
+                      <a:ext cx="3781425" cy="5734050"/>
                     </a:xfrm>
                     <a:prstGeom prst="rect">
                       <a:avLst/>
@@ -4871,12 +4862,19 @@
         </w:drawing>
       </w:r>
     </w:p>
+    <w:p/>
+    <w:p>
+      <w:r>
+        <w:lastRenderedPageBreak/>
+        <w:t>Before reimporting the yeast sample data do the following to also limit the retention time ranges for chromatogram extraction:</w:t>
+      </w:r>
+    </w:p>
     <w:p>
       <w:pPr>
         <w:pStyle w:val="ListParagraph"/>
         <w:numPr>
           <w:ilvl w:val="0"/>
-          <w:numId w:val="12"/>
+          <w:numId w:val="11"/>
         </w:numPr>
         <w:rPr>
           <w:color w:val="000000"/>
@@ -4893,76 +4891,45 @@
           <w:b/>
           <w:color w:val="000000"/>
         </w:rPr>
-        <w:t>OK</w:t>
-      </w:r>
-      <w:r>
-        <w:rPr>
-          <w:color w:val="000000"/>
-        </w:rPr>
-        <w:t xml:space="preserve"> button.</w:t>
-      </w:r>
-    </w:p>
-    <w:p>
-      <w:pPr>
-        <w:rPr>
-          <w:color w:val="000000"/>
-        </w:rPr>
-      </w:pPr>
-      <w:r>
-        <w:rPr>
-          <w:color w:val="000000"/>
-        </w:rPr>
-        <w:t xml:space="preserve">It is also possible to import MS1 only ion mobility data files. In this case drift times </w:t>
-      </w:r>
-      <w:r>
-        <w:rPr>
-          <w:color w:val="000000"/>
-        </w:rPr>
-        <w:t>or</w:t>
-      </w:r>
-      <w:r>
-        <w:rPr>
-          <w:color w:val="000000"/>
-        </w:rPr>
-        <w:t xml:space="preserve"> collision cross section </w:t>
-      </w:r>
-      <w:r>
-        <w:rPr>
-          <w:color w:val="000000"/>
-        </w:rPr>
-        <w:t>will still be used to apply a filter to MS1 spectra</w:t>
-      </w:r>
-      <w:r>
-        <w:rPr>
-          <w:color w:val="000000"/>
-        </w:rPr>
-        <w:t>.  Not included will be the delta drift times for fragments.  With the increased signal intensity associated with MS1 data and the increased selectivity afforded by ion mobility, workflows that are focused on quantitative results may consider forgoing the inclusion of fragmentation when using ion mobility.</w:t>
-      </w:r>
-    </w:p>
-    <w:p>
-      <w:pPr>
-        <w:pStyle w:val="Heading1"/>
-        <w:spacing w:after="120"/>
-      </w:pPr>
-      <w:r>
-        <w:t xml:space="preserve">Reimport the </w:t>
-      </w:r>
-      <w:r>
-        <w:t>Yeast</w:t>
-      </w:r>
-      <w:r>
-        <w:t xml:space="preserve"> Data with Drift Time Filtering</w:t>
-      </w:r>
-    </w:p>
-    <w:p>
-      <w:r>
-        <w:t xml:space="preserve">To reimport the yeast </w:t>
-      </w:r>
-      <w:r>
-        <w:t>data,</w:t>
-      </w:r>
-      <w:r>
-        <w:t xml:space="preserve"> do the following:</w:t>
+        <w:t>Full-Scan</w:t>
+      </w:r>
+      <w:r>
+        <w:rPr>
+          <w:color w:val="000000"/>
+        </w:rPr>
+        <w:t xml:space="preserve"> tab</w:t>
+      </w:r>
+      <w:r>
+        <w:rPr>
+          <w:color w:val="000000"/>
+        </w:rPr>
+        <w:t xml:space="preserve"> on the </w:t>
+      </w:r>
+      <w:r>
+        <w:rPr>
+          <w:color w:val="000000"/>
+        </w:rPr>
+        <w:t xml:space="preserve">click </w:t>
+      </w:r>
+      <w:r>
+        <w:rPr>
+          <w:b/>
+          <w:color w:val="000000"/>
+        </w:rPr>
+        <w:t>Transition Settings</w:t>
+      </w:r>
+      <w:r>
+        <w:rPr>
+          <w:b/>
+          <w:color w:val="000000"/>
+        </w:rPr>
+        <w:t xml:space="preserve"> form</w:t>
+      </w:r>
+      <w:r>
+        <w:rPr>
+          <w:color w:val="000000"/>
+        </w:rPr>
+        <w:t>.</w:t>
       </w:r>
     </w:p>
     <w:p>
@@ -4970,53 +4937,78 @@
         <w:pStyle w:val="ListParagraph"/>
         <w:numPr>
           <w:ilvl w:val="0"/>
-          <w:numId w:val="1"/>
+          <w:numId w:val="11"/>
         </w:numPr>
-      </w:pPr>
-      <w:r>
-        <w:lastRenderedPageBreak/>
-        <w:t xml:space="preserve">From the </w:t>
-      </w:r>
-      <w:r>
-        <w:rPr>
-          <w:b/>
-        </w:rPr>
-        <w:t>File</w:t>
-      </w:r>
-      <w:r>
-        <w:t xml:space="preserve"> menu, choose </w:t>
-      </w:r>
-      <w:r>
-        <w:rPr>
-          <w:b/>
-        </w:rPr>
-        <w:t>Import</w:t>
-      </w:r>
-      <w:r>
-        <w:t xml:space="preserve"> and click </w:t>
-      </w:r>
-      <w:r>
-        <w:rPr>
-          <w:b/>
-        </w:rPr>
-        <w:t>Results</w:t>
-      </w:r>
-    </w:p>
-    <w:p>
-      <w:r>
-        <w:t>This should bring up the following form, letting you know that retentions from existing replicates will be used in the requested chromatogram extraction and allowing you to choose which replicates:</w:t>
-      </w:r>
-    </w:p>
-    <w:p>
+        <w:rPr>
+          <w:color w:val="000000"/>
+        </w:rPr>
+      </w:pPr>
+      <w:r>
+        <w:rPr>
+          <w:color w:val="000000"/>
+        </w:rPr>
+        <w:t xml:space="preserve">Choose the </w:t>
+      </w:r>
+      <w:r>
+        <w:rPr>
+          <w:b/>
+          <w:color w:val="000000"/>
+        </w:rPr>
+        <w:t>Use only scans within [] minutes of predicted RT</w:t>
+      </w:r>
+      <w:r>
+        <w:rPr>
+          <w:color w:val="000000"/>
+        </w:rPr>
+        <w:t xml:space="preserve"> option.</w:t>
+      </w:r>
+    </w:p>
+    <w:p>
+      <w:pPr>
+        <w:pStyle w:val="ListParagraph"/>
+        <w:numPr>
+          <w:ilvl w:val="0"/>
+          <w:numId w:val="11"/>
+        </w:numPr>
+        <w:rPr>
+          <w:color w:val="000000"/>
+        </w:rPr>
+      </w:pPr>
+      <w:r>
+        <w:rPr>
+          <w:color w:val="000000"/>
+        </w:rPr>
+        <w:t>Change the number of minutes to “3” (for +/- 3 minutes or a 6-minute window)</w:t>
+      </w:r>
+    </w:p>
+    <w:p>
+      <w:pPr>
+        <w:rPr>
+          <w:color w:val="000000"/>
+        </w:rPr>
+      </w:pPr>
+      <w:r>
+        <w:rPr>
+          <w:color w:val="000000"/>
+        </w:rPr>
+        <w:t>The form should look like:</w:t>
+      </w:r>
+    </w:p>
+    <w:p>
+      <w:pPr>
+        <w:rPr>
+          <w:color w:val="000000"/>
+        </w:rPr>
+      </w:pPr>
       <w:r>
         <w:rPr>
           <w:noProof/>
         </w:rPr>
         <w:drawing>
-          <wp:inline distT="0" distB="0" distL="0" distR="0" wp14:anchorId="1F3BCB52" wp14:editId="1680F2D9">
-            <wp:extent cx="3419475" cy="4133850"/>
+          <wp:inline distT="0" distB="0" distL="0" distR="0" wp14:anchorId="38743652" wp14:editId="4ED6C9C6">
+            <wp:extent cx="3781425" cy="5734050"/>
             <wp:effectExtent l="0" t="0" r="9525" b="0"/>
-            <wp:docPr id="35" name="Picture 35"/>
+            <wp:docPr id="19" name="Picture 19"/>
             <wp:cNvGraphicFramePr>
               <a:graphicFrameLocks xmlns:a="http://schemas.openxmlformats.org/drawingml/2006/main" noChangeAspect="1"/>
             </wp:cNvGraphicFramePr>
@@ -5036,6 +5028,402 @@
                   <pic:spPr>
                     <a:xfrm>
                       <a:off x="0" y="0"/>
+                      <a:ext cx="3781425" cy="5734050"/>
+                    </a:xfrm>
+                    <a:prstGeom prst="rect">
+                      <a:avLst/>
+                    </a:prstGeom>
+                  </pic:spPr>
+                </pic:pic>
+              </a:graphicData>
+            </a:graphic>
+          </wp:inline>
+        </w:drawing>
+      </w:r>
+    </w:p>
+    <w:p>
+      <w:pPr>
+        <w:pStyle w:val="ListParagraph"/>
+        <w:numPr>
+          <w:ilvl w:val="0"/>
+          <w:numId w:val="12"/>
+        </w:numPr>
+        <w:rPr>
+          <w:color w:val="000000"/>
+        </w:rPr>
+      </w:pPr>
+      <w:r>
+        <w:rPr>
+          <w:color w:val="000000"/>
+        </w:rPr>
+        <w:t xml:space="preserve">Click the </w:t>
+      </w:r>
+      <w:r>
+        <w:rPr>
+          <w:b/>
+          <w:color w:val="000000"/>
+        </w:rPr>
+        <w:t>OK</w:t>
+      </w:r>
+      <w:r>
+        <w:rPr>
+          <w:color w:val="000000"/>
+        </w:rPr>
+        <w:t xml:space="preserve"> button.</w:t>
+      </w:r>
+    </w:p>
+    <w:p>
+      <w:pPr>
+        <w:rPr>
+          <w:color w:val="000000"/>
+        </w:rPr>
+      </w:pPr>
+    </w:p>
+    <w:p>
+      <w:r>
+        <w:lastRenderedPageBreak/>
+        <w:t>Before reimporting the raw data, open the</w:t>
+      </w:r>
+      <w:r>
+        <w:t xml:space="preserve"> </w:t>
+      </w:r>
+      <w:r>
+        <w:rPr>
+          <w:b/>
+        </w:rPr>
+        <w:t>Peptide Settings – Prediction tab</w:t>
+      </w:r>
+      <w:r>
+        <w:t xml:space="preserve"> </w:t>
+      </w:r>
+      <w:r>
+        <w:t xml:space="preserve">and </w:t>
+      </w:r>
+      <w:r>
+        <w:t>make sure that</w:t>
+      </w:r>
+      <w:r>
+        <w:t xml:space="preserve"> that </w:t>
+      </w:r>
+      <w:r>
+        <w:rPr>
+          <w:b/>
+        </w:rPr>
+        <w:t>Use measured retention times when present</w:t>
+      </w:r>
+      <w:r>
+        <w:t xml:space="preserve"> is checked and the </w:t>
+      </w:r>
+      <w:r>
+        <w:rPr>
+          <w:b/>
+        </w:rPr>
+        <w:t xml:space="preserve">Time window </w:t>
+      </w:r>
+      <w:r>
+        <w:t xml:space="preserve">field is set to “6” minutes. </w:t>
+      </w:r>
+    </w:p>
+    <w:p>
+      <w:pPr>
+        <w:pStyle w:val="ListParagraph"/>
+        <w:numPr>
+          <w:ilvl w:val="0"/>
+          <w:numId w:val="10"/>
+        </w:numPr>
+      </w:pPr>
+      <w:r>
+        <w:t xml:space="preserve">On the </w:t>
+      </w:r>
+      <w:r>
+        <w:rPr>
+          <w:b/>
+        </w:rPr>
+        <w:t>Settings</w:t>
+      </w:r>
+      <w:r>
+        <w:t xml:space="preserve"> menu, click </w:t>
+      </w:r>
+      <w:r>
+        <w:rPr>
+          <w:b/>
+        </w:rPr>
+        <w:t>Peptide</w:t>
+      </w:r>
+      <w:r>
+        <w:rPr>
+          <w:b/>
+        </w:rPr>
+        <w:t xml:space="preserve"> Settings</w:t>
+      </w:r>
+      <w:r>
+        <w:t>.</w:t>
+      </w:r>
+      <w:r>
+        <w:t xml:space="preserve"> </w:t>
+      </w:r>
+    </w:p>
+    <w:p>
+      <w:pPr>
+        <w:pStyle w:val="ListParagraph"/>
+        <w:numPr>
+          <w:ilvl w:val="0"/>
+          <w:numId w:val="10"/>
+        </w:numPr>
+      </w:pPr>
+      <w:r>
+        <w:t xml:space="preserve">Click the </w:t>
+      </w:r>
+      <w:r>
+        <w:rPr>
+          <w:b/>
+        </w:rPr>
+        <w:t>Prediction</w:t>
+      </w:r>
+      <w:r>
+        <w:t xml:space="preserve"> tab.</w:t>
+      </w:r>
+    </w:p>
+    <w:p>
+      <w:pPr>
+        <w:rPr>
+          <w:color w:val="000000"/>
+        </w:rPr>
+      </w:pPr>
+      <w:r>
+        <w:t>The form should look like this:</w:t>
+      </w:r>
+    </w:p>
+    <w:p>
+      <w:pPr>
+        <w:rPr>
+          <w:color w:val="000000"/>
+        </w:rPr>
+      </w:pPr>
+      <w:r>
+        <w:rPr>
+          <w:noProof/>
+        </w:rPr>
+        <w:drawing>
+          <wp:inline distT="0" distB="0" distL="0" distR="0" wp14:anchorId="58E99E5E" wp14:editId="16D08DCD">
+            <wp:extent cx="3781425" cy="5191125"/>
+            <wp:effectExtent l="0" t="0" r="9525" b="9525"/>
+            <wp:docPr id="21" name="Picture 21"/>
+            <wp:cNvGraphicFramePr>
+              <a:graphicFrameLocks xmlns:a="http://schemas.openxmlformats.org/drawingml/2006/main" noChangeAspect="1"/>
+            </wp:cNvGraphicFramePr>
+            <a:graphic xmlns:a="http://schemas.openxmlformats.org/drawingml/2006/main">
+              <a:graphicData uri="http://schemas.openxmlformats.org/drawingml/2006/picture">
+                <pic:pic xmlns:pic="http://schemas.openxmlformats.org/drawingml/2006/picture">
+                  <pic:nvPicPr>
+                    <pic:cNvPr id="1" name=""/>
+                    <pic:cNvPicPr/>
+                  </pic:nvPicPr>
+                  <pic:blipFill>
+                    <a:blip r:embed="rId35"/>
+                    <a:stretch>
+                      <a:fillRect/>
+                    </a:stretch>
+                  </pic:blipFill>
+                  <pic:spPr>
+                    <a:xfrm>
+                      <a:off x="0" y="0"/>
+                      <a:ext cx="3781425" cy="5191125"/>
+                    </a:xfrm>
+                    <a:prstGeom prst="rect">
+                      <a:avLst/>
+                    </a:prstGeom>
+                  </pic:spPr>
+                </pic:pic>
+              </a:graphicData>
+            </a:graphic>
+          </wp:inline>
+        </w:drawing>
+      </w:r>
+    </w:p>
+    <w:p>
+      <w:pPr>
+        <w:pStyle w:val="ListParagraph"/>
+        <w:numPr>
+          <w:ilvl w:val="0"/>
+          <w:numId w:val="12"/>
+        </w:numPr>
+        <w:rPr>
+          <w:color w:val="000000"/>
+        </w:rPr>
+      </w:pPr>
+      <w:r>
+        <w:rPr>
+          <w:color w:val="000000"/>
+        </w:rPr>
+        <w:t xml:space="preserve">Click the </w:t>
+      </w:r>
+      <w:r>
+        <w:rPr>
+          <w:b/>
+          <w:color w:val="000000"/>
+        </w:rPr>
+        <w:t>OK</w:t>
+      </w:r>
+      <w:r>
+        <w:rPr>
+          <w:color w:val="000000"/>
+        </w:rPr>
+        <w:t xml:space="preserve"> button.</w:t>
+      </w:r>
+    </w:p>
+    <w:p>
+      <w:pPr>
+        <w:rPr>
+          <w:color w:val="000000"/>
+        </w:rPr>
+      </w:pPr>
+      <w:r>
+        <w:rPr>
+          <w:color w:val="000000"/>
+        </w:rPr>
+        <w:t>Note that in this example we are working with MS/MS data, but i</w:t>
+      </w:r>
+      <w:r>
+        <w:rPr>
+          <w:color w:val="000000"/>
+        </w:rPr>
+        <w:t xml:space="preserve">t is also possible to import MS1 only ion mobility data files. In this case drift times </w:t>
+      </w:r>
+      <w:r>
+        <w:rPr>
+          <w:color w:val="000000"/>
+        </w:rPr>
+        <w:t>or</w:t>
+      </w:r>
+      <w:r>
+        <w:rPr>
+          <w:color w:val="000000"/>
+        </w:rPr>
+        <w:t xml:space="preserve"> collision cross section </w:t>
+      </w:r>
+      <w:r>
+        <w:rPr>
+          <w:color w:val="000000"/>
+        </w:rPr>
+        <w:t>will still be used to apply a filter to MS1 spectra</w:t>
+      </w:r>
+      <w:r>
+        <w:rPr>
+          <w:color w:val="000000"/>
+        </w:rPr>
+        <w:t xml:space="preserve">.  Not included will be the delta drift times for fragments.  With the increased signal intensity associated with MS1 data and the increased selectivity afforded by ion mobility, workflows that </w:t>
+      </w:r>
+      <w:r>
+        <w:rPr>
+          <w:color w:val="000000"/>
+        </w:rPr>
+        <w:lastRenderedPageBreak/>
+        <w:t>are focused on quantitative results may consider forgoing the inclusion of fragmentation when using ion mobility.</w:t>
+      </w:r>
+    </w:p>
+    <w:p>
+      <w:pPr>
+        <w:pStyle w:val="Heading1"/>
+        <w:spacing w:after="120"/>
+      </w:pPr>
+      <w:r>
+        <w:t xml:space="preserve">Reimport the </w:t>
+      </w:r>
+      <w:r>
+        <w:t>Yeast</w:t>
+      </w:r>
+      <w:r>
+        <w:t xml:space="preserve"> Data with </w:t>
+      </w:r>
+      <w:r>
+        <w:t>Ion Mobility</w:t>
+      </w:r>
+      <w:r>
+        <w:t xml:space="preserve"> Filtering</w:t>
+      </w:r>
+    </w:p>
+    <w:p>
+      <w:r>
+        <w:t xml:space="preserve">To reimport the yeast </w:t>
+      </w:r>
+      <w:r>
+        <w:t>data,</w:t>
+      </w:r>
+      <w:r>
+        <w:t xml:space="preserve"> do the following:</w:t>
+      </w:r>
+    </w:p>
+    <w:p>
+      <w:pPr>
+        <w:pStyle w:val="ListParagraph"/>
+        <w:numPr>
+          <w:ilvl w:val="0"/>
+          <w:numId w:val="1"/>
+        </w:numPr>
+      </w:pPr>
+      <w:r>
+        <w:t xml:space="preserve">From the </w:t>
+      </w:r>
+      <w:r>
+        <w:rPr>
+          <w:b/>
+        </w:rPr>
+        <w:t>File</w:t>
+      </w:r>
+      <w:r>
+        <w:t xml:space="preserve"> menu, choose </w:t>
+      </w:r>
+      <w:r>
+        <w:rPr>
+          <w:b/>
+        </w:rPr>
+        <w:t>Import</w:t>
+      </w:r>
+      <w:r>
+        <w:t xml:space="preserve"> and click </w:t>
+      </w:r>
+      <w:r>
+        <w:rPr>
+          <w:b/>
+        </w:rPr>
+        <w:t>Results</w:t>
+      </w:r>
+    </w:p>
+    <w:p>
+      <w:r>
+        <w:t>This should bring up the following form, letting you know that retentions from existing replicates will be used in the requested chromatogram extraction and allowing you to choose which replicates:</w:t>
+      </w:r>
+    </w:p>
+    <w:p>
+      <w:r>
+        <w:rPr>
+          <w:noProof/>
+        </w:rPr>
+        <w:drawing>
+          <wp:inline distT="0" distB="0" distL="0" distR="0" wp14:anchorId="1F3BCB52" wp14:editId="1680F2D9">
+            <wp:extent cx="3419475" cy="4133850"/>
+            <wp:effectExtent l="0" t="0" r="9525" b="0"/>
+            <wp:docPr id="35" name="Picture 35"/>
+            <wp:cNvGraphicFramePr>
+              <a:graphicFrameLocks xmlns:a="http://schemas.openxmlformats.org/drawingml/2006/main" noChangeAspect="1"/>
+            </wp:cNvGraphicFramePr>
+            <a:graphic xmlns:a="http://schemas.openxmlformats.org/drawingml/2006/main">
+              <a:graphicData uri="http://schemas.openxmlformats.org/drawingml/2006/picture">
+                <pic:pic xmlns:pic="http://schemas.openxmlformats.org/drawingml/2006/picture">
+                  <pic:nvPicPr>
+                    <pic:cNvPr id="1" name=""/>
+                    <pic:cNvPicPr/>
+                  </pic:nvPicPr>
+                  <pic:blipFill>
+                    <a:blip r:embed="rId36"/>
+                    <a:stretch>
+                      <a:fillRect/>
+                    </a:stretch>
+                  </pic:blipFill>
+                  <pic:spPr>
+                    <a:xfrm>
+                      <a:off x="0" y="0"/>
                       <a:ext cx="3419475" cy="4133850"/>
                     </a:xfrm>
                     <a:prstGeom prst="rect">
@@ -5247,7 +5635,7 @@
                     </pic:cNvPicPr>
                   </pic:nvPicPr>
                   <pic:blipFill>
-                    <a:blip r:embed="rId35">
+                    <a:blip r:embed="rId37">
                       <a:extLst>
                         <a:ext uri="{28A0092B-C50C-407E-A947-70E740481C1C}">
                           <a14:useLocalDpi xmlns:a14="http://schemas.microsoft.com/office/drawing/2010/main" val="0"/>
@@ -5367,7 +5755,7 @@
                     </pic:cNvPicPr>
                   </pic:nvPicPr>
                   <pic:blipFill>
-                    <a:blip r:embed="rId36">
+                    <a:blip r:embed="rId38">
                       <a:extLst>
                         <a:ext uri="{28A0092B-C50C-407E-A947-70E740481C1C}">
                           <a14:useLocalDpi xmlns:a14="http://schemas.microsoft.com/office/drawing/2010/main" val="0"/>
@@ -5401,7 +5789,13 @@
     </w:p>
     <w:p>
       <w:r>
-        <w:t xml:space="preserve">You can now see the horizontal violet range showing the filter imposed by the drift time predictor you trained. Signal outside this range is now ignored by Skyline. You can also see a very light “y3” annotation just under the legend showing the location of the </w:t>
+        <w:t>You can now see the horizontal violet range sh</w:t>
+      </w:r>
+      <w:r>
+        <w:t xml:space="preserve">owing the filter imposed by filtering with the ion mobility library </w:t>
+      </w:r>
+      <w:r>
+        <w:t xml:space="preserve">you trained. Signal outside this range is now ignored by Skyline. You can also see a very light “y3” annotation just under the legend showing the location of the </w:t>
       </w:r>
       <w:r>
         <w:rPr>
@@ -5528,7 +5922,7 @@
                     </pic:cNvPicPr>
                   </pic:nvPicPr>
                   <pic:blipFill>
-                    <a:blip r:embed="rId37">
+                    <a:blip r:embed="rId39">
                       <a:extLst>
                         <a:ext uri="{28A0092B-C50C-407E-A947-70E740481C1C}">
                           <a14:useLocalDpi xmlns:a14="http://schemas.microsoft.com/office/drawing/2010/main" val="0"/>
@@ -5584,7 +5978,7 @@
                     </pic:cNvPicPr>
                   </pic:nvPicPr>
                   <pic:blipFill>
-                    <a:blip r:embed="rId38">
+                    <a:blip r:embed="rId40">
                       <a:extLst>
                         <a:ext uri="{28A0092B-C50C-407E-A947-70E740481C1C}">
                           <a14:useLocalDpi xmlns:a14="http://schemas.microsoft.com/office/drawing/2010/main" val="0"/>
@@ -5642,7 +6036,7 @@
                     </pic:cNvPicPr>
                   </pic:nvPicPr>
                   <pic:blipFill>
-                    <a:blip r:embed="rId39">
+                    <a:blip r:embed="rId41">
                       <a:extLst>
                         <a:ext uri="{28A0092B-C50C-407E-A947-70E740481C1C}">
                           <a14:useLocalDpi xmlns:a14="http://schemas.microsoft.com/office/drawing/2010/main" val="0"/>
@@ -5701,7 +6095,7 @@
                     </pic:cNvPicPr>
                   </pic:nvPicPr>
                   <pic:blipFill>
-                    <a:blip r:embed="rId40">
+                    <a:blip r:embed="rId42">
                       <a:extLst>
                         <a:ext uri="{28A0092B-C50C-407E-A947-70E740481C1C}">
                           <a14:useLocalDpi xmlns:a14="http://schemas.microsoft.com/office/drawing/2010/main" val="0"/>
@@ -5744,7 +6138,13 @@
         <w:spacing w:after="120"/>
       </w:pPr>
       <w:r>
-        <w:t>Reimport the Water Data with Drift Time Filtering</w:t>
+        <w:t xml:space="preserve">Reimport the Water Data with </w:t>
+      </w:r>
+      <w:r>
+        <w:t>Ion Mobility</w:t>
+      </w:r>
+      <w:r>
+        <w:t xml:space="preserve"> Filtering</w:t>
       </w:r>
     </w:p>
     <w:p>
@@ -5892,17 +6292,32 @@
         <w:t>.</w:t>
       </w:r>
       <w:r>
-        <w:t xml:space="preserve"> You now understand the settings required for chromatogram extraction from this data. You have learned to interpret the alternating MS1 and MS/MS three-dimensional spectra produced by an ion mobility enabled mass spectrometer. You can now train an ion mobility predictor from a simplified sample for use in a more complex sample and use that predictor</w:t>
-      </w:r>
-      <w:r>
-        <w:t xml:space="preserve"> to enhance the selectivity of chromatograms extracted by Skyline. With the interactive plots in Skyline, you can now navigate and understand this highly dimensional data and you will be able to use it to </w:t>
-      </w:r>
-      <w:r>
-        <w:t>improve your quantitative measurements of peptide ions.</w:t>
+        <w:t xml:space="preserve"> You now understand the settings required for chromatogram extraction from this data. You have learned to interpret the alternating MS1 and MS/MS three-dimensional spectra produced by an ion mobility enabled mass spectrometer. You can now train an ion mobility </w:t>
+      </w:r>
+      <w:r>
+        <w:t>library</w:t>
+      </w:r>
+      <w:r>
+        <w:t xml:space="preserve"> from a simplified sample for use in a more complex sample and use that </w:t>
+      </w:r>
+      <w:r>
+        <w:t xml:space="preserve">library </w:t>
+      </w:r>
+      <w:r>
+        <w:t xml:space="preserve">to enhance the selectivity of chromatograms extracted by Skyline. With the interactive plots in Skyline, you can now navigate and understand this highly dimensional data and you will be able to use it to </w:t>
+      </w:r>
+      <w:r>
+        <w:t xml:space="preserve">improve your quantitative measurements of </w:t>
+      </w:r>
+      <w:r>
+        <w:t>target</w:t>
+      </w:r>
+      <w:r>
+        <w:t xml:space="preserve"> ions.</w:t>
       </w:r>
     </w:p>
     <w:sectPr>
-      <w:footerReference w:type="default" r:id="rId41"/>
+      <w:footerReference w:type="default" r:id="rId43"/>
       <w:pgSz w:w="12240" w:h="15840"/>
       <w:pgMar w:top="1440" w:right="1440" w:bottom="1440" w:left="1440" w:header="720" w:footer="720" w:gutter="0"/>
       <w:cols w:space="720"/>
@@ -5913,7 +6328,7 @@
 </file>
 
 <file path=word/endnotes.xml><?xml version="1.0" encoding="utf-8"?>
-<w:endnotes xmlns:wpc="http://schemas.microsoft.com/office/word/2010/wordprocessingCanvas" xmlns:cx="http://schemas.microsoft.com/office/drawing/2014/chartex" xmlns:cx1="http://schemas.microsoft.com/office/drawing/2015/9/8/chartex" xmlns:cx2="http://schemas.microsoft.com/office/drawing/2015/10/21/chartex" xmlns:cx3="http://schemas.microsoft.com/office/drawing/2016/5/9/chartex" xmlns:cx4="http://schemas.microsoft.com/office/drawing/2016/5/10/chartex" xmlns:cx5="http://schemas.microsoft.com/office/drawing/2016/5/11/chartex" xmlns:cx6="http://schemas.microsoft.com/office/drawing/2016/5/12/chartex" xmlns:cx7="http://schemas.microsoft.com/office/drawing/2016/5/13/chartex" xmlns:cx8="http://schemas.microsoft.com/office/drawing/2016/5/14/chartex" xmlns:mc="http://schemas.openxmlformats.org/markup-compatibility/2006" xmlns:aink="http://schemas.microsoft.com/office/drawing/2016/ink" xmlns:am3d="http://schemas.microsoft.com/office/drawing/2017/model3d" xmlns:o="urn:schemas-microsoft-com:office:office" xmlns:r="http://schemas.openxmlformats.org/officeDocument/2006/relationships" xmlns:m="http://schemas.openxmlformats.org/officeDocument/2006/math" xmlns:v="urn:schemas-microsoft-com:vml" xmlns:wp14="http://schemas.microsoft.com/office/word/2010/wordprocessingDrawing" xmlns:wp="http://schemas.openxmlformats.org/drawingml/2006/wordprocessingDrawing" xmlns:w10="urn:schemas-microsoft-com:office:word" xmlns:w="http://schemas.openxmlformats.org/wordprocessingml/2006/main" xmlns:w14="http://schemas.microsoft.com/office/word/2010/wordml" xmlns:w15="http://schemas.microsoft.com/office/word/2012/wordml" xmlns:w16cid="http://schemas.microsoft.com/office/word/2016/wordml/cid" xmlns:w16se="http://schemas.microsoft.com/office/word/2015/wordml/symex" xmlns:wpg="http://schemas.microsoft.com/office/word/2010/wordprocessingGroup" xmlns:wpi="http://schemas.microsoft.com/office/word/2010/wordprocessingInk" xmlns:wne="http://schemas.microsoft.com/office/word/2006/wordml" xmlns:wps="http://schemas.microsoft.com/office/word/2010/wordprocessingShape" mc:Ignorable="w14 w15 w16se w16cid wp14">
+<w:endnotes xmlns:wpc="http://schemas.microsoft.com/office/word/2010/wordprocessingCanvas" xmlns:cx="http://schemas.microsoft.com/office/drawing/2014/chartex" xmlns:mc="http://schemas.openxmlformats.org/markup-compatibility/2006" xmlns:o="urn:schemas-microsoft-com:office:office" xmlns:r="http://schemas.openxmlformats.org/officeDocument/2006/relationships" xmlns:m="http://schemas.openxmlformats.org/officeDocument/2006/math" xmlns:v="urn:schemas-microsoft-com:vml" xmlns:wp14="http://schemas.microsoft.com/office/word/2010/wordprocessingDrawing" xmlns:wp="http://schemas.openxmlformats.org/drawingml/2006/wordprocessingDrawing" xmlns:w10="urn:schemas-microsoft-com:office:word" xmlns:w="http://schemas.openxmlformats.org/wordprocessingml/2006/main" xmlns:w14="http://schemas.microsoft.com/office/word/2010/wordml" xmlns:w15="http://schemas.microsoft.com/office/word/2012/wordml" xmlns:w16se="http://schemas.microsoft.com/office/word/2015/wordml/symex" xmlns:wpg="http://schemas.microsoft.com/office/word/2010/wordprocessingGroup" xmlns:wpi="http://schemas.microsoft.com/office/word/2010/wordprocessingInk" xmlns:wne="http://schemas.microsoft.com/office/word/2006/wordml" xmlns:wps="http://schemas.microsoft.com/office/word/2010/wordprocessingShape" mc:Ignorable="w14 w15 w16se wp14">
   <w:endnote w:type="separator" w:id="-1">
     <w:p>
       <w:pPr>
@@ -5938,7 +6353,7 @@
 </file>
 
 <file path=word/footer1.xml><?xml version="1.0" encoding="utf-8"?>
-<w:ftr xmlns:wpc="http://schemas.microsoft.com/office/word/2010/wordprocessingCanvas" xmlns:cx="http://schemas.microsoft.com/office/drawing/2014/chartex" xmlns:cx1="http://schemas.microsoft.com/office/drawing/2015/9/8/chartex" xmlns:cx2="http://schemas.microsoft.com/office/drawing/2015/10/21/chartex" xmlns:cx3="http://schemas.microsoft.com/office/drawing/2016/5/9/chartex" xmlns:cx4="http://schemas.microsoft.com/office/drawing/2016/5/10/chartex" xmlns:cx5="http://schemas.microsoft.com/office/drawing/2016/5/11/chartex" xmlns:cx6="http://schemas.microsoft.com/office/drawing/2016/5/12/chartex" xmlns:cx7="http://schemas.microsoft.com/office/drawing/2016/5/13/chartex" xmlns:cx8="http://schemas.microsoft.com/office/drawing/2016/5/14/chartex" xmlns:mc="http://schemas.openxmlformats.org/markup-compatibility/2006" xmlns:aink="http://schemas.microsoft.com/office/drawing/2016/ink" xmlns:am3d="http://schemas.microsoft.com/office/drawing/2017/model3d" xmlns:o="urn:schemas-microsoft-com:office:office" xmlns:r="http://schemas.openxmlformats.org/officeDocument/2006/relationships" xmlns:m="http://schemas.openxmlformats.org/officeDocument/2006/math" xmlns:v="urn:schemas-microsoft-com:vml" xmlns:wp14="http://schemas.microsoft.com/office/word/2010/wordprocessingDrawing" xmlns:wp="http://schemas.openxmlformats.org/drawingml/2006/wordprocessingDrawing" xmlns:w10="urn:schemas-microsoft-com:office:word" xmlns:w="http://schemas.openxmlformats.org/wordprocessingml/2006/main" xmlns:w14="http://schemas.microsoft.com/office/word/2010/wordml" xmlns:w15="http://schemas.microsoft.com/office/word/2012/wordml" xmlns:w16cid="http://schemas.microsoft.com/office/word/2016/wordml/cid" xmlns:w16se="http://schemas.microsoft.com/office/word/2015/wordml/symex" xmlns:wpg="http://schemas.microsoft.com/office/word/2010/wordprocessingGroup" xmlns:wpi="http://schemas.microsoft.com/office/word/2010/wordprocessingInk" xmlns:wne="http://schemas.microsoft.com/office/word/2006/wordml" xmlns:wps="http://schemas.microsoft.com/office/word/2010/wordprocessingShape" mc:Ignorable="w14 w15 w16se w16cid wp14">
+<w:ftr xmlns:wpc="http://schemas.microsoft.com/office/word/2010/wordprocessingCanvas" xmlns:cx="http://schemas.microsoft.com/office/drawing/2014/chartex" xmlns:mc="http://schemas.openxmlformats.org/markup-compatibility/2006" xmlns:o="urn:schemas-microsoft-com:office:office" xmlns:r="http://schemas.openxmlformats.org/officeDocument/2006/relationships" xmlns:m="http://schemas.openxmlformats.org/officeDocument/2006/math" xmlns:v="urn:schemas-microsoft-com:vml" xmlns:wp14="http://schemas.microsoft.com/office/word/2010/wordprocessingDrawing" xmlns:wp="http://schemas.openxmlformats.org/drawingml/2006/wordprocessingDrawing" xmlns:w10="urn:schemas-microsoft-com:office:word" xmlns:w="http://schemas.openxmlformats.org/wordprocessingml/2006/main" xmlns:w14="http://schemas.microsoft.com/office/word/2010/wordml" xmlns:w15="http://schemas.microsoft.com/office/word/2012/wordml" xmlns:w16se="http://schemas.microsoft.com/office/word/2015/wordml/symex" xmlns:wpg="http://schemas.microsoft.com/office/word/2010/wordprocessingGroup" xmlns:wpi="http://schemas.microsoft.com/office/word/2010/wordprocessingInk" xmlns:wne="http://schemas.microsoft.com/office/word/2006/wordml" xmlns:wps="http://schemas.microsoft.com/office/word/2010/wordprocessingShape" mc:Ignorable="w14 w15 w16se wp14">
   <w:p>
     <w:pPr>
       <w:pStyle w:val="Footer"/>
@@ -5957,7 +6372,7 @@
       <w:rPr>
         <w:noProof/>
       </w:rPr>
-      <w:t>26</w:t>
+      <w:t>6</w:t>
     </w:r>
     <w:r>
       <w:fldChar w:fldCharType="end"/>
@@ -5972,7 +6387,7 @@
 </file>
 
 <file path=word/footnotes.xml><?xml version="1.0" encoding="utf-8"?>
-<w:footnotes xmlns:wpc="http://schemas.microsoft.com/office/word/2010/wordprocessingCanvas" xmlns:cx="http://schemas.microsoft.com/office/drawing/2014/chartex" xmlns:cx1="http://schemas.microsoft.com/office/drawing/2015/9/8/chartex" xmlns:cx2="http://schemas.microsoft.com/office/drawing/2015/10/21/chartex" xmlns:cx3="http://schemas.microsoft.com/office/drawing/2016/5/9/chartex" xmlns:cx4="http://schemas.microsoft.com/office/drawing/2016/5/10/chartex" xmlns:cx5="http://schemas.microsoft.com/office/drawing/2016/5/11/chartex" xmlns:cx6="http://schemas.microsoft.com/office/drawing/2016/5/12/chartex" xmlns:cx7="http://schemas.microsoft.com/office/drawing/2016/5/13/chartex" xmlns:cx8="http://schemas.microsoft.com/office/drawing/2016/5/14/chartex" xmlns:mc="http://schemas.openxmlformats.org/markup-compatibility/2006" xmlns:aink="http://schemas.microsoft.com/office/drawing/2016/ink" xmlns:am3d="http://schemas.microsoft.com/office/drawing/2017/model3d" xmlns:o="urn:schemas-microsoft-com:office:office" xmlns:r="http://schemas.openxmlformats.org/officeDocument/2006/relationships" xmlns:m="http://schemas.openxmlformats.org/officeDocument/2006/math" xmlns:v="urn:schemas-microsoft-com:vml" xmlns:wp14="http://schemas.microsoft.com/office/word/2010/wordprocessingDrawing" xmlns:wp="http://schemas.openxmlformats.org/drawingml/2006/wordprocessingDrawing" xmlns:w10="urn:schemas-microsoft-com:office:word" xmlns:w="http://schemas.openxmlformats.org/wordprocessingml/2006/main" xmlns:w14="http://schemas.microsoft.com/office/word/2010/wordml" xmlns:w15="http://schemas.microsoft.com/office/word/2012/wordml" xmlns:w16cid="http://schemas.microsoft.com/office/word/2016/wordml/cid" xmlns:w16se="http://schemas.microsoft.com/office/word/2015/wordml/symex" xmlns:wpg="http://schemas.microsoft.com/office/word/2010/wordprocessingGroup" xmlns:wpi="http://schemas.microsoft.com/office/word/2010/wordprocessingInk" xmlns:wne="http://schemas.microsoft.com/office/word/2006/wordml" xmlns:wps="http://schemas.microsoft.com/office/word/2010/wordprocessingShape" mc:Ignorable="w14 w15 w16se w16cid wp14">
+<w:footnotes xmlns:wpc="http://schemas.microsoft.com/office/word/2010/wordprocessingCanvas" xmlns:cx="http://schemas.microsoft.com/office/drawing/2014/chartex" xmlns:mc="http://schemas.openxmlformats.org/markup-compatibility/2006" xmlns:o="urn:schemas-microsoft-com:office:office" xmlns:r="http://schemas.openxmlformats.org/officeDocument/2006/relationships" xmlns:m="http://schemas.openxmlformats.org/officeDocument/2006/math" xmlns:v="urn:schemas-microsoft-com:vml" xmlns:wp14="http://schemas.microsoft.com/office/word/2010/wordprocessingDrawing" xmlns:wp="http://schemas.openxmlformats.org/drawingml/2006/wordprocessingDrawing" xmlns:w10="urn:schemas-microsoft-com:office:word" xmlns:w="http://schemas.openxmlformats.org/wordprocessingml/2006/main" xmlns:w14="http://schemas.microsoft.com/office/word/2010/wordml" xmlns:w15="http://schemas.microsoft.com/office/word/2012/wordml" xmlns:w16se="http://schemas.microsoft.com/office/word/2015/wordml/symex" xmlns:wpg="http://schemas.microsoft.com/office/word/2010/wordprocessingGroup" xmlns:wpi="http://schemas.microsoft.com/office/word/2010/wordprocessingInk" xmlns:wne="http://schemas.microsoft.com/office/word/2006/wordml" xmlns:wps="http://schemas.microsoft.com/office/word/2010/wordprocessingShape" mc:Ignorable="w14 w15 w16se wp14">
   <w:footnote w:type="separator" w:id="-1">
     <w:p>
       <w:pPr>
@@ -5997,7 +6412,7 @@
 </file>
 
 <file path=word/numbering.xml><?xml version="1.0" encoding="utf-8"?>
-<w:numbering xmlns:wpc="http://schemas.microsoft.com/office/word/2010/wordprocessingCanvas" xmlns:cx="http://schemas.microsoft.com/office/drawing/2014/chartex" xmlns:cx1="http://schemas.microsoft.com/office/drawing/2015/9/8/chartex" xmlns:cx2="http://schemas.microsoft.com/office/drawing/2015/10/21/chartex" xmlns:cx3="http://schemas.microsoft.com/office/drawing/2016/5/9/chartex" xmlns:cx4="http://schemas.microsoft.com/office/drawing/2016/5/10/chartex" xmlns:cx5="http://schemas.microsoft.com/office/drawing/2016/5/11/chartex" xmlns:cx6="http://schemas.microsoft.com/office/drawing/2016/5/12/chartex" xmlns:cx7="http://schemas.microsoft.com/office/drawing/2016/5/13/chartex" xmlns:cx8="http://schemas.microsoft.com/office/drawing/2016/5/14/chartex" xmlns:mc="http://schemas.openxmlformats.org/markup-compatibility/2006" xmlns:aink="http://schemas.microsoft.com/office/drawing/2016/ink" xmlns:am3d="http://schemas.microsoft.com/office/drawing/2017/model3d" xmlns:o="urn:schemas-microsoft-com:office:office" xmlns:r="http://schemas.openxmlformats.org/officeDocument/2006/relationships" xmlns:m="http://schemas.openxmlformats.org/officeDocument/2006/math" xmlns:v="urn:schemas-microsoft-com:vml" xmlns:wp14="http://schemas.microsoft.com/office/word/2010/wordprocessingDrawing" xmlns:wp="http://schemas.openxmlformats.org/drawingml/2006/wordprocessingDrawing" xmlns:w10="urn:schemas-microsoft-com:office:word" xmlns:w="http://schemas.openxmlformats.org/wordprocessingml/2006/main" xmlns:w14="http://schemas.microsoft.com/office/word/2010/wordml" xmlns:w15="http://schemas.microsoft.com/office/word/2012/wordml" xmlns:w16cid="http://schemas.microsoft.com/office/word/2016/wordml/cid" xmlns:w16se="http://schemas.microsoft.com/office/word/2015/wordml/symex" xmlns:wpg="http://schemas.microsoft.com/office/word/2010/wordprocessingGroup" xmlns:wpi="http://schemas.microsoft.com/office/word/2010/wordprocessingInk" xmlns:wne="http://schemas.microsoft.com/office/word/2006/wordml" xmlns:wps="http://schemas.microsoft.com/office/word/2010/wordprocessingShape" mc:Ignorable="w14 w15 w16se w16cid wp14">
+<w:numbering xmlns:wpc="http://schemas.microsoft.com/office/word/2010/wordprocessingCanvas" xmlns:cx="http://schemas.microsoft.com/office/drawing/2014/chartex" xmlns:mc="http://schemas.openxmlformats.org/markup-compatibility/2006" xmlns:o="urn:schemas-microsoft-com:office:office" xmlns:r="http://schemas.openxmlformats.org/officeDocument/2006/relationships" xmlns:m="http://schemas.openxmlformats.org/officeDocument/2006/math" xmlns:v="urn:schemas-microsoft-com:vml" xmlns:wp14="http://schemas.microsoft.com/office/word/2010/wordprocessingDrawing" xmlns:wp="http://schemas.openxmlformats.org/drawingml/2006/wordprocessingDrawing" xmlns:w10="urn:schemas-microsoft-com:office:word" xmlns:w="http://schemas.openxmlformats.org/wordprocessingml/2006/main" xmlns:w14="http://schemas.microsoft.com/office/word/2010/wordml" xmlns:w15="http://schemas.microsoft.com/office/word/2012/wordml" xmlns:w16se="http://schemas.microsoft.com/office/word/2015/wordml/symex" xmlns:wpg="http://schemas.microsoft.com/office/word/2010/wordprocessingGroup" xmlns:wpi="http://schemas.microsoft.com/office/word/2010/wordprocessingInk" xmlns:wne="http://schemas.microsoft.com/office/word/2006/wordml" xmlns:wps="http://schemas.microsoft.com/office/word/2010/wordprocessingShape" mc:Ignorable="w14 w15 w16se wp14">
   <w:abstractNum w:abstractNumId="0" w15:restartNumberingAfterBreak="0">
     <w:nsid w:val="06756B15"/>
     <w:multiLevelType w:val="hybridMultilevel"/>
@@ -7627,7 +8042,7 @@
 </file>
 
 <file path=word/styles.xml><?xml version="1.0" encoding="utf-8"?>
-<w:styles xmlns:mc="http://schemas.openxmlformats.org/markup-compatibility/2006" xmlns:r="http://schemas.openxmlformats.org/officeDocument/2006/relationships" xmlns:w="http://schemas.openxmlformats.org/wordprocessingml/2006/main" xmlns:w14="http://schemas.microsoft.com/office/word/2010/wordml" xmlns:w15="http://schemas.microsoft.com/office/word/2012/wordml" xmlns:w16cid="http://schemas.microsoft.com/office/word/2016/wordml/cid" xmlns:w16se="http://schemas.microsoft.com/office/word/2015/wordml/symex" mc:Ignorable="w14 w15 w16se w16cid">
+<w:styles xmlns:mc="http://schemas.openxmlformats.org/markup-compatibility/2006" xmlns:r="http://schemas.openxmlformats.org/officeDocument/2006/relationships" xmlns:w="http://schemas.openxmlformats.org/wordprocessingml/2006/main" xmlns:w14="http://schemas.microsoft.com/office/word/2010/wordml" xmlns:w15="http://schemas.microsoft.com/office/word/2012/wordml" xmlns:w16se="http://schemas.microsoft.com/office/word/2015/wordml/symex" mc:Ignorable="w14 w15 w16se">
   <w:docDefaults>
     <w:rPrDefault>
       <w:rPr>
@@ -7637,7 +8052,7 @@
     </w:rPrDefault>
     <w:pPrDefault/>
   </w:docDefaults>
-  <w:latentStyles w:defLockedState="0" w:defUIPriority="0" w:defSemiHidden="0" w:defUnhideWhenUsed="0" w:defQFormat="0" w:count="375">
+  <w:latentStyles w:defLockedState="0" w:defUIPriority="0" w:defSemiHidden="0" w:defUnhideWhenUsed="0" w:defQFormat="0" w:count="371">
     <w:lsdException w:name="Normal" w:locked="1" w:qFormat="1"/>
     <w:lsdException w:name="heading 1" w:locked="1" w:qFormat="1"/>
     <w:lsdException w:name="heading 2" w:locked="1" w:qFormat="1"/>
@@ -8003,10 +8418,6 @@
     <w:lsdException w:name="List Table 5 Dark Accent 6" w:uiPriority="50"/>
     <w:lsdException w:name="List Table 6 Colorful Accent 6" w:uiPriority="51"/>
     <w:lsdException w:name="List Table 7 Colorful Accent 6" w:uiPriority="52"/>
-    <w:lsdException w:name="Mention" w:semiHidden="1" w:uiPriority="99" w:unhideWhenUsed="1"/>
-    <w:lsdException w:name="Smart Hyperlink" w:semiHidden="1" w:uiPriority="99" w:unhideWhenUsed="1"/>
-    <w:lsdException w:name="Hashtag" w:semiHidden="1" w:uiPriority="99" w:unhideWhenUsed="1"/>
-    <w:lsdException w:name="Unresolved Mention" w:semiHidden="1" w:uiPriority="99" w:unhideWhenUsed="1"/>
   </w:latentStyles>
   <w:style w:type="paragraph" w:default="1" w:styleId="Normal">
     <w:name w:val="Normal"/>
@@ -8429,7 +8840,7 @@
       <w:bCs/>
     </w:rPr>
   </w:style>
-  <w:style w:type="character" w:styleId="UnresolvedMention">
+  <w:style w:type="character" w:customStyle="1" w:styleId="UnresolvedMention">
     <w:name w:val="Unresolved Mention"/>
     <w:basedOn w:val="DefaultParagraphFont"/>
     <w:uiPriority w:val="99"/>
@@ -8734,7 +9145,7 @@
 </file>
 
 <file path=customXml/itemProps1.xml><?xml version="1.0" encoding="utf-8"?>
-<ds:datastoreItem xmlns:ds="http://schemas.openxmlformats.org/officeDocument/2006/customXml" ds:itemID="{B61118CD-51F6-4904-A403-C88F5CF8A9E6}">
+<ds:datastoreItem xmlns:ds="http://schemas.openxmlformats.org/officeDocument/2006/customXml" ds:itemID="{092E91A5-A6E6-474F-8F9A-F99E8E220E5B}">
   <ds:schemaRefs>
     <ds:schemaRef ds:uri="http://schemas.openxmlformats.org/officeDocument/2006/bibliography"/>
   </ds:schemaRefs>

</xml_diff>

<commit_message>
Skyline: Ion Mobility filtering changes (#1130)
* UI for ion mobility filtering is now on the Transition Settings dialog's new Ion Mobility tab. Formerly it was in the Peptide Settings dialog's Prediction Tab.
* Ion mobility values are now kept in a SQLite database (.imsdb files). This makes them much easier to share between documents.
* The former "Ion Mobility Predictor" functionality for finding peaks in the ion mobility dimension is now part of the "Edit Ion Mobility Library" dialog accessed from the Transition Settings dialog's Ion Mobility tab.
* An additional ion mobility filter width option has been added: "Fixed" uses a constant user-specified window size.

* The Ion Mobility Spectrum Filtering tutorial has been updated to reflect these changes.
</commit_message>
<xml_diff>
--- a/pwiz_tools/Skyline/Documentation/Tutorials/Skyline Ion Mobility Spectrum Filtering.docx
+++ b/pwiz_tools/Skyline/Documentation/Tutorials/Skyline Ion Mobility Spectrum Filtering.docx
@@ -1,6 +1,6 @@
 
 <file path=word/document.xml><?xml version="1.0" encoding="utf-8"?>
-<w:document xmlns:wpc="http://schemas.microsoft.com/office/word/2010/wordprocessingCanvas" xmlns:cx="http://schemas.microsoft.com/office/drawing/2014/chartex" xmlns:cx1="http://schemas.microsoft.com/office/drawing/2015/9/8/chartex" xmlns:cx2="http://schemas.microsoft.com/office/drawing/2015/10/21/chartex" xmlns:cx3="http://schemas.microsoft.com/office/drawing/2016/5/9/chartex" xmlns:cx4="http://schemas.microsoft.com/office/drawing/2016/5/10/chartex" xmlns:cx5="http://schemas.microsoft.com/office/drawing/2016/5/11/chartex" xmlns:cx6="http://schemas.microsoft.com/office/drawing/2016/5/12/chartex" xmlns:cx7="http://schemas.microsoft.com/office/drawing/2016/5/13/chartex" xmlns:cx8="http://schemas.microsoft.com/office/drawing/2016/5/14/chartex" xmlns:mc="http://schemas.openxmlformats.org/markup-compatibility/2006" xmlns:aink="http://schemas.microsoft.com/office/drawing/2016/ink" xmlns:am3d="http://schemas.microsoft.com/office/drawing/2017/model3d" xmlns:o="urn:schemas-microsoft-com:office:office" xmlns:r="http://schemas.openxmlformats.org/officeDocument/2006/relationships" xmlns:m="http://schemas.openxmlformats.org/officeDocument/2006/math" xmlns:v="urn:schemas-microsoft-com:vml" xmlns:wp14="http://schemas.microsoft.com/office/word/2010/wordprocessingDrawing" xmlns:wp="http://schemas.openxmlformats.org/drawingml/2006/wordprocessingDrawing" xmlns:w10="urn:schemas-microsoft-com:office:word" xmlns:w="http://schemas.openxmlformats.org/wordprocessingml/2006/main" xmlns:w14="http://schemas.microsoft.com/office/word/2010/wordml" xmlns:w15="http://schemas.microsoft.com/office/word/2012/wordml" xmlns:w16cid="http://schemas.microsoft.com/office/word/2016/wordml/cid" xmlns:w16se="http://schemas.microsoft.com/office/word/2015/wordml/symex" xmlns:wpg="http://schemas.microsoft.com/office/word/2010/wordprocessingGroup" xmlns:wpi="http://schemas.microsoft.com/office/word/2010/wordprocessingInk" xmlns:wne="http://schemas.microsoft.com/office/word/2006/wordml" xmlns:wps="http://schemas.microsoft.com/office/word/2010/wordprocessingShape" mc:Ignorable="w14 w15 w16se w16cid wp14">
+<w:document xmlns:wpc="http://schemas.microsoft.com/office/word/2010/wordprocessingCanvas" xmlns:cx="http://schemas.microsoft.com/office/drawing/2014/chartex" xmlns:mc="http://schemas.openxmlformats.org/markup-compatibility/2006" xmlns:o="urn:schemas-microsoft-com:office:office" xmlns:r="http://schemas.openxmlformats.org/officeDocument/2006/relationships" xmlns:m="http://schemas.openxmlformats.org/officeDocument/2006/math" xmlns:v="urn:schemas-microsoft-com:vml" xmlns:wp14="http://schemas.microsoft.com/office/word/2010/wordprocessingDrawing" xmlns:wp="http://schemas.openxmlformats.org/drawingml/2006/wordprocessingDrawing" xmlns:w10="urn:schemas-microsoft-com:office:word" xmlns:w="http://schemas.openxmlformats.org/wordprocessingml/2006/main" xmlns:w14="http://schemas.microsoft.com/office/word/2010/wordml" xmlns:w15="http://schemas.microsoft.com/office/word/2012/wordml" xmlns:w16se="http://schemas.microsoft.com/office/word/2015/wordml/symex" xmlns:wpg="http://schemas.microsoft.com/office/word/2010/wordprocessingGroup" xmlns:wpi="http://schemas.microsoft.com/office/word/2010/wordprocessingInk" xmlns:wne="http://schemas.microsoft.com/office/word/2006/wordml" xmlns:wps="http://schemas.microsoft.com/office/word/2010/wordprocessingShape" mc:Ignorable="w14 w15 w16se wp14">
   <w:body>
     <w:p>
       <w:pPr>
@@ -24,7 +24,10 @@
         <w:t xml:space="preserve"> </w:t>
       </w:r>
       <w:r>
-        <w:t>learn how data from a simple mixture can be used to create drift time predictions</w:t>
+        <w:t xml:space="preserve">learn how data from a simple mixture can be used to create </w:t>
+      </w:r>
+      <w:r>
+        <w:t>ion mobility libraries for use</w:t>
       </w:r>
       <w:r>
         <w:t xml:space="preserve"> </w:t>
@@ -33,7 +36,7 @@
         <w:t xml:space="preserve">in ion mobility separation (IMS) </w:t>
       </w:r>
       <w:r>
-        <w:t>for use with more complex samples</w:t>
+        <w:t>with more complex samples</w:t>
       </w:r>
       <w:r>
         <w:t>.</w:t>
@@ -69,7 +72,19 @@
         <w:t xml:space="preserve"> water,</w:t>
       </w:r>
       <w:r>
-        <w:t xml:space="preserve"> drift times and collision cross sections can be added to a Skyline peptide </w:t>
+        <w:t xml:space="preserve"> </w:t>
+      </w:r>
+      <w:r>
+        <w:t>ion mobility</w:t>
+      </w:r>
+      <w:r>
+        <w:t xml:space="preserve"> and collision cross section</w:t>
+      </w:r>
+      <w:r>
+        <w:t xml:space="preserve"> value</w:t>
+      </w:r>
+      <w:r>
+        <w:t xml:space="preserve">s can be added to a Skyline </w:t>
       </w:r>
       <w:r>
         <w:t>document</w:t>
@@ -84,10 +99,7 @@
         <w:t xml:space="preserve"> </w:t>
       </w:r>
       <w:r>
-        <w:t>drift tim</w:t>
-      </w:r>
-      <w:r>
-        <w:t>e</w:t>
+        <w:t>ion mobility</w:t>
       </w:r>
       <w:r>
         <w:t xml:space="preserve"> for a given precursor can be used to </w:t>
@@ -374,124 +386,147 @@
       <w:r>
         <w:t>IMSFiltering</w:t>
       </w:r>
+      <w:proofErr w:type="spellEnd"/>
+      <w:r>
+        <w:t>“</w:t>
+      </w:r>
+      <w:r>
+        <w:t xml:space="preserve"> </w:t>
+      </w:r>
+      <w:r>
+        <w:t>f</w:t>
+      </w:r>
+      <w:r>
+        <w:t>older</w:t>
+      </w:r>
+      <w:r>
+        <w:t xml:space="preserve"> so that it contains </w:t>
+      </w:r>
+      <w:r>
+        <w:t xml:space="preserve">subfolders named </w:t>
+      </w:r>
+      <w:r>
+        <w:rPr>
+          <w:rFonts w:asciiTheme="minorHAnsi" w:eastAsia="Calibri" w:hAnsiTheme="minorHAnsi" w:cs="Consolas"/>
+          <w:highlight w:val="white"/>
+        </w:rPr>
+        <w:t>BSA_Frag_100nM_18May15_Fir_15-04-02.d</w:t>
+      </w:r>
+      <w:r>
+        <w:rPr>
+          <w:rFonts w:asciiTheme="minorHAnsi" w:eastAsia="Calibri" w:hAnsiTheme="minorHAnsi" w:cs="Consolas"/>
+        </w:rPr>
+        <w:t xml:space="preserve"> and </w:t>
+      </w:r>
+      <w:r>
+        <w:rPr>
+          <w:rFonts w:asciiTheme="minorHAnsi" w:eastAsia="Calibri" w:hAnsiTheme="minorHAnsi" w:cs="Consolas"/>
+          <w:highlight w:val="white"/>
+        </w:rPr>
+        <w:t>Yeast_0pt1ug_BSA_50nM_18May15_Fir_15-04-01.d</w:t>
+      </w:r>
+      <w:r>
+        <w:t>.</w:t>
+      </w:r>
+      <w:r>
+        <w:t xml:space="preserve"> Note that while these </w:t>
+      </w:r>
+      <w:r>
+        <w:t xml:space="preserve">are referred to </w:t>
+      </w:r>
+      <w:r>
+        <w:t xml:space="preserve">as files in this tutorial, they are technically </w:t>
+      </w:r>
+      <w:r>
+        <w:t>folders</w:t>
+      </w:r>
+      <w:r>
+        <w:t>.</w:t>
+      </w:r>
+    </w:p>
+    <w:p>
+      <w:r>
+        <w:t xml:space="preserve">The file </w:t>
+      </w:r>
+      <w:r>
+        <w:rPr>
+          <w:i/>
+        </w:rPr>
+        <w:t>BSA_Frag_100nM_18May15_Fir_15-04-</w:t>
+      </w:r>
+      <w:proofErr w:type="gramStart"/>
+      <w:r>
+        <w:rPr>
+          <w:i/>
+        </w:rPr>
+        <w:t>02.d</w:t>
+      </w:r>
+      <w:proofErr w:type="gramEnd"/>
+      <w:r>
+        <w:t xml:space="preserve"> contain</w:t>
+      </w:r>
+      <w:r>
+        <w:rPr>
+          <w:rFonts w:eastAsia="Calibri"/>
+        </w:rPr>
+        <w:t xml:space="preserve">s the raw data from a tryptic digest of BSA standard mix in water, which should make a clean training set for BSA peptide drift times. The file </w:t>
+      </w:r>
+      <w:r>
+        <w:rPr>
+          <w:rFonts w:eastAsia="Calibri"/>
+          <w:i/>
+        </w:rPr>
+        <w:t>Yeast_0pt1ug_BSA_10</w:t>
+      </w:r>
+      <w:r>
+        <w:rPr>
+          <w:rFonts w:eastAsia="Calibri"/>
+          <w:i/>
+        </w:rPr>
+        <w:t>0nM_18May15_Fir_15-04-</w:t>
+      </w:r>
+      <w:proofErr w:type="gramStart"/>
+      <w:r>
+        <w:rPr>
+          <w:rFonts w:eastAsia="Calibri"/>
+          <w:i/>
+        </w:rPr>
+        <w:t>01.d</w:t>
+      </w:r>
+      <w:proofErr w:type="gramEnd"/>
+      <w:r>
+        <w:t xml:space="preserve"> contains the raw data from a sample of the BSA standard mix and spiked into a yeast cell lysate background.</w:t>
+      </w:r>
+      <w:r>
+        <w:t xml:space="preserve"> </w:t>
+      </w:r>
+    </w:p>
+    <w:p>
+      <w:r>
+        <w:lastRenderedPageBreak/>
+        <w:t>Both files contain ion mobility information.</w:t>
+      </w:r>
+      <w:r>
+        <w:t xml:space="preserve"> In this example, ion mobility is expressed in terms of drift time but the concepts can be generalize</w:t>
+      </w:r>
+      <w:r>
+        <w:t>d</w:t>
+      </w:r>
+      <w:r>
+        <w:t xml:space="preserve"> to other ion mobility types such as inverse reduced ion mobility.</w:t>
+      </w:r>
+    </w:p>
+    <w:p>
+      <w:pPr>
+        <w:rPr>
+          <w:rFonts w:asciiTheme="minorHAnsi" w:hAnsiTheme="minorHAnsi"/>
+        </w:rPr>
+      </w:pPr>
+      <w:r>
+        <w:t>Also note that while this tutorial is in terms of peptides, like most things in Skyline these principles are equally applicable to small molecule targets.</w:t>
+      </w:r>
       <w:bookmarkStart w:id="0" w:name="_GoBack"/>
       <w:bookmarkEnd w:id="0"/>
-      <w:proofErr w:type="spellEnd"/>
-      <w:r>
-        <w:t>“</w:t>
-      </w:r>
-      <w:r>
-        <w:t xml:space="preserve"> </w:t>
-      </w:r>
-      <w:r>
-        <w:t>f</w:t>
-      </w:r>
-      <w:r>
-        <w:t>older</w:t>
-      </w:r>
-      <w:r>
-        <w:t xml:space="preserve"> so that it contains </w:t>
-      </w:r>
-      <w:r>
-        <w:t xml:space="preserve">subfolders named </w:t>
-      </w:r>
-      <w:r>
-        <w:rPr>
-          <w:rFonts w:asciiTheme="minorHAnsi" w:eastAsia="Calibri" w:hAnsiTheme="minorHAnsi" w:cs="Consolas"/>
-          <w:highlight w:val="white"/>
-        </w:rPr>
-        <w:t>BSA_Frag_100nM_18May15_Fir_15-04-02.d</w:t>
-      </w:r>
-      <w:r>
-        <w:rPr>
-          <w:rFonts w:asciiTheme="minorHAnsi" w:eastAsia="Calibri" w:hAnsiTheme="minorHAnsi" w:cs="Consolas"/>
-        </w:rPr>
-        <w:t xml:space="preserve"> and </w:t>
-      </w:r>
-      <w:r>
-        <w:rPr>
-          <w:rFonts w:asciiTheme="minorHAnsi" w:eastAsia="Calibri" w:hAnsiTheme="minorHAnsi" w:cs="Consolas"/>
-          <w:highlight w:val="white"/>
-        </w:rPr>
-        <w:t>Yeast_0pt1ug_BSA_50nM_18May15_Fir_15-04-01.d</w:t>
-      </w:r>
-      <w:r>
-        <w:t>.</w:t>
-      </w:r>
-      <w:r>
-        <w:t xml:space="preserve"> Note that while these </w:t>
-      </w:r>
-      <w:r>
-        <w:t xml:space="preserve">are referred to </w:t>
-      </w:r>
-      <w:r>
-        <w:t xml:space="preserve">as files in this tutorial, they are technically </w:t>
-      </w:r>
-      <w:r>
-        <w:t>folders</w:t>
-      </w:r>
-      <w:r>
-        <w:t>.</w:t>
-      </w:r>
-    </w:p>
-    <w:p>
-      <w:pPr>
-        <w:rPr>
-          <w:rFonts w:asciiTheme="minorHAnsi" w:hAnsiTheme="minorHAnsi"/>
-        </w:rPr>
-      </w:pPr>
-      <w:r>
-        <w:t xml:space="preserve">The file </w:t>
-      </w:r>
-      <w:r>
-        <w:rPr>
-          <w:i/>
-        </w:rPr>
-        <w:t>BSA_Frag_100nM_18May15_Fir_15-04-</w:t>
-      </w:r>
-      <w:proofErr w:type="gramStart"/>
-      <w:r>
-        <w:rPr>
-          <w:i/>
-        </w:rPr>
-        <w:t>02.d</w:t>
-      </w:r>
-      <w:proofErr w:type="gramEnd"/>
-      <w:r>
-        <w:t xml:space="preserve"> contain</w:t>
-      </w:r>
-      <w:r>
-        <w:rPr>
-          <w:rFonts w:eastAsia="Calibri"/>
-        </w:rPr>
-        <w:t xml:space="preserve">s the raw data from a tryptic digest of BSA standard mix in water, which should make a clean training set for BSA peptide drift times. The file </w:t>
-      </w:r>
-      <w:r>
-        <w:rPr>
-          <w:rFonts w:eastAsia="Calibri"/>
-          <w:i/>
-        </w:rPr>
-        <w:t>Yeast_0pt1ug_BSA_10</w:t>
-      </w:r>
-      <w:r>
-        <w:rPr>
-          <w:rFonts w:eastAsia="Calibri"/>
-          <w:i/>
-        </w:rPr>
-        <w:t>0nM_18May15_Fir_15-04-</w:t>
-      </w:r>
-      <w:proofErr w:type="gramStart"/>
-      <w:r>
-        <w:rPr>
-          <w:rFonts w:eastAsia="Calibri"/>
-          <w:i/>
-        </w:rPr>
-        <w:t>01.d</w:t>
-      </w:r>
-      <w:proofErr w:type="gramEnd"/>
-      <w:r>
-        <w:t xml:space="preserve"> contains the raw data from a sample of the BSA standard mix and spiked into a yeast cell lysate background.</w:t>
-      </w:r>
     </w:p>
     <w:p>
       <w:pPr>
@@ -499,7 +534,6 @@
         <w:spacing w:after="120"/>
       </w:pPr>
       <w:r>
-        <w:lastRenderedPageBreak/>
         <w:t xml:space="preserve">Start Skyline and </w:t>
       </w:r>
       <w:r>
@@ -707,22 +741,10 @@
         <w:t>obility</w:t>
       </w:r>
       <w:r>
-        <w:t xml:space="preserve"> information.  The document setting</w:t>
-      </w:r>
-      <w:r>
-        <w:t>s</w:t>
-      </w:r>
-      <w:r>
-        <w:t xml:space="preserve"> are, however, set to accept ion mobility results (data) files.  They can be either standard MS1 data or </w:t>
-      </w:r>
-      <w:r>
-        <w:t xml:space="preserve">“All Ions” </w:t>
-      </w:r>
-      <w:r>
-        <w:t xml:space="preserve">data files with </w:t>
-      </w:r>
-      <w:r>
-        <w:t>alternating low- and high-energy spectra without precursor isolation.</w:t>
+        <w:t xml:space="preserve"> information</w:t>
+      </w:r>
+      <w:r>
+        <w:t>.</w:t>
       </w:r>
       <w:r>
         <w:t xml:space="preserve"> It is probably worth reviewing the transition settings:</w:t>
@@ -808,6 +830,7 @@
     </w:p>
     <w:p>
       <w:r>
+        <w:lastRenderedPageBreak/>
         <w:t xml:space="preserve">The </w:t>
       </w:r>
       <w:r>
@@ -825,12 +848,11 @@
         <w:rPr>
           <w:noProof/>
         </w:rPr>
-        <w:lastRenderedPageBreak/>
         <w:drawing>
-          <wp:inline distT="0" distB="0" distL="0" distR="0" wp14:anchorId="2B7B257E" wp14:editId="56EE5911">
-            <wp:extent cx="3781425" cy="5753100"/>
+          <wp:inline distT="0" distB="0" distL="0" distR="0" wp14:anchorId="6DA9514F" wp14:editId="4BD5894D">
+            <wp:extent cx="3781425" cy="5734050"/>
             <wp:effectExtent l="0" t="0" r="9525" b="0"/>
-            <wp:docPr id="13" name="Picture 13"/>
+            <wp:docPr id="10" name="Picture 10"/>
             <wp:cNvGraphicFramePr>
               <a:graphicFrameLocks xmlns:a="http://schemas.openxmlformats.org/drawingml/2006/main" noChangeAspect="1"/>
             </wp:cNvGraphicFramePr>
@@ -850,7 +872,7 @@
                   <pic:spPr>
                     <a:xfrm>
                       <a:off x="0" y="0"/>
-                      <a:ext cx="3781425" cy="5753100"/>
+                      <a:ext cx="3781425" cy="5734050"/>
                     </a:xfrm>
                     <a:prstGeom prst="rect">
                       <a:avLst/>
@@ -885,6 +907,7 @@
     </w:p>
     <w:p>
       <w:r>
+        <w:lastRenderedPageBreak/>
         <w:t xml:space="preserve">Finally, the </w:t>
       </w:r>
       <w:r>
@@ -894,11 +917,7 @@
         <w:t>Include all matching scans</w:t>
       </w:r>
       <w:r>
-        <w:t xml:space="preserve"> option tells Skyline to extract full-gradient chromatograms, which is not usually desirable, but in both the retention time and drift time dimensions we do not yet have enough information to narrow the range we want to consider for the target ions. But, with one of the samples being a BSA standard mix injected into water, you can be reasonably sure of finding the ions of </w:t>
-      </w:r>
-      <w:r>
-        <w:lastRenderedPageBreak/>
-        <w:t>interest and training Skyline to restrict the range of consideration in a more complex sample.</w:t>
+        <w:t xml:space="preserve"> option tells Skyline to extract full-gradient chromatograms, which is not usually desirable, but in both the retention time and drift time dimensions we do not yet have enough information to narrow the range we want to consider for the target ions. But, with one of the samples being a BSA standard mix injected into water, you can be reasonably sure of finding the ions of interest and training Skyline to restrict the range of consideration in a more complex sample.</w:t>
       </w:r>
       <w:r>
         <w:t xml:space="preserve">  If the initial spectral library document was created under the same chromatographic conditions as the ion mobility data sets, the retention time can be included.</w:t>
@@ -1112,6 +1131,7 @@
         </w:numPr>
       </w:pPr>
       <w:r>
+        <w:lastRenderedPageBreak/>
         <w:t xml:space="preserve">Check </w:t>
       </w:r>
       <w:r>
@@ -1150,7 +1170,6 @@
     </w:p>
     <w:p>
       <w:r>
-        <w:lastRenderedPageBreak/>
         <w:t xml:space="preserve">The </w:t>
       </w:r>
       <w:r>
@@ -3909,7 +3928,13 @@
         <w:spacing w:after="120"/>
       </w:pPr>
       <w:r>
-        <w:t>Training a Drift Time Predictor</w:t>
+        <w:t>Creating</w:t>
+      </w:r>
+      <w:r>
+        <w:t xml:space="preserve"> </w:t>
+      </w:r>
+      <w:r>
+        <w:t>an Ion Mobility Library</w:t>
       </w:r>
     </w:p>
     <w:p>
@@ -3978,46 +4003,25 @@
         <w:t xml:space="preserve"> sample and then applying it to more complex data.</w:t>
       </w:r>
       <w:r>
-        <w:t xml:space="preserve">  This is accomplished via the Drift Time Predictor.  </w:t>
-      </w:r>
-      <w:r>
-        <w:t xml:space="preserve">Here predictor is meant in the same sense as the Retention Time Predictor, since it is used to predict where the ions will appear in drift time in new runs. </w:t>
-      </w:r>
-      <w:r>
-        <w:t xml:space="preserve">The process proceeds by finding the best </w:t>
-      </w:r>
+        <w:t xml:space="preserve">  This is accomplished via the </w:t>
+      </w:r>
+      <w:r>
+        <w:t>Use Results button in the Edit Ion Mobility Library dialog</w:t>
+      </w:r>
+      <w:r>
+        <w:t xml:space="preserve">.  </w:t>
+      </w:r>
+    </w:p>
+    <w:p>
       <w:r>
         <w:lastRenderedPageBreak/>
-        <w:t xml:space="preserve">match in drift time and recording this </w:t>
-      </w:r>
-      <w:r>
-        <w:t>in a library with association to</w:t>
-      </w:r>
-      <w:r>
-        <w:t xml:space="preserve"> respective peptides precursors.  When the file </w:t>
-      </w:r>
-      <w:r>
-        <w:t>h</w:t>
-      </w:r>
-      <w:r>
-        <w:t xml:space="preserve">as previously been </w:t>
-      </w:r>
-      <w:r>
-        <w:t xml:space="preserve">Single Field </w:t>
-      </w:r>
-      <w:r>
-        <w:t>calibrated then the</w:t>
-      </w:r>
-      <w:r>
-        <w:t xml:space="preserve"> library entries are recorded with</w:t>
-      </w:r>
-      <w:r>
-        <w:t xml:space="preserve"> a collision cross section and calibration is applied to determine the actual drift time for each respective data file.</w:t>
-      </w:r>
-    </w:p>
-    <w:p>
-      <w:r>
-        <w:t>To train the drift time predictor for this tutorial, first remove the yeast data by doing the following:</w:t>
+        <w:t xml:space="preserve">To </w:t>
+      </w:r>
+      <w:r>
+        <w:t>create the ion mobility library</w:t>
+      </w:r>
+      <w:r>
+        <w:t xml:space="preserve"> for this tutorial, first remove the yeast data by doing the following:</w:t>
       </w:r>
     </w:p>
     <w:p>
@@ -4161,12 +4165,20 @@
         <w:t>Save</w:t>
       </w:r>
       <w:r>
-        <w:t xml:space="preserve"> (ctrl-S) to permanently remove the imported results.</w:t>
-      </w:r>
-    </w:p>
-    <w:p>
-      <w:r>
-        <w:t>And then train the predictor by doing the following:</w:t>
+        <w:t xml:space="preserve"> (</w:t>
+      </w:r>
+      <w:proofErr w:type="gramStart"/>
+      <w:r>
+        <w:t>ctrl</w:t>
+      </w:r>
+      <w:proofErr w:type="gramEnd"/>
+      <w:r>
+        <w:t>-S) to permanently remove the imported results.</w:t>
+      </w:r>
+    </w:p>
+    <w:p>
+      <w:r>
+        <w:t>And then create the library by doing the following:</w:t>
       </w:r>
     </w:p>
     <w:p>
@@ -4193,10 +4205,13 @@
         <w:rPr>
           <w:b/>
         </w:rPr>
-        <w:t>Peptide Settings</w:t>
+        <w:t>Transition Settings</w:t>
       </w:r>
       <w:r>
         <w:t>.</w:t>
+      </w:r>
+      <w:r>
+        <w:t xml:space="preserve"> </w:t>
       </w:r>
     </w:p>
     <w:p>
@@ -4214,187 +4229,22 @@
         <w:rPr>
           <w:b/>
         </w:rPr>
-        <w:t>Prediction</w:t>
+        <w:t>Ion Mobility</w:t>
       </w:r>
       <w:r>
         <w:t xml:space="preserve"> tab.</w:t>
       </w:r>
     </w:p>
     <w:p>
-      <w:pPr>
-        <w:pStyle w:val="ListParagraph"/>
-        <w:numPr>
-          <w:ilvl w:val="0"/>
-          <w:numId w:val="10"/>
-        </w:numPr>
-      </w:pPr>
-      <w:r>
-        <w:t xml:space="preserve">In the </w:t>
-      </w:r>
-      <w:r>
-        <w:rPr>
-          <w:b/>
-        </w:rPr>
-        <w:t>Drift time predictor</w:t>
-      </w:r>
-      <w:r>
-        <w:t xml:space="preserve"> dropdown list, click </w:t>
-      </w:r>
-      <w:r>
-        <w:rPr>
-          <w:b/>
-        </w:rPr>
-        <w:t>Add</w:t>
-      </w:r>
-      <w:r>
-        <w:t>.</w:t>
-      </w:r>
-    </w:p>
-    <w:p>
-      <w:pPr>
-        <w:pStyle w:val="ListParagraph"/>
-        <w:numPr>
-          <w:ilvl w:val="0"/>
-          <w:numId w:val="10"/>
-        </w:numPr>
-      </w:pPr>
-      <w:r>
-        <w:t xml:space="preserve">In the </w:t>
-      </w:r>
-      <w:r>
-        <w:rPr>
-          <w:b/>
-        </w:rPr>
-        <w:t>Name</w:t>
-      </w:r>
-      <w:r>
-        <w:t xml:space="preserve"> field of the </w:t>
-      </w:r>
-      <w:r>
-        <w:rPr>
-          <w:b/>
-        </w:rPr>
-        <w:t xml:space="preserve">Edit Drift Time Predictor </w:t>
-      </w:r>
-      <w:r>
-        <w:t>form that appears enter “BSA”.</w:t>
-      </w:r>
-    </w:p>
-    <w:p>
-      <w:pPr>
-        <w:pStyle w:val="ListParagraph"/>
-        <w:numPr>
-          <w:ilvl w:val="0"/>
-          <w:numId w:val="10"/>
-        </w:numPr>
-      </w:pPr>
-      <w:r>
-        <w:t xml:space="preserve">In the </w:t>
-      </w:r>
-      <w:r>
-        <w:rPr>
-          <w:b/>
-        </w:rPr>
-        <w:t>Resolving power</w:t>
-      </w:r>
-      <w:r>
-        <w:t xml:space="preserve"> field enter “50”.</w:t>
-      </w:r>
-    </w:p>
-    <w:p>
-      <w:pPr>
-        <w:pStyle w:val="ListParagraph"/>
-        <w:numPr>
-          <w:ilvl w:val="0"/>
-          <w:numId w:val="10"/>
-        </w:numPr>
-      </w:pPr>
-      <w:r>
-        <w:t xml:space="preserve">Click the </w:t>
-      </w:r>
-      <w:r>
-        <w:rPr>
-          <w:b/>
-        </w:rPr>
-        <w:t>Use Results</w:t>
-      </w:r>
-      <w:r>
-        <w:t xml:space="preserve"> button.</w:t>
-      </w:r>
-    </w:p>
-    <w:p>
-      <w:pPr>
-        <w:rPr>
-          <w:color w:val="000000"/>
-        </w:rPr>
-      </w:pPr>
-      <w:r>
-        <w:t xml:space="preserve">This starts the training process, which enumerates each peptide precursor loading the apex MS1 and MS/MS spectra just as you did manually for the charge 3 precursor of the peptide </w:t>
-      </w:r>
-      <w:r>
-        <w:rPr>
-          <w:color w:val="000000"/>
-        </w:rPr>
-        <w:t>NE</w:t>
-      </w:r>
-      <w:r>
-        <w:rPr>
-          <w:b/>
-          <w:bCs/>
-          <w:color w:val="000000"/>
-          <w:u w:val="single"/>
-        </w:rPr>
-        <w:t>C</w:t>
-      </w:r>
-      <w:r>
-        <w:rPr>
-          <w:color w:val="000000"/>
-        </w:rPr>
-        <w:t xml:space="preserve">FLSHKDDSPDLPK. Skyline then determines the resolution width drift time range that would produce the maximum signal </w:t>
-      </w:r>
-      <w:r>
-        <w:rPr>
-          <w:color w:val="000000"/>
-        </w:rPr>
-        <w:t>i</w:t>
-      </w:r>
-      <w:r>
-        <w:rPr>
-          <w:color w:val="000000"/>
-        </w:rPr>
-        <w:t>n the MS1 spectrum</w:t>
-      </w:r>
-      <w:r>
-        <w:rPr>
-          <w:color w:val="000000"/>
-        </w:rPr>
-        <w:t xml:space="preserve"> for the targeted </w:t>
-      </w:r>
-      <w:r>
-        <w:rPr>
-          <w:i/>
-          <w:color w:val="000000"/>
-        </w:rPr>
-        <w:t>m/z</w:t>
-      </w:r>
-      <w:r>
-        <w:rPr>
-          <w:color w:val="000000"/>
-        </w:rPr>
-        <w:t xml:space="preserve"> ranges. It then does the same for MS/MS and records any small shift that may separate the MS1 and MS/MS signal. When this is done, the form should look like:</w:t>
-      </w:r>
-    </w:p>
-    <w:p>
       <w:r>
         <w:rPr>
           <w:noProof/>
         </w:rPr>
-        <w:lastRenderedPageBreak/>
         <w:drawing>
-          <wp:inline distT="0" distB="0" distL="0" distR="0" wp14:anchorId="399AE27B" wp14:editId="1B73481F">
-            <wp:extent cx="5124450" cy="4276725"/>
-            <wp:effectExtent l="0" t="0" r="0" b="9525"/>
-            <wp:docPr id="3" name="Picture 3"/>
+          <wp:inline distT="0" distB="0" distL="0" distR="0" wp14:anchorId="70E924DF" wp14:editId="4F8AB6CB">
+            <wp:extent cx="3724275" cy="5647389"/>
+            <wp:effectExtent l="0" t="0" r="0" b="0"/>
+            <wp:docPr id="16" name="Picture 16"/>
             <wp:cNvGraphicFramePr>
               <a:graphicFrameLocks xmlns:a="http://schemas.openxmlformats.org/drawingml/2006/main" noChangeAspect="1"/>
             </wp:cNvGraphicFramePr>
@@ -4414,7 +4264,7 @@
                   <pic:spPr>
                     <a:xfrm>
                       <a:off x="0" y="0"/>
-                      <a:ext cx="5124450" cy="4276725"/>
+                      <a:ext cx="3726764" cy="5651163"/>
                     </a:xfrm>
                     <a:prstGeom prst="rect">
                       <a:avLst/>
@@ -4428,176 +4278,292 @@
       </w:r>
     </w:p>
     <w:p>
-      <w:r>
-        <w:t xml:space="preserve">Note that the peptide </w:t>
-      </w:r>
-      <w:r>
-        <w:rPr>
-          <w:color w:val="000000"/>
-        </w:rPr>
-        <w:t>NE</w:t>
-      </w:r>
-      <w:r>
-        <w:rPr>
-          <w:b/>
-          <w:bCs/>
-          <w:color w:val="000000"/>
-          <w:u w:val="single"/>
-        </w:rPr>
-        <w:t>C</w:t>
-      </w:r>
-      <w:r>
-        <w:rPr>
-          <w:color w:val="000000"/>
-        </w:rPr>
-        <w:t>FLSHKDDSPDLPK you have been looking at was found to yield peak intensity at 24</w:t>
-      </w:r>
-      <w:r>
-        <w:rPr>
-          <w:color w:val="000000"/>
-        </w:rPr>
-        <w:t xml:space="preserve">.5064 </w:t>
-      </w:r>
-      <w:proofErr w:type="spellStart"/>
-      <w:r>
-        <w:rPr>
-          <w:color w:val="000000"/>
-        </w:rPr>
-        <w:t>msec</w:t>
-      </w:r>
-      <w:proofErr w:type="spellEnd"/>
-      <w:r>
-        <w:rPr>
-          <w:color w:val="000000"/>
-        </w:rPr>
-        <w:t>, about where you would expect from the 3D spectrum plots you have examined.</w:t>
-      </w:r>
-    </w:p>
-    <w:p>
-      <w:r>
-        <w:t xml:space="preserve">Note </w:t>
-      </w:r>
-      <w:r>
-        <w:t xml:space="preserve">also </w:t>
-      </w:r>
-      <w:r>
-        <w:t xml:space="preserve">that the CCS column is left empty. </w:t>
-      </w:r>
-      <w:r>
-        <w:t xml:space="preserve">As previously mentioned when a </w:t>
-      </w:r>
-      <w:r>
-        <w:t xml:space="preserve">Single Field </w:t>
-      </w:r>
-      <w:r>
-        <w:t xml:space="preserve">calibration has been applied to the data prior to processing, then </w:t>
-      </w:r>
-      <w:r>
-        <w:t xml:space="preserve">the </w:t>
-      </w:r>
-      <w:r>
-        <w:t xml:space="preserve">CCS </w:t>
-      </w:r>
-      <w:r>
-        <w:t xml:space="preserve">value would be calculated and stored as well, allowing for </w:t>
-      </w:r>
-      <w:r>
-        <w:t xml:space="preserve">calibrated </w:t>
-      </w:r>
-      <w:r>
-        <w:t xml:space="preserve">drift time </w:t>
-      </w:r>
-      <w:r>
-        <w:t xml:space="preserve">extraction </w:t>
-      </w:r>
-      <w:r>
-        <w:t xml:space="preserve">in </w:t>
-      </w:r>
-      <w:r>
-        <w:t>all results data sets</w:t>
-      </w:r>
-      <w:r>
-        <w:t>. In this case, the files do not support CCS calibration. So, you will have to rely on drift time consistency between runs, which work</w:t>
-      </w:r>
-      <w:r>
-        <w:t>s</w:t>
-      </w:r>
-      <w:r>
-        <w:t xml:space="preserve"> without issue in this </w:t>
-      </w:r>
-      <w:r>
-        <w:t>example</w:t>
-      </w:r>
-      <w:r>
-        <w:t>.</w:t>
-      </w:r>
-    </w:p>
-    <w:p>
       <w:pPr>
         <w:pStyle w:val="ListParagraph"/>
         <w:numPr>
           <w:ilvl w:val="0"/>
-          <w:numId w:val="11"/>
+          <w:numId w:val="10"/>
         </w:numPr>
       </w:pPr>
       <w:r>
+        <w:lastRenderedPageBreak/>
+        <w:t xml:space="preserve">Set the ion mobility filtering </w:t>
+      </w:r>
+      <w:r>
+        <w:rPr>
+          <w:b/>
+        </w:rPr>
+        <w:t>Window type</w:t>
+      </w:r>
+      <w:r>
+        <w:t xml:space="preserve"> to “Resolving power”.</w:t>
+      </w:r>
+    </w:p>
+    <w:p>
+      <w:pPr>
+        <w:pStyle w:val="ListParagraph"/>
+        <w:numPr>
+          <w:ilvl w:val="0"/>
+          <w:numId w:val="10"/>
+        </w:numPr>
+      </w:pPr>
+      <w:r>
+        <w:t xml:space="preserve">In the </w:t>
+      </w:r>
+      <w:r>
+        <w:rPr>
+          <w:b/>
+        </w:rPr>
+        <w:t>Resolving power</w:t>
+      </w:r>
+      <w:r>
+        <w:t xml:space="preserve"> field enter “50”.</w:t>
+      </w:r>
+    </w:p>
+    <w:p>
+      <w:pPr>
+        <w:pStyle w:val="ListParagraph"/>
+        <w:numPr>
+          <w:ilvl w:val="0"/>
+          <w:numId w:val="10"/>
+        </w:numPr>
+      </w:pPr>
+      <w:r>
+        <w:t xml:space="preserve">In the </w:t>
+      </w:r>
+      <w:r>
+        <w:rPr>
+          <w:b/>
+        </w:rPr>
+        <w:t>Ion mobility library</w:t>
+      </w:r>
+      <w:r>
+        <w:t xml:space="preserve"> dropdown list, click </w:t>
+      </w:r>
+      <w:r>
+        <w:rPr>
+          <w:b/>
+        </w:rPr>
+        <w:t>Add</w:t>
+      </w:r>
+      <w:r>
+        <w:t>.</w:t>
+      </w:r>
+    </w:p>
+    <w:p>
+      <w:pPr>
+        <w:pStyle w:val="ListParagraph"/>
+        <w:numPr>
+          <w:ilvl w:val="0"/>
+          <w:numId w:val="10"/>
+        </w:numPr>
+      </w:pPr>
+      <w:r>
+        <w:t xml:space="preserve">In the </w:t>
+      </w:r>
+      <w:r>
+        <w:rPr>
+          <w:b/>
+        </w:rPr>
+        <w:t>Name</w:t>
+      </w:r>
+      <w:r>
+        <w:t xml:space="preserve"> field of the </w:t>
+      </w:r>
+      <w:r>
+        <w:rPr>
+          <w:b/>
+        </w:rPr>
+        <w:t xml:space="preserve">Edit </w:t>
+      </w:r>
+      <w:r>
+        <w:rPr>
+          <w:b/>
+        </w:rPr>
+        <w:t>Ion Mobility Library</w:t>
+      </w:r>
+      <w:r>
+        <w:rPr>
+          <w:b/>
+        </w:rPr>
+        <w:t xml:space="preserve"> </w:t>
+      </w:r>
+      <w:r>
+        <w:t>form that appears enter “BSA”.</w:t>
+      </w:r>
+    </w:p>
+    <w:p>
+      <w:pPr>
+        <w:pStyle w:val="ListParagraph"/>
+        <w:numPr>
+          <w:ilvl w:val="0"/>
+          <w:numId w:val="10"/>
+        </w:numPr>
+      </w:pPr>
+      <w:r>
+        <w:t xml:space="preserve">In </w:t>
+      </w:r>
+      <w:r>
+        <w:rPr>
+          <w:b/>
+        </w:rPr>
+        <w:t>the Ion mobility library file</w:t>
+      </w:r>
+      <w:r>
+        <w:t xml:space="preserve"> field enter a file name and path for the database file you are creating. Skyline ion mobility libraries are kept in SQLite files with filename extension </w:t>
+      </w:r>
+      <w:proofErr w:type="gramStart"/>
+      <w:r>
+        <w:t>“.</w:t>
+      </w:r>
+      <w:proofErr w:type="spellStart"/>
+      <w:r>
+        <w:t>imsdb</w:t>
+      </w:r>
+      <w:proofErr w:type="spellEnd"/>
+      <w:proofErr w:type="gramEnd"/>
+      <w:r>
+        <w:t>”.</w:t>
+      </w:r>
+    </w:p>
+    <w:p>
+      <w:pPr>
+        <w:pStyle w:val="ListParagraph"/>
+        <w:numPr>
+          <w:ilvl w:val="0"/>
+          <w:numId w:val="10"/>
+        </w:numPr>
+      </w:pPr>
+      <w:r>
         <w:t xml:space="preserve">Click the </w:t>
       </w:r>
       <w:r>
         <w:rPr>
           <w:b/>
         </w:rPr>
-        <w:t>OK</w:t>
-      </w:r>
-      <w:r>
-        <w:t xml:space="preserve"> button to save the drift time predictor.</w:t>
-      </w:r>
-    </w:p>
-    <w:p>
-      <w:r>
-        <w:t xml:space="preserve">Make sure your new predictor is selected in the </w:t>
-      </w:r>
-      <w:r>
-        <w:rPr>
-          <w:b/>
-        </w:rPr>
-        <w:t xml:space="preserve">Peptide Settings </w:t>
-      </w:r>
-      <w:r>
-        <w:t xml:space="preserve">– </w:t>
-      </w:r>
-      <w:r>
-        <w:rPr>
-          <w:b/>
-        </w:rPr>
-        <w:t>Prediction</w:t>
-      </w:r>
-      <w:r>
-        <w:t xml:space="preserve"> tab </w:t>
-      </w:r>
-      <w:r>
-        <w:t>and</w:t>
-      </w:r>
-      <w:r>
-        <w:t xml:space="preserve"> that </w:t>
-      </w:r>
-      <w:r>
-        <w:rPr>
-          <w:b/>
-        </w:rPr>
-        <w:t>Use measured retention times when present</w:t>
-      </w:r>
-      <w:r>
-        <w:t xml:space="preserve"> is checked and the </w:t>
-      </w:r>
-      <w:r>
-        <w:rPr>
-          <w:b/>
-        </w:rPr>
-        <w:t>Time window</w:t>
-      </w:r>
-      <w:r>
-        <w:t xml:space="preserve"> field is set to “6” minutes. The form should look like this:</w:t>
+        <w:t>Use Results</w:t>
+      </w:r>
+      <w:r>
+        <w:t xml:space="preserve"> button.</w:t>
+      </w:r>
+    </w:p>
+    <w:p>
+      <w:pPr>
+        <w:pStyle w:val="ListParagraph"/>
+      </w:pPr>
+    </w:p>
+    <w:p>
+      <w:pPr>
+        <w:rPr>
+          <w:color w:val="000000"/>
+        </w:rPr>
+      </w:pPr>
+      <w:r>
+        <w:t xml:space="preserve">This starts the training process, which enumerates each peptide precursor loading the apex MS1 and MS/MS spectra just as you did manually for the charge 3 precursor of the peptide </w:t>
+      </w:r>
+      <w:r>
+        <w:rPr>
+          <w:color w:val="000000"/>
+        </w:rPr>
+        <w:t>NE</w:t>
+      </w:r>
+      <w:r>
+        <w:rPr>
+          <w:b/>
+          <w:bCs/>
+          <w:color w:val="000000"/>
+          <w:u w:val="single"/>
+        </w:rPr>
+        <w:t>C</w:t>
+      </w:r>
+      <w:r>
+        <w:rPr>
+          <w:color w:val="000000"/>
+        </w:rPr>
+        <w:t xml:space="preserve">FLSHKDDSPDLPK. Skyline then determines the resolution width drift time range that would produce the maximum signal </w:t>
+      </w:r>
+      <w:r>
+        <w:rPr>
+          <w:color w:val="000000"/>
+        </w:rPr>
+        <w:t>i</w:t>
+      </w:r>
+      <w:r>
+        <w:rPr>
+          <w:color w:val="000000"/>
+        </w:rPr>
+        <w:t>n the MS1 spectrum</w:t>
+      </w:r>
+      <w:r>
+        <w:rPr>
+          <w:color w:val="000000"/>
+        </w:rPr>
+        <w:t xml:space="preserve"> for the targeted </w:t>
+      </w:r>
+      <w:r>
+        <w:rPr>
+          <w:i/>
+          <w:color w:val="000000"/>
+        </w:rPr>
+        <w:t>m/z</w:t>
+      </w:r>
+      <w:r>
+        <w:rPr>
+          <w:color w:val="000000"/>
+        </w:rPr>
+        <w:t xml:space="preserve"> ranges. It then does the same for MS/MS and records any small shift that may separate the MS1 and MS/MS signal. </w:t>
+      </w:r>
+    </w:p>
+    <w:p>
+      <w:pPr>
+        <w:rPr>
+          <w:color w:val="000000"/>
+        </w:rPr>
+      </w:pPr>
+      <w:r>
+        <w:t xml:space="preserve">If the file contains </w:t>
+      </w:r>
+      <w:r>
+        <w:t>calibrat</w:t>
+      </w:r>
+      <w:r>
+        <w:t>ion values</w:t>
+      </w:r>
+      <w:r>
+        <w:t xml:space="preserve"> then the library entries are recorded with a collision cross section</w:t>
+      </w:r>
+      <w:r>
+        <w:t xml:space="preserve"> derived from the observed ion mobility peaks</w:t>
+      </w:r>
+      <w:proofErr w:type="gramStart"/>
+      <w:r>
+        <w:t xml:space="preserve">. </w:t>
+      </w:r>
+      <w:proofErr w:type="gramEnd"/>
+      <w:r>
+        <w:t>This CCS information can later be used</w:t>
+      </w:r>
+      <w:r>
+        <w:t xml:space="preserve"> </w:t>
+      </w:r>
+      <w:r>
+        <w:t>with other independently calibrated data files to determine the appropriate ion mobility value for filtering purposes</w:t>
+      </w:r>
+      <w:r>
+        <w:t>.</w:t>
+      </w:r>
+    </w:p>
+    <w:p>
+      <w:pPr>
+        <w:rPr>
+          <w:color w:val="000000"/>
+        </w:rPr>
+      </w:pPr>
+      <w:r>
+        <w:rPr>
+          <w:color w:val="000000"/>
+        </w:rPr>
+        <w:t>When this is done, the form should look like:</w:t>
       </w:r>
     </w:p>
     <w:p>
@@ -4605,12 +4571,11 @@
         <w:rPr>
           <w:noProof/>
         </w:rPr>
-        <w:lastRenderedPageBreak/>
         <w:drawing>
-          <wp:inline distT="0" distB="0" distL="0" distR="0" wp14:anchorId="75AD6368" wp14:editId="30CEA152">
-            <wp:extent cx="3781425" cy="5191125"/>
-            <wp:effectExtent l="0" t="0" r="9525" b="9525"/>
-            <wp:docPr id="33" name="Picture 33"/>
+          <wp:inline distT="0" distB="0" distL="0" distR="0" wp14:anchorId="5F2F9922" wp14:editId="6A2FD842">
+            <wp:extent cx="5943600" cy="3457575"/>
+            <wp:effectExtent l="0" t="0" r="0" b="9525"/>
+            <wp:docPr id="17" name="Picture 17"/>
             <wp:cNvGraphicFramePr>
               <a:graphicFrameLocks xmlns:a="http://schemas.openxmlformats.org/drawingml/2006/main" noChangeAspect="1"/>
             </wp:cNvGraphicFramePr>
@@ -4630,7 +4595,7 @@
                   <pic:spPr>
                     <a:xfrm>
                       <a:off x="0" y="0"/>
-                      <a:ext cx="3781425" cy="5191125"/>
+                      <a:ext cx="5943600" cy="3457575"/>
                     </a:xfrm>
                     <a:prstGeom prst="rect">
                       <a:avLst/>
@@ -4644,6 +4609,138 @@
       </w:r>
     </w:p>
     <w:p>
+      <w:r>
+        <w:t xml:space="preserve">Note that the peptide </w:t>
+      </w:r>
+      <w:r>
+        <w:rPr>
+          <w:color w:val="000000"/>
+        </w:rPr>
+        <w:t>NE</w:t>
+      </w:r>
+      <w:r>
+        <w:rPr>
+          <w:b/>
+          <w:bCs/>
+          <w:color w:val="000000"/>
+          <w:u w:val="single"/>
+        </w:rPr>
+        <w:t>C</w:t>
+      </w:r>
+      <w:r>
+        <w:rPr>
+          <w:color w:val="000000"/>
+        </w:rPr>
+        <w:t>FLSHKDDSPDLPK you have been looking at was found to yield peak intensity at 24</w:t>
+      </w:r>
+      <w:r>
+        <w:rPr>
+          <w:color w:val="000000"/>
+        </w:rPr>
+        <w:t xml:space="preserve">.5064 </w:t>
+      </w:r>
+      <w:proofErr w:type="spellStart"/>
+      <w:r>
+        <w:rPr>
+          <w:color w:val="000000"/>
+        </w:rPr>
+        <w:t>msec</w:t>
+      </w:r>
+      <w:proofErr w:type="spellEnd"/>
+      <w:r>
+        <w:rPr>
+          <w:color w:val="000000"/>
+        </w:rPr>
+        <w:t>, about where you would expect from the 3D spectrum plots you have examined.</w:t>
+      </w:r>
+    </w:p>
+    <w:p>
+      <w:r>
+        <w:lastRenderedPageBreak/>
+        <w:t xml:space="preserve">Note </w:t>
+      </w:r>
+      <w:r>
+        <w:t xml:space="preserve">also </w:t>
+      </w:r>
+      <w:r>
+        <w:t>that the CCS column is left empty.</w:t>
+      </w:r>
+      <w:r>
+        <w:t xml:space="preserve"> If these data files contained calibration values</w:t>
+      </w:r>
+      <w:r>
+        <w:t xml:space="preserve">, then </w:t>
+      </w:r>
+      <w:r>
+        <w:t xml:space="preserve">the </w:t>
+      </w:r>
+      <w:r>
+        <w:t xml:space="preserve">CCS </w:t>
+      </w:r>
+      <w:r>
+        <w:t xml:space="preserve">value would </w:t>
+      </w:r>
+      <w:r>
+        <w:t xml:space="preserve">have been </w:t>
+      </w:r>
+      <w:proofErr w:type="gramStart"/>
+      <w:r>
+        <w:t>be</w:t>
+      </w:r>
+      <w:proofErr w:type="gramEnd"/>
+      <w:r>
+        <w:t xml:space="preserve"> calculated and stored as well, allowing for </w:t>
+      </w:r>
+      <w:r>
+        <w:t xml:space="preserve">calibrated </w:t>
+      </w:r>
+      <w:r>
+        <w:t xml:space="preserve">drift time </w:t>
+      </w:r>
+      <w:r>
+        <w:t xml:space="preserve">extraction </w:t>
+      </w:r>
+      <w:r>
+        <w:t xml:space="preserve">in </w:t>
+      </w:r>
+      <w:r>
+        <w:t>all results data sets</w:t>
+      </w:r>
+      <w:r>
+        <w:t>. In this case, the</w:t>
+      </w:r>
+      <w:r>
+        <w:t>se particular</w:t>
+      </w:r>
+      <w:r>
+        <w:t xml:space="preserve"> files do not support CCS calibration</w:t>
+      </w:r>
+      <w:r>
+        <w:t xml:space="preserve"> (most do, you are unlikely to encounter this with your own ion mobility data)</w:t>
+      </w:r>
+      <w:r>
+        <w:t xml:space="preserve">. </w:t>
+      </w:r>
+      <w:r>
+        <w:t>In this case,</w:t>
+      </w:r>
+      <w:r>
+        <w:t xml:space="preserve"> you will have to rely on drift time consistency between runs, which work</w:t>
+      </w:r>
+      <w:r>
+        <w:t>s</w:t>
+      </w:r>
+      <w:r>
+        <w:t xml:space="preserve"> without issue in this </w:t>
+      </w:r>
+      <w:r>
+        <w:t>example</w:t>
+      </w:r>
+      <w:r>
+        <w:t>.</w:t>
+      </w:r>
+    </w:p>
+    <w:p>
       <w:pPr>
         <w:pStyle w:val="ListParagraph"/>
         <w:numPr>
@@ -4661,184 +4758,78 @@
         <w:t>OK</w:t>
       </w:r>
       <w:r>
-        <w:t xml:space="preserve"> button in the </w:t>
-      </w:r>
-      <w:r>
-        <w:rPr>
-          <w:b/>
-        </w:rPr>
-        <w:t>Peptide Settings</w:t>
-      </w:r>
-      <w:r>
-        <w:t xml:space="preserve"> form.</w:t>
-      </w:r>
-    </w:p>
-    <w:p>
-      <w:r>
-        <w:t xml:space="preserve">Before reimporting the </w:t>
-      </w:r>
-      <w:proofErr w:type="gramStart"/>
-      <w:r>
-        <w:t>yeast</w:t>
-      </w:r>
-      <w:proofErr w:type="gramEnd"/>
-      <w:r>
-        <w:t xml:space="preserve"> sample data do the following to also limit the retention time ranges for chromatogram extraction:</w:t>
-      </w:r>
-    </w:p>
-    <w:p>
-      <w:pPr>
-        <w:pStyle w:val="ListParagraph"/>
-        <w:numPr>
-          <w:ilvl w:val="0"/>
-          <w:numId w:val="11"/>
-        </w:numPr>
-        <w:rPr>
-          <w:color w:val="000000"/>
-        </w:rPr>
-      </w:pPr>
-      <w:r>
-        <w:rPr>
-          <w:color w:val="000000"/>
-        </w:rPr>
-        <w:t xml:space="preserve">On the </w:t>
-      </w:r>
-      <w:r>
-        <w:rPr>
-          <w:b/>
-          <w:color w:val="000000"/>
-        </w:rPr>
-        <w:t>Settings</w:t>
-      </w:r>
-      <w:r>
-        <w:rPr>
-          <w:color w:val="000000"/>
-        </w:rPr>
-        <w:t xml:space="preserve"> menu, click </w:t>
-      </w:r>
-      <w:r>
-        <w:rPr>
-          <w:b/>
-          <w:color w:val="000000"/>
-        </w:rPr>
-        <w:t>Transition Settings</w:t>
-      </w:r>
-      <w:r>
-        <w:rPr>
-          <w:color w:val="000000"/>
-        </w:rPr>
+        <w:t xml:space="preserve"> button to save the </w:t>
+      </w:r>
+      <w:r>
+        <w:t>ion mobility library</w:t>
+      </w:r>
+      <w:r>
         <w:t>.</w:t>
       </w:r>
     </w:p>
     <w:p>
-      <w:pPr>
-        <w:pStyle w:val="ListParagraph"/>
-        <w:numPr>
-          <w:ilvl w:val="0"/>
-          <w:numId w:val="11"/>
-        </w:numPr>
-        <w:rPr>
-          <w:color w:val="000000"/>
-        </w:rPr>
-      </w:pPr>
-      <w:r>
-        <w:rPr>
-          <w:color w:val="000000"/>
-        </w:rPr>
-        <w:t xml:space="preserve">Click the </w:t>
-      </w:r>
-      <w:r>
-        <w:rPr>
-          <w:b/>
-          <w:color w:val="000000"/>
-        </w:rPr>
-        <w:t>Full-Scan</w:t>
-      </w:r>
-      <w:r>
-        <w:rPr>
-          <w:color w:val="000000"/>
-        </w:rPr>
-        <w:t xml:space="preserve"> tab.</w:t>
-      </w:r>
-    </w:p>
-    <w:p>
-      <w:pPr>
-        <w:pStyle w:val="ListParagraph"/>
-        <w:numPr>
-          <w:ilvl w:val="0"/>
-          <w:numId w:val="11"/>
-        </w:numPr>
-        <w:rPr>
-          <w:color w:val="000000"/>
-        </w:rPr>
-      </w:pPr>
-      <w:r>
-        <w:rPr>
-          <w:color w:val="000000"/>
-        </w:rPr>
-        <w:t xml:space="preserve">Choose the </w:t>
-      </w:r>
-      <w:r>
-        <w:rPr>
-          <w:b/>
-          <w:color w:val="000000"/>
-        </w:rPr>
-        <w:t>Use only scans within [] minutes of predicted RT</w:t>
-      </w:r>
-      <w:r>
-        <w:rPr>
-          <w:color w:val="000000"/>
-        </w:rPr>
-        <w:t xml:space="preserve"> option.</w:t>
-      </w:r>
-    </w:p>
-    <w:p>
-      <w:pPr>
-        <w:pStyle w:val="ListParagraph"/>
-        <w:numPr>
-          <w:ilvl w:val="0"/>
-          <w:numId w:val="11"/>
-        </w:numPr>
-        <w:rPr>
-          <w:color w:val="000000"/>
-        </w:rPr>
-      </w:pPr>
-      <w:r>
-        <w:rPr>
-          <w:color w:val="000000"/>
-        </w:rPr>
-        <w:t>Change the number of minutes to “3” (for +/- 3 minutes or a 6-minute window)</w:t>
-      </w:r>
-    </w:p>
-    <w:p>
-      <w:pPr>
-        <w:rPr>
-          <w:color w:val="000000"/>
-        </w:rPr>
-      </w:pPr>
-      <w:r>
-        <w:rPr>
-          <w:color w:val="000000"/>
-        </w:rPr>
-        <w:t>The form should look like:</w:t>
-      </w:r>
-    </w:p>
-    <w:p>
-      <w:pPr>
-        <w:rPr>
-          <w:color w:val="000000"/>
-        </w:rPr>
-      </w:pPr>
+      <w:r>
+        <w:t xml:space="preserve">Make sure your new </w:t>
+      </w:r>
+      <w:r>
+        <w:t>library</w:t>
+      </w:r>
+      <w:r>
+        <w:t xml:space="preserve"> is selected in the </w:t>
+      </w:r>
+      <w:r>
+        <w:rPr>
+          <w:b/>
+        </w:rPr>
+        <w:t>Transition</w:t>
+      </w:r>
+      <w:r>
+        <w:rPr>
+          <w:b/>
+        </w:rPr>
+        <w:t xml:space="preserve"> Settings </w:t>
+      </w:r>
+      <w:r>
+        <w:t xml:space="preserve">– </w:t>
+      </w:r>
+      <w:r>
+        <w:rPr>
+          <w:b/>
+        </w:rPr>
+        <w:t>Ion Mobility</w:t>
+      </w:r>
+      <w:r>
+        <w:t xml:space="preserve"> tab </w:t>
+      </w:r>
+      <w:r>
+        <w:t>and</w:t>
+      </w:r>
+      <w:r>
+        <w:t xml:space="preserve"> that </w:t>
+      </w:r>
+      <w:r>
+        <w:rPr>
+          <w:b/>
+        </w:rPr>
+        <w:t>Resolving power</w:t>
+      </w:r>
+      <w:r>
+        <w:t xml:space="preserve"> is set to 50</w:t>
+      </w:r>
+      <w:r>
+        <w:t>. The form should look like this:</w:t>
+      </w:r>
+    </w:p>
+    <w:p>
       <w:r>
         <w:rPr>
           <w:noProof/>
         </w:rPr>
-        <w:lastRenderedPageBreak/>
         <w:drawing>
-          <wp:inline distT="0" distB="0" distL="0" distR="0" wp14:anchorId="71213C64" wp14:editId="1616E37E">
-            <wp:extent cx="3781425" cy="5753100"/>
+          <wp:inline distT="0" distB="0" distL="0" distR="0" wp14:anchorId="29B6242A" wp14:editId="6300D30B">
+            <wp:extent cx="3781425" cy="5734050"/>
             <wp:effectExtent l="0" t="0" r="9525" b="0"/>
-            <wp:docPr id="34" name="Picture 34"/>
+            <wp:docPr id="18" name="Picture 18"/>
             <wp:cNvGraphicFramePr>
               <a:graphicFrameLocks xmlns:a="http://schemas.openxmlformats.org/drawingml/2006/main" noChangeAspect="1"/>
             </wp:cNvGraphicFramePr>
@@ -4858,7 +4849,7 @@
                   <pic:spPr>
                     <a:xfrm>
                       <a:off x="0" y="0"/>
-                      <a:ext cx="3781425" cy="5753100"/>
+                      <a:ext cx="3781425" cy="5734050"/>
                     </a:xfrm>
                     <a:prstGeom prst="rect">
                       <a:avLst/>
@@ -4871,12 +4862,19 @@
         </w:drawing>
       </w:r>
     </w:p>
+    <w:p/>
+    <w:p>
+      <w:r>
+        <w:lastRenderedPageBreak/>
+        <w:t>Before reimporting the yeast sample data do the following to also limit the retention time ranges for chromatogram extraction:</w:t>
+      </w:r>
+    </w:p>
     <w:p>
       <w:pPr>
         <w:pStyle w:val="ListParagraph"/>
         <w:numPr>
           <w:ilvl w:val="0"/>
-          <w:numId w:val="12"/>
+          <w:numId w:val="11"/>
         </w:numPr>
         <w:rPr>
           <w:color w:val="000000"/>
@@ -4893,76 +4891,45 @@
           <w:b/>
           <w:color w:val="000000"/>
         </w:rPr>
-        <w:t>OK</w:t>
-      </w:r>
-      <w:r>
-        <w:rPr>
-          <w:color w:val="000000"/>
-        </w:rPr>
-        <w:t xml:space="preserve"> button.</w:t>
-      </w:r>
-    </w:p>
-    <w:p>
-      <w:pPr>
-        <w:rPr>
-          <w:color w:val="000000"/>
-        </w:rPr>
-      </w:pPr>
-      <w:r>
-        <w:rPr>
-          <w:color w:val="000000"/>
-        </w:rPr>
-        <w:t xml:space="preserve">It is also possible to import MS1 only ion mobility data files. In this case drift times </w:t>
-      </w:r>
-      <w:r>
-        <w:rPr>
-          <w:color w:val="000000"/>
-        </w:rPr>
-        <w:t>or</w:t>
-      </w:r>
-      <w:r>
-        <w:rPr>
-          <w:color w:val="000000"/>
-        </w:rPr>
-        <w:t xml:space="preserve"> collision cross section </w:t>
-      </w:r>
-      <w:r>
-        <w:rPr>
-          <w:color w:val="000000"/>
-        </w:rPr>
-        <w:t>will still be used to apply a filter to MS1 spectra</w:t>
-      </w:r>
-      <w:r>
-        <w:rPr>
-          <w:color w:val="000000"/>
-        </w:rPr>
-        <w:t>.  Not included will be the delta drift times for fragments.  With the increased signal intensity associated with MS1 data and the increased selectivity afforded by ion mobility, workflows that are focused on quantitative results may consider forgoing the inclusion of fragmentation when using ion mobility.</w:t>
-      </w:r>
-    </w:p>
-    <w:p>
-      <w:pPr>
-        <w:pStyle w:val="Heading1"/>
-        <w:spacing w:after="120"/>
-      </w:pPr>
-      <w:r>
-        <w:t xml:space="preserve">Reimport the </w:t>
-      </w:r>
-      <w:r>
-        <w:t>Yeast</w:t>
-      </w:r>
-      <w:r>
-        <w:t xml:space="preserve"> Data with Drift Time Filtering</w:t>
-      </w:r>
-    </w:p>
-    <w:p>
-      <w:r>
-        <w:t xml:space="preserve">To reimport the yeast </w:t>
-      </w:r>
-      <w:r>
-        <w:t>data,</w:t>
-      </w:r>
-      <w:r>
-        <w:t xml:space="preserve"> do the following:</w:t>
+        <w:t>Full-Scan</w:t>
+      </w:r>
+      <w:r>
+        <w:rPr>
+          <w:color w:val="000000"/>
+        </w:rPr>
+        <w:t xml:space="preserve"> tab</w:t>
+      </w:r>
+      <w:r>
+        <w:rPr>
+          <w:color w:val="000000"/>
+        </w:rPr>
+        <w:t xml:space="preserve"> on the </w:t>
+      </w:r>
+      <w:r>
+        <w:rPr>
+          <w:color w:val="000000"/>
+        </w:rPr>
+        <w:t xml:space="preserve">click </w:t>
+      </w:r>
+      <w:r>
+        <w:rPr>
+          <w:b/>
+          <w:color w:val="000000"/>
+        </w:rPr>
+        <w:t>Transition Settings</w:t>
+      </w:r>
+      <w:r>
+        <w:rPr>
+          <w:b/>
+          <w:color w:val="000000"/>
+        </w:rPr>
+        <w:t xml:space="preserve"> form</w:t>
+      </w:r>
+      <w:r>
+        <w:rPr>
+          <w:color w:val="000000"/>
+        </w:rPr>
+        <w:t>.</w:t>
       </w:r>
     </w:p>
     <w:p>
@@ -4970,53 +4937,78 @@
         <w:pStyle w:val="ListParagraph"/>
         <w:numPr>
           <w:ilvl w:val="0"/>
-          <w:numId w:val="1"/>
+          <w:numId w:val="11"/>
         </w:numPr>
-      </w:pPr>
-      <w:r>
-        <w:lastRenderedPageBreak/>
-        <w:t xml:space="preserve">From the </w:t>
-      </w:r>
-      <w:r>
-        <w:rPr>
-          <w:b/>
-        </w:rPr>
-        <w:t>File</w:t>
-      </w:r>
-      <w:r>
-        <w:t xml:space="preserve"> menu, choose </w:t>
-      </w:r>
-      <w:r>
-        <w:rPr>
-          <w:b/>
-        </w:rPr>
-        <w:t>Import</w:t>
-      </w:r>
-      <w:r>
-        <w:t xml:space="preserve"> and click </w:t>
-      </w:r>
-      <w:r>
-        <w:rPr>
-          <w:b/>
-        </w:rPr>
-        <w:t>Results</w:t>
-      </w:r>
-    </w:p>
-    <w:p>
-      <w:r>
-        <w:t>This should bring up the following form, letting you know that retentions from existing replicates will be used in the requested chromatogram extraction and allowing you to choose which replicates:</w:t>
-      </w:r>
-    </w:p>
-    <w:p>
+        <w:rPr>
+          <w:color w:val="000000"/>
+        </w:rPr>
+      </w:pPr>
+      <w:r>
+        <w:rPr>
+          <w:color w:val="000000"/>
+        </w:rPr>
+        <w:t xml:space="preserve">Choose the </w:t>
+      </w:r>
+      <w:r>
+        <w:rPr>
+          <w:b/>
+          <w:color w:val="000000"/>
+        </w:rPr>
+        <w:t>Use only scans within [] minutes of predicted RT</w:t>
+      </w:r>
+      <w:r>
+        <w:rPr>
+          <w:color w:val="000000"/>
+        </w:rPr>
+        <w:t xml:space="preserve"> option.</w:t>
+      </w:r>
+    </w:p>
+    <w:p>
+      <w:pPr>
+        <w:pStyle w:val="ListParagraph"/>
+        <w:numPr>
+          <w:ilvl w:val="0"/>
+          <w:numId w:val="11"/>
+        </w:numPr>
+        <w:rPr>
+          <w:color w:val="000000"/>
+        </w:rPr>
+      </w:pPr>
+      <w:r>
+        <w:rPr>
+          <w:color w:val="000000"/>
+        </w:rPr>
+        <w:t>Change the number of minutes to “3” (for +/- 3 minutes or a 6-minute window)</w:t>
+      </w:r>
+    </w:p>
+    <w:p>
+      <w:pPr>
+        <w:rPr>
+          <w:color w:val="000000"/>
+        </w:rPr>
+      </w:pPr>
+      <w:r>
+        <w:rPr>
+          <w:color w:val="000000"/>
+        </w:rPr>
+        <w:t>The form should look like:</w:t>
+      </w:r>
+    </w:p>
+    <w:p>
+      <w:pPr>
+        <w:rPr>
+          <w:color w:val="000000"/>
+        </w:rPr>
+      </w:pPr>
       <w:r>
         <w:rPr>
           <w:noProof/>
         </w:rPr>
         <w:drawing>
-          <wp:inline distT="0" distB="0" distL="0" distR="0" wp14:anchorId="1F3BCB52" wp14:editId="1680F2D9">
-            <wp:extent cx="3419475" cy="4133850"/>
+          <wp:inline distT="0" distB="0" distL="0" distR="0" wp14:anchorId="38743652" wp14:editId="4ED6C9C6">
+            <wp:extent cx="3781425" cy="5734050"/>
             <wp:effectExtent l="0" t="0" r="9525" b="0"/>
-            <wp:docPr id="35" name="Picture 35"/>
+            <wp:docPr id="19" name="Picture 19"/>
             <wp:cNvGraphicFramePr>
               <a:graphicFrameLocks xmlns:a="http://schemas.openxmlformats.org/drawingml/2006/main" noChangeAspect="1"/>
             </wp:cNvGraphicFramePr>
@@ -5036,6 +5028,402 @@
                   <pic:spPr>
                     <a:xfrm>
                       <a:off x="0" y="0"/>
+                      <a:ext cx="3781425" cy="5734050"/>
+                    </a:xfrm>
+                    <a:prstGeom prst="rect">
+                      <a:avLst/>
+                    </a:prstGeom>
+                  </pic:spPr>
+                </pic:pic>
+              </a:graphicData>
+            </a:graphic>
+          </wp:inline>
+        </w:drawing>
+      </w:r>
+    </w:p>
+    <w:p>
+      <w:pPr>
+        <w:pStyle w:val="ListParagraph"/>
+        <w:numPr>
+          <w:ilvl w:val="0"/>
+          <w:numId w:val="12"/>
+        </w:numPr>
+        <w:rPr>
+          <w:color w:val="000000"/>
+        </w:rPr>
+      </w:pPr>
+      <w:r>
+        <w:rPr>
+          <w:color w:val="000000"/>
+        </w:rPr>
+        <w:t xml:space="preserve">Click the </w:t>
+      </w:r>
+      <w:r>
+        <w:rPr>
+          <w:b/>
+          <w:color w:val="000000"/>
+        </w:rPr>
+        <w:t>OK</w:t>
+      </w:r>
+      <w:r>
+        <w:rPr>
+          <w:color w:val="000000"/>
+        </w:rPr>
+        <w:t xml:space="preserve"> button.</w:t>
+      </w:r>
+    </w:p>
+    <w:p>
+      <w:pPr>
+        <w:rPr>
+          <w:color w:val="000000"/>
+        </w:rPr>
+      </w:pPr>
+    </w:p>
+    <w:p>
+      <w:r>
+        <w:lastRenderedPageBreak/>
+        <w:t>Before reimporting the raw data, open the</w:t>
+      </w:r>
+      <w:r>
+        <w:t xml:space="preserve"> </w:t>
+      </w:r>
+      <w:r>
+        <w:rPr>
+          <w:b/>
+        </w:rPr>
+        <w:t>Peptide Settings – Prediction tab</w:t>
+      </w:r>
+      <w:r>
+        <w:t xml:space="preserve"> </w:t>
+      </w:r>
+      <w:r>
+        <w:t xml:space="preserve">and </w:t>
+      </w:r>
+      <w:r>
+        <w:t>make sure that</w:t>
+      </w:r>
+      <w:r>
+        <w:t xml:space="preserve"> that </w:t>
+      </w:r>
+      <w:r>
+        <w:rPr>
+          <w:b/>
+        </w:rPr>
+        <w:t>Use measured retention times when present</w:t>
+      </w:r>
+      <w:r>
+        <w:t xml:space="preserve"> is checked and the </w:t>
+      </w:r>
+      <w:r>
+        <w:rPr>
+          <w:b/>
+        </w:rPr>
+        <w:t xml:space="preserve">Time window </w:t>
+      </w:r>
+      <w:r>
+        <w:t xml:space="preserve">field is set to “6” minutes. </w:t>
+      </w:r>
+    </w:p>
+    <w:p>
+      <w:pPr>
+        <w:pStyle w:val="ListParagraph"/>
+        <w:numPr>
+          <w:ilvl w:val="0"/>
+          <w:numId w:val="10"/>
+        </w:numPr>
+      </w:pPr>
+      <w:r>
+        <w:t xml:space="preserve">On the </w:t>
+      </w:r>
+      <w:r>
+        <w:rPr>
+          <w:b/>
+        </w:rPr>
+        <w:t>Settings</w:t>
+      </w:r>
+      <w:r>
+        <w:t xml:space="preserve"> menu, click </w:t>
+      </w:r>
+      <w:r>
+        <w:rPr>
+          <w:b/>
+        </w:rPr>
+        <w:t>Peptide</w:t>
+      </w:r>
+      <w:r>
+        <w:rPr>
+          <w:b/>
+        </w:rPr>
+        <w:t xml:space="preserve"> Settings</w:t>
+      </w:r>
+      <w:r>
+        <w:t>.</w:t>
+      </w:r>
+      <w:r>
+        <w:t xml:space="preserve"> </w:t>
+      </w:r>
+    </w:p>
+    <w:p>
+      <w:pPr>
+        <w:pStyle w:val="ListParagraph"/>
+        <w:numPr>
+          <w:ilvl w:val="0"/>
+          <w:numId w:val="10"/>
+        </w:numPr>
+      </w:pPr>
+      <w:r>
+        <w:t xml:space="preserve">Click the </w:t>
+      </w:r>
+      <w:r>
+        <w:rPr>
+          <w:b/>
+        </w:rPr>
+        <w:t>Prediction</w:t>
+      </w:r>
+      <w:r>
+        <w:t xml:space="preserve"> tab.</w:t>
+      </w:r>
+    </w:p>
+    <w:p>
+      <w:pPr>
+        <w:rPr>
+          <w:color w:val="000000"/>
+        </w:rPr>
+      </w:pPr>
+      <w:r>
+        <w:t>The form should look like this:</w:t>
+      </w:r>
+    </w:p>
+    <w:p>
+      <w:pPr>
+        <w:rPr>
+          <w:color w:val="000000"/>
+        </w:rPr>
+      </w:pPr>
+      <w:r>
+        <w:rPr>
+          <w:noProof/>
+        </w:rPr>
+        <w:drawing>
+          <wp:inline distT="0" distB="0" distL="0" distR="0" wp14:anchorId="58E99E5E" wp14:editId="16D08DCD">
+            <wp:extent cx="3781425" cy="5191125"/>
+            <wp:effectExtent l="0" t="0" r="9525" b="9525"/>
+            <wp:docPr id="21" name="Picture 21"/>
+            <wp:cNvGraphicFramePr>
+              <a:graphicFrameLocks xmlns:a="http://schemas.openxmlformats.org/drawingml/2006/main" noChangeAspect="1"/>
+            </wp:cNvGraphicFramePr>
+            <a:graphic xmlns:a="http://schemas.openxmlformats.org/drawingml/2006/main">
+              <a:graphicData uri="http://schemas.openxmlformats.org/drawingml/2006/picture">
+                <pic:pic xmlns:pic="http://schemas.openxmlformats.org/drawingml/2006/picture">
+                  <pic:nvPicPr>
+                    <pic:cNvPr id="1" name=""/>
+                    <pic:cNvPicPr/>
+                  </pic:nvPicPr>
+                  <pic:blipFill>
+                    <a:blip r:embed="rId35"/>
+                    <a:stretch>
+                      <a:fillRect/>
+                    </a:stretch>
+                  </pic:blipFill>
+                  <pic:spPr>
+                    <a:xfrm>
+                      <a:off x="0" y="0"/>
+                      <a:ext cx="3781425" cy="5191125"/>
+                    </a:xfrm>
+                    <a:prstGeom prst="rect">
+                      <a:avLst/>
+                    </a:prstGeom>
+                  </pic:spPr>
+                </pic:pic>
+              </a:graphicData>
+            </a:graphic>
+          </wp:inline>
+        </w:drawing>
+      </w:r>
+    </w:p>
+    <w:p>
+      <w:pPr>
+        <w:pStyle w:val="ListParagraph"/>
+        <w:numPr>
+          <w:ilvl w:val="0"/>
+          <w:numId w:val="12"/>
+        </w:numPr>
+        <w:rPr>
+          <w:color w:val="000000"/>
+        </w:rPr>
+      </w:pPr>
+      <w:r>
+        <w:rPr>
+          <w:color w:val="000000"/>
+        </w:rPr>
+        <w:t xml:space="preserve">Click the </w:t>
+      </w:r>
+      <w:r>
+        <w:rPr>
+          <w:b/>
+          <w:color w:val="000000"/>
+        </w:rPr>
+        <w:t>OK</w:t>
+      </w:r>
+      <w:r>
+        <w:rPr>
+          <w:color w:val="000000"/>
+        </w:rPr>
+        <w:t xml:space="preserve"> button.</w:t>
+      </w:r>
+    </w:p>
+    <w:p>
+      <w:pPr>
+        <w:rPr>
+          <w:color w:val="000000"/>
+        </w:rPr>
+      </w:pPr>
+      <w:r>
+        <w:rPr>
+          <w:color w:val="000000"/>
+        </w:rPr>
+        <w:t>Note that in this example we are working with MS/MS data, but i</w:t>
+      </w:r>
+      <w:r>
+        <w:rPr>
+          <w:color w:val="000000"/>
+        </w:rPr>
+        <w:t xml:space="preserve">t is also possible to import MS1 only ion mobility data files. In this case drift times </w:t>
+      </w:r>
+      <w:r>
+        <w:rPr>
+          <w:color w:val="000000"/>
+        </w:rPr>
+        <w:t>or</w:t>
+      </w:r>
+      <w:r>
+        <w:rPr>
+          <w:color w:val="000000"/>
+        </w:rPr>
+        <w:t xml:space="preserve"> collision cross section </w:t>
+      </w:r>
+      <w:r>
+        <w:rPr>
+          <w:color w:val="000000"/>
+        </w:rPr>
+        <w:t>will still be used to apply a filter to MS1 spectra</w:t>
+      </w:r>
+      <w:r>
+        <w:rPr>
+          <w:color w:val="000000"/>
+        </w:rPr>
+        <w:t xml:space="preserve">.  Not included will be the delta drift times for fragments.  With the increased signal intensity associated with MS1 data and the increased selectivity afforded by ion mobility, workflows that </w:t>
+      </w:r>
+      <w:r>
+        <w:rPr>
+          <w:color w:val="000000"/>
+        </w:rPr>
+        <w:lastRenderedPageBreak/>
+        <w:t>are focused on quantitative results may consider forgoing the inclusion of fragmentation when using ion mobility.</w:t>
+      </w:r>
+    </w:p>
+    <w:p>
+      <w:pPr>
+        <w:pStyle w:val="Heading1"/>
+        <w:spacing w:after="120"/>
+      </w:pPr>
+      <w:r>
+        <w:t xml:space="preserve">Reimport the </w:t>
+      </w:r>
+      <w:r>
+        <w:t>Yeast</w:t>
+      </w:r>
+      <w:r>
+        <w:t xml:space="preserve"> Data with </w:t>
+      </w:r>
+      <w:r>
+        <w:t>Ion Mobility</w:t>
+      </w:r>
+      <w:r>
+        <w:t xml:space="preserve"> Filtering</w:t>
+      </w:r>
+    </w:p>
+    <w:p>
+      <w:r>
+        <w:t xml:space="preserve">To reimport the yeast </w:t>
+      </w:r>
+      <w:r>
+        <w:t>data,</w:t>
+      </w:r>
+      <w:r>
+        <w:t xml:space="preserve"> do the following:</w:t>
+      </w:r>
+    </w:p>
+    <w:p>
+      <w:pPr>
+        <w:pStyle w:val="ListParagraph"/>
+        <w:numPr>
+          <w:ilvl w:val="0"/>
+          <w:numId w:val="1"/>
+        </w:numPr>
+      </w:pPr>
+      <w:r>
+        <w:t xml:space="preserve">From the </w:t>
+      </w:r>
+      <w:r>
+        <w:rPr>
+          <w:b/>
+        </w:rPr>
+        <w:t>File</w:t>
+      </w:r>
+      <w:r>
+        <w:t xml:space="preserve"> menu, choose </w:t>
+      </w:r>
+      <w:r>
+        <w:rPr>
+          <w:b/>
+        </w:rPr>
+        <w:t>Import</w:t>
+      </w:r>
+      <w:r>
+        <w:t xml:space="preserve"> and click </w:t>
+      </w:r>
+      <w:r>
+        <w:rPr>
+          <w:b/>
+        </w:rPr>
+        <w:t>Results</w:t>
+      </w:r>
+    </w:p>
+    <w:p>
+      <w:r>
+        <w:t>This should bring up the following form, letting you know that retentions from existing replicates will be used in the requested chromatogram extraction and allowing you to choose which replicates:</w:t>
+      </w:r>
+    </w:p>
+    <w:p>
+      <w:r>
+        <w:rPr>
+          <w:noProof/>
+        </w:rPr>
+        <w:drawing>
+          <wp:inline distT="0" distB="0" distL="0" distR="0" wp14:anchorId="1F3BCB52" wp14:editId="1680F2D9">
+            <wp:extent cx="3419475" cy="4133850"/>
+            <wp:effectExtent l="0" t="0" r="9525" b="0"/>
+            <wp:docPr id="35" name="Picture 35"/>
+            <wp:cNvGraphicFramePr>
+              <a:graphicFrameLocks xmlns:a="http://schemas.openxmlformats.org/drawingml/2006/main" noChangeAspect="1"/>
+            </wp:cNvGraphicFramePr>
+            <a:graphic xmlns:a="http://schemas.openxmlformats.org/drawingml/2006/main">
+              <a:graphicData uri="http://schemas.openxmlformats.org/drawingml/2006/picture">
+                <pic:pic xmlns:pic="http://schemas.openxmlformats.org/drawingml/2006/picture">
+                  <pic:nvPicPr>
+                    <pic:cNvPr id="1" name=""/>
+                    <pic:cNvPicPr/>
+                  </pic:nvPicPr>
+                  <pic:blipFill>
+                    <a:blip r:embed="rId36"/>
+                    <a:stretch>
+                      <a:fillRect/>
+                    </a:stretch>
+                  </pic:blipFill>
+                  <pic:spPr>
+                    <a:xfrm>
+                      <a:off x="0" y="0"/>
                       <a:ext cx="3419475" cy="4133850"/>
                     </a:xfrm>
                     <a:prstGeom prst="rect">
@@ -5247,7 +5635,7 @@
                     </pic:cNvPicPr>
                   </pic:nvPicPr>
                   <pic:blipFill>
-                    <a:blip r:embed="rId35">
+                    <a:blip r:embed="rId37">
                       <a:extLst>
                         <a:ext uri="{28A0092B-C50C-407E-A947-70E740481C1C}">
                           <a14:useLocalDpi xmlns:a14="http://schemas.microsoft.com/office/drawing/2010/main" val="0"/>
@@ -5367,7 +5755,7 @@
                     </pic:cNvPicPr>
                   </pic:nvPicPr>
                   <pic:blipFill>
-                    <a:blip r:embed="rId36">
+                    <a:blip r:embed="rId38">
                       <a:extLst>
                         <a:ext uri="{28A0092B-C50C-407E-A947-70E740481C1C}">
                           <a14:useLocalDpi xmlns:a14="http://schemas.microsoft.com/office/drawing/2010/main" val="0"/>
@@ -5401,7 +5789,13 @@
     </w:p>
     <w:p>
       <w:r>
-        <w:t xml:space="preserve">You can now see the horizontal violet range showing the filter imposed by the drift time predictor you trained. Signal outside this range is now ignored by Skyline. You can also see a very light “y3” annotation just under the legend showing the location of the </w:t>
+        <w:t>You can now see the horizontal violet range sh</w:t>
+      </w:r>
+      <w:r>
+        <w:t xml:space="preserve">owing the filter imposed by filtering with the ion mobility library </w:t>
+      </w:r>
+      <w:r>
+        <w:t xml:space="preserve">you trained. Signal outside this range is now ignored by Skyline. You can also see a very light “y3” annotation just under the legend showing the location of the </w:t>
       </w:r>
       <w:r>
         <w:rPr>
@@ -5528,7 +5922,7 @@
                     </pic:cNvPicPr>
                   </pic:nvPicPr>
                   <pic:blipFill>
-                    <a:blip r:embed="rId37">
+                    <a:blip r:embed="rId39">
                       <a:extLst>
                         <a:ext uri="{28A0092B-C50C-407E-A947-70E740481C1C}">
                           <a14:useLocalDpi xmlns:a14="http://schemas.microsoft.com/office/drawing/2010/main" val="0"/>
@@ -5584,7 +5978,7 @@
                     </pic:cNvPicPr>
                   </pic:nvPicPr>
                   <pic:blipFill>
-                    <a:blip r:embed="rId38">
+                    <a:blip r:embed="rId40">
                       <a:extLst>
                         <a:ext uri="{28A0092B-C50C-407E-A947-70E740481C1C}">
                           <a14:useLocalDpi xmlns:a14="http://schemas.microsoft.com/office/drawing/2010/main" val="0"/>
@@ -5642,7 +6036,7 @@
                     </pic:cNvPicPr>
                   </pic:nvPicPr>
                   <pic:blipFill>
-                    <a:blip r:embed="rId39">
+                    <a:blip r:embed="rId41">
                       <a:extLst>
                         <a:ext uri="{28A0092B-C50C-407E-A947-70E740481C1C}">
                           <a14:useLocalDpi xmlns:a14="http://schemas.microsoft.com/office/drawing/2010/main" val="0"/>
@@ -5701,7 +6095,7 @@
                     </pic:cNvPicPr>
                   </pic:nvPicPr>
                   <pic:blipFill>
-                    <a:blip r:embed="rId40">
+                    <a:blip r:embed="rId42">
                       <a:extLst>
                         <a:ext uri="{28A0092B-C50C-407E-A947-70E740481C1C}">
                           <a14:useLocalDpi xmlns:a14="http://schemas.microsoft.com/office/drawing/2010/main" val="0"/>
@@ -5744,7 +6138,13 @@
         <w:spacing w:after="120"/>
       </w:pPr>
       <w:r>
-        <w:t>Reimport the Water Data with Drift Time Filtering</w:t>
+        <w:t xml:space="preserve">Reimport the Water Data with </w:t>
+      </w:r>
+      <w:r>
+        <w:t>Ion Mobility</w:t>
+      </w:r>
+      <w:r>
+        <w:t xml:space="preserve"> Filtering</w:t>
       </w:r>
     </w:p>
     <w:p>
@@ -5892,17 +6292,32 @@
         <w:t>.</w:t>
       </w:r>
       <w:r>
-        <w:t xml:space="preserve"> You now understand the settings required for chromatogram extraction from this data. You have learned to interpret the alternating MS1 and MS/MS three-dimensional spectra produced by an ion mobility enabled mass spectrometer. You can now train an ion mobility predictor from a simplified sample for use in a more complex sample and use that predictor</w:t>
-      </w:r>
-      <w:r>
-        <w:t xml:space="preserve"> to enhance the selectivity of chromatograms extracted by Skyline. With the interactive plots in Skyline, you can now navigate and understand this highly dimensional data and you will be able to use it to </w:t>
-      </w:r>
-      <w:r>
-        <w:t>improve your quantitative measurements of peptide ions.</w:t>
+        <w:t xml:space="preserve"> You now understand the settings required for chromatogram extraction from this data. You have learned to interpret the alternating MS1 and MS/MS three-dimensional spectra produced by an ion mobility enabled mass spectrometer. You can now train an ion mobility </w:t>
+      </w:r>
+      <w:r>
+        <w:t>library</w:t>
+      </w:r>
+      <w:r>
+        <w:t xml:space="preserve"> from a simplified sample for use in a more complex sample and use that </w:t>
+      </w:r>
+      <w:r>
+        <w:t xml:space="preserve">library </w:t>
+      </w:r>
+      <w:r>
+        <w:t xml:space="preserve">to enhance the selectivity of chromatograms extracted by Skyline. With the interactive plots in Skyline, you can now navigate and understand this highly dimensional data and you will be able to use it to </w:t>
+      </w:r>
+      <w:r>
+        <w:t xml:space="preserve">improve your quantitative measurements of </w:t>
+      </w:r>
+      <w:r>
+        <w:t>target</w:t>
+      </w:r>
+      <w:r>
+        <w:t xml:space="preserve"> ions.</w:t>
       </w:r>
     </w:p>
     <w:sectPr>
-      <w:footerReference w:type="default" r:id="rId41"/>
+      <w:footerReference w:type="default" r:id="rId43"/>
       <w:pgSz w:w="12240" w:h="15840"/>
       <w:pgMar w:top="1440" w:right="1440" w:bottom="1440" w:left="1440" w:header="720" w:footer="720" w:gutter="0"/>
       <w:cols w:space="720"/>
@@ -5913,7 +6328,7 @@
 </file>
 
 <file path=word/endnotes.xml><?xml version="1.0" encoding="utf-8"?>
-<w:endnotes xmlns:wpc="http://schemas.microsoft.com/office/word/2010/wordprocessingCanvas" xmlns:cx="http://schemas.microsoft.com/office/drawing/2014/chartex" xmlns:cx1="http://schemas.microsoft.com/office/drawing/2015/9/8/chartex" xmlns:cx2="http://schemas.microsoft.com/office/drawing/2015/10/21/chartex" xmlns:cx3="http://schemas.microsoft.com/office/drawing/2016/5/9/chartex" xmlns:cx4="http://schemas.microsoft.com/office/drawing/2016/5/10/chartex" xmlns:cx5="http://schemas.microsoft.com/office/drawing/2016/5/11/chartex" xmlns:cx6="http://schemas.microsoft.com/office/drawing/2016/5/12/chartex" xmlns:cx7="http://schemas.microsoft.com/office/drawing/2016/5/13/chartex" xmlns:cx8="http://schemas.microsoft.com/office/drawing/2016/5/14/chartex" xmlns:mc="http://schemas.openxmlformats.org/markup-compatibility/2006" xmlns:aink="http://schemas.microsoft.com/office/drawing/2016/ink" xmlns:am3d="http://schemas.microsoft.com/office/drawing/2017/model3d" xmlns:o="urn:schemas-microsoft-com:office:office" xmlns:r="http://schemas.openxmlformats.org/officeDocument/2006/relationships" xmlns:m="http://schemas.openxmlformats.org/officeDocument/2006/math" xmlns:v="urn:schemas-microsoft-com:vml" xmlns:wp14="http://schemas.microsoft.com/office/word/2010/wordprocessingDrawing" xmlns:wp="http://schemas.openxmlformats.org/drawingml/2006/wordprocessingDrawing" xmlns:w10="urn:schemas-microsoft-com:office:word" xmlns:w="http://schemas.openxmlformats.org/wordprocessingml/2006/main" xmlns:w14="http://schemas.microsoft.com/office/word/2010/wordml" xmlns:w15="http://schemas.microsoft.com/office/word/2012/wordml" xmlns:w16cid="http://schemas.microsoft.com/office/word/2016/wordml/cid" xmlns:w16se="http://schemas.microsoft.com/office/word/2015/wordml/symex" xmlns:wpg="http://schemas.microsoft.com/office/word/2010/wordprocessingGroup" xmlns:wpi="http://schemas.microsoft.com/office/word/2010/wordprocessingInk" xmlns:wne="http://schemas.microsoft.com/office/word/2006/wordml" xmlns:wps="http://schemas.microsoft.com/office/word/2010/wordprocessingShape" mc:Ignorable="w14 w15 w16se w16cid wp14">
+<w:endnotes xmlns:wpc="http://schemas.microsoft.com/office/word/2010/wordprocessingCanvas" xmlns:cx="http://schemas.microsoft.com/office/drawing/2014/chartex" xmlns:mc="http://schemas.openxmlformats.org/markup-compatibility/2006" xmlns:o="urn:schemas-microsoft-com:office:office" xmlns:r="http://schemas.openxmlformats.org/officeDocument/2006/relationships" xmlns:m="http://schemas.openxmlformats.org/officeDocument/2006/math" xmlns:v="urn:schemas-microsoft-com:vml" xmlns:wp14="http://schemas.microsoft.com/office/word/2010/wordprocessingDrawing" xmlns:wp="http://schemas.openxmlformats.org/drawingml/2006/wordprocessingDrawing" xmlns:w10="urn:schemas-microsoft-com:office:word" xmlns:w="http://schemas.openxmlformats.org/wordprocessingml/2006/main" xmlns:w14="http://schemas.microsoft.com/office/word/2010/wordml" xmlns:w15="http://schemas.microsoft.com/office/word/2012/wordml" xmlns:w16se="http://schemas.microsoft.com/office/word/2015/wordml/symex" xmlns:wpg="http://schemas.microsoft.com/office/word/2010/wordprocessingGroup" xmlns:wpi="http://schemas.microsoft.com/office/word/2010/wordprocessingInk" xmlns:wne="http://schemas.microsoft.com/office/word/2006/wordml" xmlns:wps="http://schemas.microsoft.com/office/word/2010/wordprocessingShape" mc:Ignorable="w14 w15 w16se wp14">
   <w:endnote w:type="separator" w:id="-1">
     <w:p>
       <w:pPr>
@@ -5938,7 +6353,7 @@
 </file>
 
 <file path=word/footer1.xml><?xml version="1.0" encoding="utf-8"?>
-<w:ftr xmlns:wpc="http://schemas.microsoft.com/office/word/2010/wordprocessingCanvas" xmlns:cx="http://schemas.microsoft.com/office/drawing/2014/chartex" xmlns:cx1="http://schemas.microsoft.com/office/drawing/2015/9/8/chartex" xmlns:cx2="http://schemas.microsoft.com/office/drawing/2015/10/21/chartex" xmlns:cx3="http://schemas.microsoft.com/office/drawing/2016/5/9/chartex" xmlns:cx4="http://schemas.microsoft.com/office/drawing/2016/5/10/chartex" xmlns:cx5="http://schemas.microsoft.com/office/drawing/2016/5/11/chartex" xmlns:cx6="http://schemas.microsoft.com/office/drawing/2016/5/12/chartex" xmlns:cx7="http://schemas.microsoft.com/office/drawing/2016/5/13/chartex" xmlns:cx8="http://schemas.microsoft.com/office/drawing/2016/5/14/chartex" xmlns:mc="http://schemas.openxmlformats.org/markup-compatibility/2006" xmlns:aink="http://schemas.microsoft.com/office/drawing/2016/ink" xmlns:am3d="http://schemas.microsoft.com/office/drawing/2017/model3d" xmlns:o="urn:schemas-microsoft-com:office:office" xmlns:r="http://schemas.openxmlformats.org/officeDocument/2006/relationships" xmlns:m="http://schemas.openxmlformats.org/officeDocument/2006/math" xmlns:v="urn:schemas-microsoft-com:vml" xmlns:wp14="http://schemas.microsoft.com/office/word/2010/wordprocessingDrawing" xmlns:wp="http://schemas.openxmlformats.org/drawingml/2006/wordprocessingDrawing" xmlns:w10="urn:schemas-microsoft-com:office:word" xmlns:w="http://schemas.openxmlformats.org/wordprocessingml/2006/main" xmlns:w14="http://schemas.microsoft.com/office/word/2010/wordml" xmlns:w15="http://schemas.microsoft.com/office/word/2012/wordml" xmlns:w16cid="http://schemas.microsoft.com/office/word/2016/wordml/cid" xmlns:w16se="http://schemas.microsoft.com/office/word/2015/wordml/symex" xmlns:wpg="http://schemas.microsoft.com/office/word/2010/wordprocessingGroup" xmlns:wpi="http://schemas.microsoft.com/office/word/2010/wordprocessingInk" xmlns:wne="http://schemas.microsoft.com/office/word/2006/wordml" xmlns:wps="http://schemas.microsoft.com/office/word/2010/wordprocessingShape" mc:Ignorable="w14 w15 w16se w16cid wp14">
+<w:ftr xmlns:wpc="http://schemas.microsoft.com/office/word/2010/wordprocessingCanvas" xmlns:cx="http://schemas.microsoft.com/office/drawing/2014/chartex" xmlns:mc="http://schemas.openxmlformats.org/markup-compatibility/2006" xmlns:o="urn:schemas-microsoft-com:office:office" xmlns:r="http://schemas.openxmlformats.org/officeDocument/2006/relationships" xmlns:m="http://schemas.openxmlformats.org/officeDocument/2006/math" xmlns:v="urn:schemas-microsoft-com:vml" xmlns:wp14="http://schemas.microsoft.com/office/word/2010/wordprocessingDrawing" xmlns:wp="http://schemas.openxmlformats.org/drawingml/2006/wordprocessingDrawing" xmlns:w10="urn:schemas-microsoft-com:office:word" xmlns:w="http://schemas.openxmlformats.org/wordprocessingml/2006/main" xmlns:w14="http://schemas.microsoft.com/office/word/2010/wordml" xmlns:w15="http://schemas.microsoft.com/office/word/2012/wordml" xmlns:w16se="http://schemas.microsoft.com/office/word/2015/wordml/symex" xmlns:wpg="http://schemas.microsoft.com/office/word/2010/wordprocessingGroup" xmlns:wpi="http://schemas.microsoft.com/office/word/2010/wordprocessingInk" xmlns:wne="http://schemas.microsoft.com/office/word/2006/wordml" xmlns:wps="http://schemas.microsoft.com/office/word/2010/wordprocessingShape" mc:Ignorable="w14 w15 w16se wp14">
   <w:p>
     <w:pPr>
       <w:pStyle w:val="Footer"/>
@@ -5957,7 +6372,7 @@
       <w:rPr>
         <w:noProof/>
       </w:rPr>
-      <w:t>26</w:t>
+      <w:t>6</w:t>
     </w:r>
     <w:r>
       <w:fldChar w:fldCharType="end"/>
@@ -5972,7 +6387,7 @@
 </file>
 
 <file path=word/footnotes.xml><?xml version="1.0" encoding="utf-8"?>
-<w:footnotes xmlns:wpc="http://schemas.microsoft.com/office/word/2010/wordprocessingCanvas" xmlns:cx="http://schemas.microsoft.com/office/drawing/2014/chartex" xmlns:cx1="http://schemas.microsoft.com/office/drawing/2015/9/8/chartex" xmlns:cx2="http://schemas.microsoft.com/office/drawing/2015/10/21/chartex" xmlns:cx3="http://schemas.microsoft.com/office/drawing/2016/5/9/chartex" xmlns:cx4="http://schemas.microsoft.com/office/drawing/2016/5/10/chartex" xmlns:cx5="http://schemas.microsoft.com/office/drawing/2016/5/11/chartex" xmlns:cx6="http://schemas.microsoft.com/office/drawing/2016/5/12/chartex" xmlns:cx7="http://schemas.microsoft.com/office/drawing/2016/5/13/chartex" xmlns:cx8="http://schemas.microsoft.com/office/drawing/2016/5/14/chartex" xmlns:mc="http://schemas.openxmlformats.org/markup-compatibility/2006" xmlns:aink="http://schemas.microsoft.com/office/drawing/2016/ink" xmlns:am3d="http://schemas.microsoft.com/office/drawing/2017/model3d" xmlns:o="urn:schemas-microsoft-com:office:office" xmlns:r="http://schemas.openxmlformats.org/officeDocument/2006/relationships" xmlns:m="http://schemas.openxmlformats.org/officeDocument/2006/math" xmlns:v="urn:schemas-microsoft-com:vml" xmlns:wp14="http://schemas.microsoft.com/office/word/2010/wordprocessingDrawing" xmlns:wp="http://schemas.openxmlformats.org/drawingml/2006/wordprocessingDrawing" xmlns:w10="urn:schemas-microsoft-com:office:word" xmlns:w="http://schemas.openxmlformats.org/wordprocessingml/2006/main" xmlns:w14="http://schemas.microsoft.com/office/word/2010/wordml" xmlns:w15="http://schemas.microsoft.com/office/word/2012/wordml" xmlns:w16cid="http://schemas.microsoft.com/office/word/2016/wordml/cid" xmlns:w16se="http://schemas.microsoft.com/office/word/2015/wordml/symex" xmlns:wpg="http://schemas.microsoft.com/office/word/2010/wordprocessingGroup" xmlns:wpi="http://schemas.microsoft.com/office/word/2010/wordprocessingInk" xmlns:wne="http://schemas.microsoft.com/office/word/2006/wordml" xmlns:wps="http://schemas.microsoft.com/office/word/2010/wordprocessingShape" mc:Ignorable="w14 w15 w16se w16cid wp14">
+<w:footnotes xmlns:wpc="http://schemas.microsoft.com/office/word/2010/wordprocessingCanvas" xmlns:cx="http://schemas.microsoft.com/office/drawing/2014/chartex" xmlns:mc="http://schemas.openxmlformats.org/markup-compatibility/2006" xmlns:o="urn:schemas-microsoft-com:office:office" xmlns:r="http://schemas.openxmlformats.org/officeDocument/2006/relationships" xmlns:m="http://schemas.openxmlformats.org/officeDocument/2006/math" xmlns:v="urn:schemas-microsoft-com:vml" xmlns:wp14="http://schemas.microsoft.com/office/word/2010/wordprocessingDrawing" xmlns:wp="http://schemas.openxmlformats.org/drawingml/2006/wordprocessingDrawing" xmlns:w10="urn:schemas-microsoft-com:office:word" xmlns:w="http://schemas.openxmlformats.org/wordprocessingml/2006/main" xmlns:w14="http://schemas.microsoft.com/office/word/2010/wordml" xmlns:w15="http://schemas.microsoft.com/office/word/2012/wordml" xmlns:w16se="http://schemas.microsoft.com/office/word/2015/wordml/symex" xmlns:wpg="http://schemas.microsoft.com/office/word/2010/wordprocessingGroup" xmlns:wpi="http://schemas.microsoft.com/office/word/2010/wordprocessingInk" xmlns:wne="http://schemas.microsoft.com/office/word/2006/wordml" xmlns:wps="http://schemas.microsoft.com/office/word/2010/wordprocessingShape" mc:Ignorable="w14 w15 w16se wp14">
   <w:footnote w:type="separator" w:id="-1">
     <w:p>
       <w:pPr>
@@ -5997,7 +6412,7 @@
 </file>
 
 <file path=word/numbering.xml><?xml version="1.0" encoding="utf-8"?>
-<w:numbering xmlns:wpc="http://schemas.microsoft.com/office/word/2010/wordprocessingCanvas" xmlns:cx="http://schemas.microsoft.com/office/drawing/2014/chartex" xmlns:cx1="http://schemas.microsoft.com/office/drawing/2015/9/8/chartex" xmlns:cx2="http://schemas.microsoft.com/office/drawing/2015/10/21/chartex" xmlns:cx3="http://schemas.microsoft.com/office/drawing/2016/5/9/chartex" xmlns:cx4="http://schemas.microsoft.com/office/drawing/2016/5/10/chartex" xmlns:cx5="http://schemas.microsoft.com/office/drawing/2016/5/11/chartex" xmlns:cx6="http://schemas.microsoft.com/office/drawing/2016/5/12/chartex" xmlns:cx7="http://schemas.microsoft.com/office/drawing/2016/5/13/chartex" xmlns:cx8="http://schemas.microsoft.com/office/drawing/2016/5/14/chartex" xmlns:mc="http://schemas.openxmlformats.org/markup-compatibility/2006" xmlns:aink="http://schemas.microsoft.com/office/drawing/2016/ink" xmlns:am3d="http://schemas.microsoft.com/office/drawing/2017/model3d" xmlns:o="urn:schemas-microsoft-com:office:office" xmlns:r="http://schemas.openxmlformats.org/officeDocument/2006/relationships" xmlns:m="http://schemas.openxmlformats.org/officeDocument/2006/math" xmlns:v="urn:schemas-microsoft-com:vml" xmlns:wp14="http://schemas.microsoft.com/office/word/2010/wordprocessingDrawing" xmlns:wp="http://schemas.openxmlformats.org/drawingml/2006/wordprocessingDrawing" xmlns:w10="urn:schemas-microsoft-com:office:word" xmlns:w="http://schemas.openxmlformats.org/wordprocessingml/2006/main" xmlns:w14="http://schemas.microsoft.com/office/word/2010/wordml" xmlns:w15="http://schemas.microsoft.com/office/word/2012/wordml" xmlns:w16cid="http://schemas.microsoft.com/office/word/2016/wordml/cid" xmlns:w16se="http://schemas.microsoft.com/office/word/2015/wordml/symex" xmlns:wpg="http://schemas.microsoft.com/office/word/2010/wordprocessingGroup" xmlns:wpi="http://schemas.microsoft.com/office/word/2010/wordprocessingInk" xmlns:wne="http://schemas.microsoft.com/office/word/2006/wordml" xmlns:wps="http://schemas.microsoft.com/office/word/2010/wordprocessingShape" mc:Ignorable="w14 w15 w16se w16cid wp14">
+<w:numbering xmlns:wpc="http://schemas.microsoft.com/office/word/2010/wordprocessingCanvas" xmlns:cx="http://schemas.microsoft.com/office/drawing/2014/chartex" xmlns:mc="http://schemas.openxmlformats.org/markup-compatibility/2006" xmlns:o="urn:schemas-microsoft-com:office:office" xmlns:r="http://schemas.openxmlformats.org/officeDocument/2006/relationships" xmlns:m="http://schemas.openxmlformats.org/officeDocument/2006/math" xmlns:v="urn:schemas-microsoft-com:vml" xmlns:wp14="http://schemas.microsoft.com/office/word/2010/wordprocessingDrawing" xmlns:wp="http://schemas.openxmlformats.org/drawingml/2006/wordprocessingDrawing" xmlns:w10="urn:schemas-microsoft-com:office:word" xmlns:w="http://schemas.openxmlformats.org/wordprocessingml/2006/main" xmlns:w14="http://schemas.microsoft.com/office/word/2010/wordml" xmlns:w15="http://schemas.microsoft.com/office/word/2012/wordml" xmlns:w16se="http://schemas.microsoft.com/office/word/2015/wordml/symex" xmlns:wpg="http://schemas.microsoft.com/office/word/2010/wordprocessingGroup" xmlns:wpi="http://schemas.microsoft.com/office/word/2010/wordprocessingInk" xmlns:wne="http://schemas.microsoft.com/office/word/2006/wordml" xmlns:wps="http://schemas.microsoft.com/office/word/2010/wordprocessingShape" mc:Ignorable="w14 w15 w16se wp14">
   <w:abstractNum w:abstractNumId="0" w15:restartNumberingAfterBreak="0">
     <w:nsid w:val="06756B15"/>
     <w:multiLevelType w:val="hybridMultilevel"/>
@@ -7627,7 +8042,7 @@
 </file>
 
 <file path=word/styles.xml><?xml version="1.0" encoding="utf-8"?>
-<w:styles xmlns:mc="http://schemas.openxmlformats.org/markup-compatibility/2006" xmlns:r="http://schemas.openxmlformats.org/officeDocument/2006/relationships" xmlns:w="http://schemas.openxmlformats.org/wordprocessingml/2006/main" xmlns:w14="http://schemas.microsoft.com/office/word/2010/wordml" xmlns:w15="http://schemas.microsoft.com/office/word/2012/wordml" xmlns:w16cid="http://schemas.microsoft.com/office/word/2016/wordml/cid" xmlns:w16se="http://schemas.microsoft.com/office/word/2015/wordml/symex" mc:Ignorable="w14 w15 w16se w16cid">
+<w:styles xmlns:mc="http://schemas.openxmlformats.org/markup-compatibility/2006" xmlns:r="http://schemas.openxmlformats.org/officeDocument/2006/relationships" xmlns:w="http://schemas.openxmlformats.org/wordprocessingml/2006/main" xmlns:w14="http://schemas.microsoft.com/office/word/2010/wordml" xmlns:w15="http://schemas.microsoft.com/office/word/2012/wordml" xmlns:w16se="http://schemas.microsoft.com/office/word/2015/wordml/symex" mc:Ignorable="w14 w15 w16se">
   <w:docDefaults>
     <w:rPrDefault>
       <w:rPr>
@@ -7637,7 +8052,7 @@
     </w:rPrDefault>
     <w:pPrDefault/>
   </w:docDefaults>
-  <w:latentStyles w:defLockedState="0" w:defUIPriority="0" w:defSemiHidden="0" w:defUnhideWhenUsed="0" w:defQFormat="0" w:count="375">
+  <w:latentStyles w:defLockedState="0" w:defUIPriority="0" w:defSemiHidden="0" w:defUnhideWhenUsed="0" w:defQFormat="0" w:count="371">
     <w:lsdException w:name="Normal" w:locked="1" w:qFormat="1"/>
     <w:lsdException w:name="heading 1" w:locked="1" w:qFormat="1"/>
     <w:lsdException w:name="heading 2" w:locked="1" w:qFormat="1"/>
@@ -8003,10 +8418,6 @@
     <w:lsdException w:name="List Table 5 Dark Accent 6" w:uiPriority="50"/>
     <w:lsdException w:name="List Table 6 Colorful Accent 6" w:uiPriority="51"/>
     <w:lsdException w:name="List Table 7 Colorful Accent 6" w:uiPriority="52"/>
-    <w:lsdException w:name="Mention" w:semiHidden="1" w:uiPriority="99" w:unhideWhenUsed="1"/>
-    <w:lsdException w:name="Smart Hyperlink" w:semiHidden="1" w:uiPriority="99" w:unhideWhenUsed="1"/>
-    <w:lsdException w:name="Hashtag" w:semiHidden="1" w:uiPriority="99" w:unhideWhenUsed="1"/>
-    <w:lsdException w:name="Unresolved Mention" w:semiHidden="1" w:uiPriority="99" w:unhideWhenUsed="1"/>
   </w:latentStyles>
   <w:style w:type="paragraph" w:default="1" w:styleId="Normal">
     <w:name w:val="Normal"/>
@@ -8429,7 +8840,7 @@
       <w:bCs/>
     </w:rPr>
   </w:style>
-  <w:style w:type="character" w:styleId="UnresolvedMention">
+  <w:style w:type="character" w:customStyle="1" w:styleId="UnresolvedMention">
     <w:name w:val="Unresolved Mention"/>
     <w:basedOn w:val="DefaultParagraphFont"/>
     <w:uiPriority w:val="99"/>
@@ -8734,7 +9145,7 @@
 </file>
 
 <file path=customXml/itemProps1.xml><?xml version="1.0" encoding="utf-8"?>
-<ds:datastoreItem xmlns:ds="http://schemas.openxmlformats.org/officeDocument/2006/customXml" ds:itemID="{B61118CD-51F6-4904-A403-C88F5CF8A9E6}">
+<ds:datastoreItem xmlns:ds="http://schemas.openxmlformats.org/officeDocument/2006/customXml" ds:itemID="{092E91A5-A6E6-474F-8F9A-F99E8E220E5B}">
   <ds:schemaRefs>
     <ds:schemaRef ds:uri="http://schemas.openxmlformats.org/officeDocument/2006/bibliography"/>
   </ds:schemaRefs>

</xml_diff>